<commit_message>
new tute including updates to electronics curriculum
</commit_message>
<xml_diff>
--- a/Course_Material/Electronics/101/Detailed_List_v0.172.docx
+++ b/Course_Material/Electronics/101/Detailed_List_v0.172.docx
@@ -1713,17 +1713,7 @@
           <w:szCs w:val="22"/>
           <w:lang w:eastAsia="en-US"/>
         </w:rPr>
-        <w:t>The c</w:t>
-      </w:r>
-      <w:r>
-        <w:rPr>
-          <w:rFonts w:ascii="Calibri" w:eastAsia="Times New Roman" w:hAnsi="Calibri" w:cs="Calibri"/>
-          <w:color w:val="1F497D"/>
-          <w:sz w:val="22"/>
-          <w:szCs w:val="22"/>
-          <w:lang w:eastAsia="en-US"/>
-        </w:rPr>
-        <w:t xml:space="preserve">hild puts the </w:t>
+        <w:t xml:space="preserve">The child puts the </w:t>
       </w:r>
       <w:proofErr w:type="spellStart"/>
       <w:r>
@@ -1745,57 +1735,7 @@
           <w:szCs w:val="22"/>
           <w:lang w:eastAsia="en-US"/>
         </w:rPr>
-        <w:t xml:space="preserve"> on the other side of the </w:t>
-      </w:r>
-      <w:r>
-        <w:rPr>
-          <w:rFonts w:ascii="Calibri" w:eastAsia="Times New Roman" w:hAnsi="Calibri" w:cs="Calibri"/>
-          <w:color w:val="1F497D"/>
-          <w:sz w:val="22"/>
-          <w:szCs w:val="22"/>
-          <w:lang w:eastAsia="en-US"/>
-        </w:rPr>
-        <w:t>palm</w:t>
-      </w:r>
-      <w:r>
-        <w:rPr>
-          <w:rFonts w:ascii="Calibri" w:eastAsia="Times New Roman" w:hAnsi="Calibri" w:cs="Calibri"/>
-          <w:color w:val="1F497D"/>
-          <w:sz w:val="22"/>
-          <w:szCs w:val="22"/>
-          <w:lang w:eastAsia="en-US"/>
-        </w:rPr>
-        <w:t xml:space="preserve"> and</w:t>
-      </w:r>
-      <w:r>
-        <w:rPr>
-          <w:rFonts w:ascii="Calibri" w:eastAsia="Times New Roman" w:hAnsi="Calibri" w:cs="Calibri"/>
-          <w:color w:val="1F497D"/>
-          <w:sz w:val="22"/>
-          <w:szCs w:val="22"/>
-          <w:lang w:eastAsia="en-US"/>
-        </w:rPr>
-        <w:t xml:space="preserve"> is made to walk</w:t>
-      </w:r>
-      <w:r>
-        <w:rPr>
-          <w:rFonts w:ascii="Calibri" w:eastAsia="Times New Roman" w:hAnsi="Calibri" w:cs="Calibri"/>
-          <w:color w:val="1F497D"/>
-          <w:sz w:val="22"/>
-          <w:szCs w:val="22"/>
-          <w:lang w:eastAsia="en-US"/>
-        </w:rPr>
-        <w:t xml:space="preserve"> around the room</w:t>
-      </w:r>
-      <w:r>
-        <w:rPr>
-          <w:rFonts w:ascii="Calibri" w:eastAsia="Times New Roman" w:hAnsi="Calibri" w:cs="Calibri"/>
-          <w:color w:val="1F497D"/>
-          <w:sz w:val="22"/>
-          <w:szCs w:val="22"/>
-          <w:lang w:eastAsia="en-US"/>
-        </w:rPr>
-        <w:t xml:space="preserve">. </w:t>
+        <w:t xml:space="preserve"> on the other side of the palm and is made to walk around the room. </w:t>
       </w:r>
     </w:p>
     <w:p>
@@ -3140,19 +3080,7 @@
           <w:szCs w:val="22"/>
           <w:lang w:eastAsia="en-US"/>
         </w:rPr>
-        <w:t xml:space="preserve"> button</w:t>
-      </w:r>
-      <w:bookmarkStart w:id="3" w:name="_GoBack"/>
-      <w:bookmarkEnd w:id="3"/>
-      <w:r>
-        <w:rPr>
-          <w:rFonts w:ascii="Calibri" w:eastAsia="Times New Roman" w:hAnsi="Calibri" w:cs="Calibri"/>
-          <w:color w:val="1F497D"/>
-          <w:sz w:val="22"/>
-          <w:szCs w:val="22"/>
-          <w:lang w:eastAsia="en-US"/>
-        </w:rPr>
-        <w:t xml:space="preserve"> to increase variable 1</w:t>
+        <w:t xml:space="preserve"> button to increase variable 1</w:t>
       </w:r>
     </w:p>
     <w:p>
@@ -4021,29 +3949,19 @@
           <w:szCs w:val="22"/>
           <w:lang w:eastAsia="en-US"/>
         </w:rPr>
-        <w:t xml:space="preserve">Ping </w:t>
-      </w:r>
-      <w:proofErr w:type="spellStart"/>
-      <w:r>
-        <w:rPr>
-          <w:rFonts w:ascii="Calibri" w:eastAsia="Times New Roman" w:hAnsi="Calibri" w:cs="Calibri"/>
-          <w:color w:val="1F497D"/>
-          <w:sz w:val="22"/>
-          <w:szCs w:val="22"/>
-          <w:lang w:eastAsia="en-US"/>
-        </w:rPr>
-        <w:t>poing</w:t>
-      </w:r>
-      <w:proofErr w:type="spellEnd"/>
-      <w:r>
-        <w:rPr>
-          <w:rFonts w:ascii="Calibri" w:eastAsia="Times New Roman" w:hAnsi="Calibri" w:cs="Calibri"/>
-          <w:color w:val="1F497D"/>
-          <w:sz w:val="22"/>
-          <w:szCs w:val="22"/>
-          <w:lang w:eastAsia="en-US"/>
-        </w:rPr>
-        <w:t xml:space="preserve"> game</w:t>
+        <w:t>Ping po</w:t>
+      </w:r>
+      <w:bookmarkStart w:id="3" w:name="_GoBack"/>
+      <w:bookmarkEnd w:id="3"/>
+      <w:r>
+        <w:rPr>
+          <w:rFonts w:ascii="Calibri" w:eastAsia="Times New Roman" w:hAnsi="Calibri" w:cs="Calibri"/>
+          <w:color w:val="1F497D"/>
+          <w:sz w:val="22"/>
+          <w:szCs w:val="22"/>
+          <w:lang w:eastAsia="en-US"/>
+        </w:rPr>
+        <w:t>ng game</w:t>
       </w:r>
       <w:r>
         <w:rPr>

</xml_diff>

<commit_message>
checking in updated images
</commit_message>
<xml_diff>
--- a/Course_Material/Electronics/101/Detailed_List_v0.172.docx
+++ b/Course_Material/Electronics/101/Detailed_List_v0.172.docx
@@ -25,29 +25,7 @@
           <w:szCs w:val="22"/>
           <w:lang w:eastAsia="en-US"/>
         </w:rPr>
-        <w:t xml:space="preserve">Course 1 - </w:t>
-      </w:r>
-      <w:proofErr w:type="spellStart"/>
-      <w:r>
-        <w:rPr>
-          <w:rFonts w:ascii="Calibri" w:eastAsia="Times New Roman" w:hAnsi="Calibri" w:cs="Calibri"/>
-          <w:color w:val="1F497D"/>
-          <w:sz w:val="22"/>
-          <w:szCs w:val="22"/>
-          <w:lang w:eastAsia="en-US"/>
-        </w:rPr>
-        <w:t>Microbit</w:t>
-      </w:r>
-      <w:proofErr w:type="spellEnd"/>
-      <w:r>
-        <w:rPr>
-          <w:rFonts w:ascii="Calibri" w:eastAsia="Times New Roman" w:hAnsi="Calibri" w:cs="Calibri"/>
-          <w:color w:val="1F497D"/>
-          <w:sz w:val="22"/>
-          <w:szCs w:val="22"/>
-          <w:lang w:eastAsia="en-US"/>
-        </w:rPr>
-        <w:t xml:space="preserve"> Beginner lessons</w:t>
+        <w:t>Course 1 - Microbit Beginner lessons</w:t>
       </w:r>
     </w:p>
     <w:p>
@@ -654,29 +632,7 @@
           <w:szCs w:val="22"/>
           <w:lang w:eastAsia="en-US"/>
         </w:rPr>
-        <w:t xml:space="preserve">se 2 - </w:t>
-      </w:r>
-      <w:proofErr w:type="spellStart"/>
-      <w:r>
-        <w:rPr>
-          <w:rFonts w:ascii="Calibri" w:eastAsia="Times New Roman" w:hAnsi="Calibri" w:cs="Calibri"/>
-          <w:color w:val="1F497D"/>
-          <w:sz w:val="22"/>
-          <w:szCs w:val="22"/>
-          <w:lang w:eastAsia="en-US"/>
-        </w:rPr>
-        <w:t>Microbit</w:t>
-      </w:r>
-      <w:proofErr w:type="spellEnd"/>
-      <w:r>
-        <w:rPr>
-          <w:rFonts w:ascii="Calibri" w:eastAsia="Times New Roman" w:hAnsi="Calibri" w:cs="Calibri"/>
-          <w:color w:val="1F497D"/>
-          <w:sz w:val="22"/>
-          <w:szCs w:val="22"/>
-          <w:lang w:eastAsia="en-US"/>
-        </w:rPr>
-        <w:t xml:space="preserve"> Advanced lessons</w:t>
+        <w:t>se 2 - Microbit Advanced lessons</w:t>
       </w:r>
     </w:p>
     <w:p>
@@ -1264,27 +1220,15 @@
           <w:lang w:eastAsia="en-US"/>
         </w:rPr>
       </w:pPr>
-      <w:proofErr w:type="spellStart"/>
-      <w:r>
-        <w:rPr>
-          <w:rFonts w:ascii="Calibri" w:eastAsia="Times New Roman" w:hAnsi="Calibri" w:cs="Calibri"/>
-          <w:color w:val="1F497D"/>
-          <w:sz w:val="22"/>
-          <w:szCs w:val="22"/>
-          <w:lang w:eastAsia="en-US"/>
-        </w:rPr>
-        <w:t>Zoomer</w:t>
-      </w:r>
-      <w:proofErr w:type="spellEnd"/>
-      <w:r>
-        <w:rPr>
-          <w:rFonts w:ascii="Calibri" w:eastAsia="Times New Roman" w:hAnsi="Calibri" w:cs="Calibri"/>
-          <w:color w:val="1F497D"/>
-          <w:sz w:val="22"/>
-          <w:szCs w:val="22"/>
-          <w:lang w:eastAsia="en-US"/>
-        </w:rPr>
-        <w:t xml:space="preserve"> - </w:t>
+      <w:r>
+        <w:rPr>
+          <w:rFonts w:ascii="Calibri" w:eastAsia="Times New Roman" w:hAnsi="Calibri" w:cs="Calibri"/>
+          <w:color w:val="1F497D"/>
+          <w:sz w:val="22"/>
+          <w:szCs w:val="22"/>
+          <w:lang w:eastAsia="en-US"/>
+        </w:rPr>
+        <w:t>Zoomer - </w:t>
       </w:r>
       <w:hyperlink r:id="rId32" w:history="1">
         <w:r>
@@ -1477,29 +1421,7 @@
           <w:szCs w:val="22"/>
           <w:lang w:eastAsia="en-US"/>
         </w:rPr>
-        <w:t xml:space="preserve"> - </w:t>
-      </w:r>
-      <w:proofErr w:type="spellStart"/>
-      <w:r>
-        <w:rPr>
-          <w:rFonts w:ascii="Calibri" w:eastAsia="Times New Roman" w:hAnsi="Calibri" w:cs="Calibri"/>
-          <w:color w:val="1F497D"/>
-          <w:sz w:val="22"/>
-          <w:szCs w:val="22"/>
-          <w:lang w:eastAsia="en-US"/>
-        </w:rPr>
-        <w:t>Microbit</w:t>
-      </w:r>
-      <w:proofErr w:type="spellEnd"/>
-      <w:r>
-        <w:rPr>
-          <w:rFonts w:ascii="Calibri" w:eastAsia="Times New Roman" w:hAnsi="Calibri" w:cs="Calibri"/>
-          <w:color w:val="1F497D"/>
-          <w:sz w:val="22"/>
-          <w:szCs w:val="22"/>
-          <w:lang w:eastAsia="en-US"/>
-        </w:rPr>
-        <w:t xml:space="preserve"> Advanced lessons</w:t>
+        <w:t xml:space="preserve"> - Microbit Advanced lessons</w:t>
       </w:r>
     </w:p>
     <w:p>
@@ -1593,20 +1515,38 @@
           <w:szCs w:val="22"/>
           <w:lang w:eastAsia="en-US"/>
         </w:rPr>
-        <w:t xml:space="preserve">spirit level using the </w:t>
-      </w:r>
-      <w:proofErr w:type="spellStart"/>
-      <w:r>
-        <w:rPr>
-          <w:rFonts w:ascii="Calibri" w:eastAsia="Times New Roman" w:hAnsi="Calibri" w:cs="Calibri"/>
-          <w:color w:val="1F497D"/>
-          <w:sz w:val="22"/>
-          <w:szCs w:val="22"/>
-          <w:lang w:eastAsia="en-US"/>
-        </w:rPr>
-        <w:t>microbit</w:t>
-      </w:r>
-      <w:proofErr w:type="spellEnd"/>
+        <w:t>spirit level using the microbit.</w:t>
+      </w:r>
+      <w:r>
+        <w:rPr>
+          <w:rFonts w:ascii="Calibri" w:eastAsia="Times New Roman" w:hAnsi="Calibri" w:cs="Calibri"/>
+          <w:color w:val="1F497D"/>
+          <w:sz w:val="22"/>
+          <w:szCs w:val="22"/>
+          <w:lang w:eastAsia="en-US"/>
+        </w:rPr>
+        <w:t xml:space="preserve"> </w:t>
+      </w:r>
+      <w:r>
+        <w:rPr>
+          <w:rFonts w:ascii="Calibri" w:eastAsia="Times New Roman" w:hAnsi="Calibri" w:cs="Calibri"/>
+          <w:color w:val="1F497D"/>
+          <w:sz w:val="22"/>
+          <w:szCs w:val="22"/>
+          <w:lang w:eastAsia="en-US"/>
+        </w:rPr>
+        <w:t>This uses the rotation / roll block</w:t>
+      </w:r>
+      <w:r>
+        <w:rPr>
+          <w:rFonts w:ascii="Calibri" w:eastAsia="Times New Roman" w:hAnsi="Calibri" w:cs="Calibri"/>
+          <w:color w:val="1F497D"/>
+          <w:sz w:val="22"/>
+          <w:szCs w:val="22"/>
+          <w:lang w:eastAsia="en-US"/>
+        </w:rPr>
+        <w:t xml:space="preserve"> within MakeCode</w:t>
+      </w:r>
       <w:r>
         <w:rPr>
           <w:rFonts w:ascii="Calibri" w:eastAsia="Times New Roman" w:hAnsi="Calibri" w:cs="Calibri"/>
@@ -1625,117 +1565,43 @@
           <w:szCs w:val="22"/>
           <w:lang w:eastAsia="en-US"/>
         </w:rPr>
+        <w:t xml:space="preserve"> The game is called Walking the Plank. </w:t>
+      </w:r>
+      <w:r>
+        <w:rPr>
+          <w:rFonts w:ascii="Calibri" w:eastAsia="Times New Roman" w:hAnsi="Calibri" w:cs="Calibri"/>
+          <w:color w:val="1F497D"/>
+          <w:sz w:val="22"/>
+          <w:szCs w:val="22"/>
+          <w:lang w:eastAsia="en-US"/>
+        </w:rPr>
         <w:t xml:space="preserve"> </w:t>
       </w:r>
-      <w:r>
-        <w:rPr>
-          <w:rFonts w:ascii="Calibri" w:eastAsia="Times New Roman" w:hAnsi="Calibri" w:cs="Calibri"/>
-          <w:color w:val="1F497D"/>
-          <w:sz w:val="22"/>
-          <w:szCs w:val="22"/>
-          <w:lang w:eastAsia="en-US"/>
-        </w:rPr>
-        <w:t>This uses the rotation / roll block</w:t>
-      </w:r>
-      <w:r>
-        <w:rPr>
-          <w:rFonts w:ascii="Calibri" w:eastAsia="Times New Roman" w:hAnsi="Calibri" w:cs="Calibri"/>
-          <w:color w:val="1F497D"/>
-          <w:sz w:val="22"/>
-          <w:szCs w:val="22"/>
-          <w:lang w:eastAsia="en-US"/>
-        </w:rPr>
-        <w:t xml:space="preserve"> within </w:t>
-      </w:r>
-      <w:proofErr w:type="spellStart"/>
-      <w:r>
-        <w:rPr>
-          <w:rFonts w:ascii="Calibri" w:eastAsia="Times New Roman" w:hAnsi="Calibri" w:cs="Calibri"/>
-          <w:color w:val="1F497D"/>
-          <w:sz w:val="22"/>
-          <w:szCs w:val="22"/>
-          <w:lang w:eastAsia="en-US"/>
-        </w:rPr>
-        <w:t>MakeCode</w:t>
-      </w:r>
-      <w:proofErr w:type="spellEnd"/>
-      <w:r>
-        <w:rPr>
-          <w:rFonts w:ascii="Calibri" w:eastAsia="Times New Roman" w:hAnsi="Calibri" w:cs="Calibri"/>
-          <w:color w:val="1F497D"/>
-          <w:sz w:val="22"/>
-          <w:szCs w:val="22"/>
-          <w:lang w:eastAsia="en-US"/>
-        </w:rPr>
-        <w:t>.</w:t>
-      </w:r>
-      <w:r>
-        <w:rPr>
-          <w:rFonts w:ascii="Calibri" w:eastAsia="Times New Roman" w:hAnsi="Calibri" w:cs="Calibri"/>
-          <w:color w:val="1F497D"/>
-          <w:sz w:val="22"/>
-          <w:szCs w:val="22"/>
-          <w:lang w:eastAsia="en-US"/>
-        </w:rPr>
-        <w:t xml:space="preserve"> The game is called Walking the Plank. </w:t>
-      </w:r>
-      <w:r>
-        <w:rPr>
-          <w:rFonts w:ascii="Calibri" w:eastAsia="Times New Roman" w:hAnsi="Calibri" w:cs="Calibri"/>
-          <w:color w:val="1F497D"/>
-          <w:sz w:val="22"/>
-          <w:szCs w:val="22"/>
-          <w:lang w:eastAsia="en-US"/>
-        </w:rPr>
-        <w:t xml:space="preserve"> </w:t>
-      </w:r>
-    </w:p>
-    <w:p>
-      <w:pPr>
-        <w:numPr>
-          <w:ilvl w:val="2"/>
-          <w:numId w:val="1"/>
-        </w:numPr>
-        <w:spacing w:before="100" w:beforeAutospacing="1" w:after="100" w:afterAutospacing="1"/>
-        <w:rPr>
-          <w:rFonts w:ascii="Calibri" w:eastAsia="Times New Roman" w:hAnsi="Calibri" w:cs="Calibri"/>
-          <w:color w:val="1F497D"/>
-          <w:sz w:val="22"/>
-          <w:szCs w:val="22"/>
-          <w:lang w:eastAsia="en-US"/>
-        </w:rPr>
-      </w:pPr>
-      <w:r>
-        <w:rPr>
-          <w:rFonts w:ascii="Calibri" w:eastAsia="Times New Roman" w:hAnsi="Calibri" w:cs="Calibri"/>
-          <w:color w:val="1F497D"/>
-          <w:sz w:val="22"/>
-          <w:szCs w:val="22"/>
-          <w:lang w:eastAsia="en-US"/>
-        </w:rPr>
-        <w:t xml:space="preserve">The child puts the </w:t>
-      </w:r>
-      <w:proofErr w:type="spellStart"/>
-      <w:r>
-        <w:rPr>
-          <w:rFonts w:ascii="Calibri" w:eastAsia="Times New Roman" w:hAnsi="Calibri" w:cs="Calibri"/>
-          <w:color w:val="1F497D"/>
-          <w:sz w:val="22"/>
-          <w:szCs w:val="22"/>
-          <w:lang w:eastAsia="en-US"/>
-        </w:rPr>
-        <w:t>microbit</w:t>
-      </w:r>
-      <w:proofErr w:type="spellEnd"/>
-      <w:r>
-        <w:rPr>
-          <w:rFonts w:ascii="Calibri" w:eastAsia="Times New Roman" w:hAnsi="Calibri" w:cs="Calibri"/>
-          <w:color w:val="1F497D"/>
-          <w:sz w:val="22"/>
-          <w:szCs w:val="22"/>
-          <w:lang w:eastAsia="en-US"/>
-        </w:rPr>
-        <w:t xml:space="preserve"> on the other side of the palm and is made to walk around the room. </w:t>
+    </w:p>
+    <w:p>
+      <w:pPr>
+        <w:numPr>
+          <w:ilvl w:val="2"/>
+          <w:numId w:val="1"/>
+        </w:numPr>
+        <w:spacing w:before="100" w:beforeAutospacing="1" w:after="100" w:afterAutospacing="1"/>
+        <w:rPr>
+          <w:rFonts w:ascii="Calibri" w:eastAsia="Times New Roman" w:hAnsi="Calibri" w:cs="Calibri"/>
+          <w:color w:val="1F497D"/>
+          <w:sz w:val="22"/>
+          <w:szCs w:val="22"/>
+          <w:lang w:eastAsia="en-US"/>
+        </w:rPr>
+      </w:pPr>
+      <w:r>
+        <w:rPr>
+          <w:rFonts w:ascii="Calibri" w:eastAsia="Times New Roman" w:hAnsi="Calibri" w:cs="Calibri"/>
+          <w:color w:val="1F497D"/>
+          <w:sz w:val="22"/>
+          <w:szCs w:val="22"/>
+          <w:lang w:eastAsia="en-US"/>
+        </w:rPr>
+        <w:t xml:space="preserve">The child puts the microbit on the other side of the palm and is made to walk around the room. </w:t>
       </w:r>
     </w:p>
     <w:p>
@@ -1950,27 +1816,15 @@
           <w:lang w:eastAsia="en-US"/>
         </w:rPr>
       </w:pPr>
-      <w:proofErr w:type="spellStart"/>
-      <w:r>
-        <w:rPr>
-          <w:rFonts w:ascii="Calibri" w:eastAsia="Times New Roman" w:hAnsi="Calibri" w:cs="Calibri"/>
-          <w:color w:val="1F497D"/>
-          <w:sz w:val="22"/>
-          <w:szCs w:val="22"/>
-          <w:lang w:eastAsia="en-US"/>
-        </w:rPr>
-        <w:t>Crossy</w:t>
-      </w:r>
-      <w:proofErr w:type="spellEnd"/>
-      <w:r>
-        <w:rPr>
-          <w:rFonts w:ascii="Calibri" w:eastAsia="Times New Roman" w:hAnsi="Calibri" w:cs="Calibri"/>
-          <w:color w:val="1F497D"/>
-          <w:sz w:val="22"/>
-          <w:szCs w:val="22"/>
-          <w:lang w:eastAsia="en-US"/>
-        </w:rPr>
-        <w:t xml:space="preserve"> Roads Game - </w:t>
+      <w:r>
+        <w:rPr>
+          <w:rFonts w:ascii="Calibri" w:eastAsia="Times New Roman" w:hAnsi="Calibri" w:cs="Calibri"/>
+          <w:color w:val="1F497D"/>
+          <w:sz w:val="22"/>
+          <w:szCs w:val="22"/>
+          <w:lang w:eastAsia="en-US"/>
+        </w:rPr>
+        <w:t xml:space="preserve">Crossy Roads Game - </w:t>
       </w:r>
       <w:hyperlink r:id="rId37" w:history="1">
         <w:r>
@@ -2332,29 +2186,7 @@
           <w:szCs w:val="22"/>
           <w:lang w:eastAsia="en-US"/>
         </w:rPr>
-        <w:t xml:space="preserve">. This program uses variables for the LED co-ordinates which change (+ / </w:t>
-      </w:r>
-      <w:proofErr w:type="gramStart"/>
-      <w:r>
-        <w:rPr>
-          <w:rFonts w:ascii="Calibri" w:eastAsia="Times New Roman" w:hAnsi="Calibri" w:cs="Calibri"/>
-          <w:color w:val="1F497D"/>
-          <w:sz w:val="22"/>
-          <w:szCs w:val="22"/>
-          <w:lang w:eastAsia="en-US"/>
-        </w:rPr>
-        <w:t>- )</w:t>
-      </w:r>
-      <w:proofErr w:type="gramEnd"/>
-      <w:r>
-        <w:rPr>
-          <w:rFonts w:ascii="Calibri" w:eastAsia="Times New Roman" w:hAnsi="Calibri" w:cs="Calibri"/>
-          <w:color w:val="1F497D"/>
-          <w:sz w:val="22"/>
-          <w:szCs w:val="22"/>
-          <w:lang w:eastAsia="en-US"/>
-        </w:rPr>
-        <w:t xml:space="preserve"> to move the snake across the screen.</w:t>
+        <w:t>. This program uses variables for the LED co-ordinates which change (+ / - ) to move the snake across the screen.</w:t>
       </w:r>
     </w:p>
     <w:p>
@@ -2915,77 +2747,33 @@
           <w:lang w:eastAsia="en-US"/>
         </w:rPr>
         <w:lastRenderedPageBreak/>
-        <w:t xml:space="preserve">Display temperature in degree </w:t>
-      </w:r>
-      <w:proofErr w:type="spellStart"/>
-      <w:r>
-        <w:rPr>
-          <w:rFonts w:ascii="Calibri" w:eastAsia="Times New Roman" w:hAnsi="Calibri" w:cs="Calibri"/>
-          <w:color w:val="1F497D"/>
-          <w:sz w:val="22"/>
-          <w:szCs w:val="22"/>
-          <w:lang w:eastAsia="en-US"/>
-        </w:rPr>
-        <w:t>celcius</w:t>
-      </w:r>
-      <w:proofErr w:type="spellEnd"/>
-      <w:r>
-        <w:rPr>
-          <w:rFonts w:ascii="Calibri" w:eastAsia="Times New Roman" w:hAnsi="Calibri" w:cs="Calibri"/>
-          <w:color w:val="1F497D"/>
-          <w:sz w:val="22"/>
-          <w:szCs w:val="22"/>
-          <w:lang w:eastAsia="en-US"/>
-        </w:rPr>
-        <w:t xml:space="preserve"> (button A) </w:t>
-      </w:r>
-    </w:p>
-    <w:p>
-      <w:pPr>
-        <w:numPr>
-          <w:ilvl w:val="2"/>
-          <w:numId w:val="1"/>
-        </w:numPr>
-        <w:spacing w:before="100" w:beforeAutospacing="1" w:after="100" w:afterAutospacing="1"/>
-        <w:rPr>
-          <w:rFonts w:ascii="Calibri" w:eastAsia="Times New Roman" w:hAnsi="Calibri" w:cs="Calibri"/>
-          <w:color w:val="1F497D"/>
-          <w:sz w:val="22"/>
-          <w:szCs w:val="22"/>
-          <w:lang w:eastAsia="en-US"/>
-        </w:rPr>
-      </w:pPr>
-      <w:r>
-        <w:rPr>
-          <w:rFonts w:ascii="Calibri" w:eastAsia="Times New Roman" w:hAnsi="Calibri" w:cs="Calibri"/>
-          <w:color w:val="1F497D"/>
-          <w:sz w:val="22"/>
-          <w:szCs w:val="22"/>
-          <w:lang w:eastAsia="en-US"/>
-        </w:rPr>
-        <w:t xml:space="preserve">Display temperature in </w:t>
-      </w:r>
-      <w:proofErr w:type="spellStart"/>
-      <w:r>
-        <w:rPr>
-          <w:rFonts w:ascii="Calibri" w:eastAsia="Times New Roman" w:hAnsi="Calibri" w:cs="Calibri"/>
-          <w:color w:val="1F497D"/>
-          <w:sz w:val="22"/>
-          <w:szCs w:val="22"/>
-          <w:lang w:eastAsia="en-US"/>
-        </w:rPr>
-        <w:t>farenheit</w:t>
-      </w:r>
-      <w:proofErr w:type="spellEnd"/>
-      <w:r>
-        <w:rPr>
-          <w:rFonts w:ascii="Calibri" w:eastAsia="Times New Roman" w:hAnsi="Calibri" w:cs="Calibri"/>
-          <w:color w:val="1F497D"/>
-          <w:sz w:val="22"/>
-          <w:szCs w:val="22"/>
-          <w:lang w:eastAsia="en-US"/>
-        </w:rPr>
-        <w:t xml:space="preserve"> (button B)</w:t>
+        <w:t xml:space="preserve">Display temperature in degree celcius (button A) </w:t>
+      </w:r>
+    </w:p>
+    <w:p>
+      <w:pPr>
+        <w:numPr>
+          <w:ilvl w:val="2"/>
+          <w:numId w:val="1"/>
+        </w:numPr>
+        <w:spacing w:before="100" w:beforeAutospacing="1" w:after="100" w:afterAutospacing="1"/>
+        <w:rPr>
+          <w:rFonts w:ascii="Calibri" w:eastAsia="Times New Roman" w:hAnsi="Calibri" w:cs="Calibri"/>
+          <w:color w:val="1F497D"/>
+          <w:sz w:val="22"/>
+          <w:szCs w:val="22"/>
+          <w:lang w:eastAsia="en-US"/>
+        </w:rPr>
+      </w:pPr>
+      <w:r>
+        <w:rPr>
+          <w:rFonts w:ascii="Calibri" w:eastAsia="Times New Roman" w:hAnsi="Calibri" w:cs="Calibri"/>
+          <w:color w:val="1F497D"/>
+          <w:sz w:val="22"/>
+          <w:szCs w:val="22"/>
+          <w:lang w:eastAsia="en-US"/>
+        </w:rPr>
+        <w:t>Display temperature in farenheit (button B)</w:t>
       </w:r>
     </w:p>
     <w:p>
@@ -3543,27 +3331,15 @@
           <w:lang w:eastAsia="en-US"/>
         </w:rPr>
       </w:pPr>
-      <w:proofErr w:type="spellStart"/>
-      <w:r>
-        <w:rPr>
-          <w:rFonts w:ascii="Calibri" w:eastAsia="Times New Roman" w:hAnsi="Calibri" w:cs="Calibri"/>
-          <w:color w:val="1F497D"/>
-          <w:sz w:val="22"/>
-          <w:szCs w:val="22"/>
-          <w:lang w:eastAsia="en-US"/>
-        </w:rPr>
-        <w:t>Uklele</w:t>
-      </w:r>
-      <w:proofErr w:type="spellEnd"/>
-      <w:r>
-        <w:rPr>
-          <w:rFonts w:ascii="Calibri" w:eastAsia="Times New Roman" w:hAnsi="Calibri" w:cs="Calibri"/>
-          <w:color w:val="1F497D"/>
-          <w:sz w:val="22"/>
-          <w:szCs w:val="22"/>
-          <w:lang w:eastAsia="en-US"/>
-        </w:rPr>
-        <w:t xml:space="preserve"> Chord Reader - </w:t>
+      <w:r>
+        <w:rPr>
+          <w:rFonts w:ascii="Calibri" w:eastAsia="Times New Roman" w:hAnsi="Calibri" w:cs="Calibri"/>
+          <w:color w:val="1F497D"/>
+          <w:sz w:val="22"/>
+          <w:szCs w:val="22"/>
+          <w:lang w:eastAsia="en-US"/>
+        </w:rPr>
+        <w:t xml:space="preserve">Uklele Chord Reader - </w:t>
       </w:r>
       <w:hyperlink r:id="rId45" w:history="1">
         <w:r>
@@ -3699,27 +3475,15 @@
           <w:lang w:eastAsia="en-US"/>
         </w:rPr>
       </w:pPr>
-      <w:proofErr w:type="spellStart"/>
-      <w:r>
-        <w:rPr>
-          <w:rFonts w:ascii="Calibri" w:eastAsia="Times New Roman" w:hAnsi="Calibri" w:cs="Calibri"/>
-          <w:color w:val="1F497D"/>
-          <w:sz w:val="22"/>
-          <w:szCs w:val="22"/>
-          <w:lang w:eastAsia="en-US"/>
-        </w:rPr>
-        <w:t>Goldrush</w:t>
-      </w:r>
-      <w:proofErr w:type="spellEnd"/>
-      <w:r>
-        <w:rPr>
-          <w:rFonts w:ascii="Calibri" w:eastAsia="Times New Roman" w:hAnsi="Calibri" w:cs="Calibri"/>
-          <w:color w:val="1F497D"/>
-          <w:sz w:val="22"/>
-          <w:szCs w:val="22"/>
-          <w:lang w:eastAsia="en-US"/>
-        </w:rPr>
-        <w:t xml:space="preserve"> - </w:t>
+      <w:r>
+        <w:rPr>
+          <w:rFonts w:ascii="Calibri" w:eastAsia="Times New Roman" w:hAnsi="Calibri" w:cs="Calibri"/>
+          <w:color w:val="1F497D"/>
+          <w:sz w:val="22"/>
+          <w:szCs w:val="22"/>
+          <w:lang w:eastAsia="en-US"/>
+        </w:rPr>
+        <w:t xml:space="preserve">Goldrush - </w:t>
       </w:r>
       <w:hyperlink r:id="rId48" w:history="1">
         <w:r>
@@ -3855,27 +3619,15 @@
           <w:lang w:eastAsia="en-US"/>
         </w:rPr>
       </w:pPr>
-      <w:proofErr w:type="spellStart"/>
-      <w:r>
-        <w:rPr>
-          <w:rFonts w:ascii="Calibri" w:eastAsia="Times New Roman" w:hAnsi="Calibri" w:cs="Calibri"/>
-          <w:color w:val="1F497D"/>
-          <w:sz w:val="22"/>
-          <w:szCs w:val="22"/>
-          <w:lang w:eastAsia="en-US"/>
-        </w:rPr>
-        <w:t>Howarts</w:t>
-      </w:r>
-      <w:proofErr w:type="spellEnd"/>
-      <w:r>
-        <w:rPr>
-          <w:rFonts w:ascii="Calibri" w:eastAsia="Times New Roman" w:hAnsi="Calibri" w:cs="Calibri"/>
-          <w:color w:val="1F497D"/>
-          <w:sz w:val="22"/>
-          <w:szCs w:val="22"/>
-          <w:lang w:eastAsia="en-US"/>
-        </w:rPr>
-        <w:t xml:space="preserve"> sorting hat - </w:t>
+      <w:r>
+        <w:rPr>
+          <w:rFonts w:ascii="Calibri" w:eastAsia="Times New Roman" w:hAnsi="Calibri" w:cs="Calibri"/>
+          <w:color w:val="1F497D"/>
+          <w:sz w:val="22"/>
+          <w:szCs w:val="22"/>
+          <w:lang w:eastAsia="en-US"/>
+        </w:rPr>
+        <w:t xml:space="preserve">Howarts sorting hat - </w:t>
       </w:r>
       <w:hyperlink r:id="rId51" w:history="1">
         <w:r>
@@ -3923,7 +3675,433 @@
           <w:szCs w:val="22"/>
           <w:lang w:eastAsia="en-US"/>
         </w:rPr>
-        <w:t>Speed warning alert (Using Accelerometer)</w:t>
+        <w:t xml:space="preserve">Ski slopes – </w:t>
+      </w:r>
+    </w:p>
+    <w:p>
+      <w:pPr>
+        <w:numPr>
+          <w:ilvl w:val="2"/>
+          <w:numId w:val="1"/>
+        </w:numPr>
+        <w:spacing w:before="100" w:beforeAutospacing="1" w:after="100" w:afterAutospacing="1"/>
+        <w:rPr>
+          <w:rFonts w:ascii="Calibri" w:eastAsia="Times New Roman" w:hAnsi="Calibri" w:cs="Calibri"/>
+          <w:color w:val="1F497D"/>
+          <w:sz w:val="22"/>
+          <w:szCs w:val="22"/>
+          <w:lang w:eastAsia="en-US"/>
+        </w:rPr>
+      </w:pPr>
+      <w:r>
+        <w:rPr>
+          <w:rFonts w:ascii="Calibri" w:eastAsia="Times New Roman" w:hAnsi="Calibri" w:cs="Calibri"/>
+          <w:color w:val="1F497D"/>
+          <w:sz w:val="22"/>
+          <w:szCs w:val="22"/>
+          <w:lang w:eastAsia="en-US"/>
+        </w:rPr>
+        <w:t>Create a vertical ski slope. User starts as an LED at the top.</w:t>
+      </w:r>
+    </w:p>
+    <w:p>
+      <w:pPr>
+        <w:numPr>
+          <w:ilvl w:val="2"/>
+          <w:numId w:val="1"/>
+        </w:numPr>
+        <w:spacing w:before="100" w:beforeAutospacing="1" w:after="100" w:afterAutospacing="1"/>
+        <w:rPr>
+          <w:rFonts w:ascii="Calibri" w:eastAsia="Times New Roman" w:hAnsi="Calibri" w:cs="Calibri"/>
+          <w:color w:val="1F497D"/>
+          <w:sz w:val="22"/>
+          <w:szCs w:val="22"/>
+          <w:lang w:eastAsia="en-US"/>
+        </w:rPr>
+      </w:pPr>
+      <w:r>
+        <w:rPr>
+          <w:rFonts w:ascii="Calibri" w:eastAsia="Times New Roman" w:hAnsi="Calibri" w:cs="Calibri"/>
+          <w:color w:val="1F497D"/>
+          <w:sz w:val="22"/>
+          <w:szCs w:val="22"/>
+          <w:lang w:eastAsia="en-US"/>
+        </w:rPr>
+        <w:t>User navigates using the buttons i.e. button A towards left and button B towards the right</w:t>
+      </w:r>
+    </w:p>
+    <w:p>
+      <w:pPr>
+        <w:numPr>
+          <w:ilvl w:val="2"/>
+          <w:numId w:val="1"/>
+        </w:numPr>
+        <w:spacing w:before="100" w:beforeAutospacing="1" w:after="100" w:afterAutospacing="1"/>
+        <w:rPr>
+          <w:rFonts w:ascii="Calibri" w:eastAsia="Times New Roman" w:hAnsi="Calibri" w:cs="Calibri"/>
+          <w:color w:val="1F497D"/>
+          <w:sz w:val="22"/>
+          <w:szCs w:val="22"/>
+          <w:lang w:eastAsia="en-US"/>
+        </w:rPr>
+      </w:pPr>
+      <w:r>
+        <w:rPr>
+          <w:rFonts w:ascii="Calibri" w:eastAsia="Times New Roman" w:hAnsi="Calibri" w:cs="Calibri"/>
+          <w:color w:val="1F497D"/>
+          <w:sz w:val="22"/>
+          <w:szCs w:val="22"/>
+          <w:lang w:eastAsia="en-US"/>
+        </w:rPr>
+        <w:t xml:space="preserve">Move left/right to avoid hitting the obstacles. </w:t>
+      </w:r>
+    </w:p>
+    <w:p>
+      <w:pPr>
+        <w:numPr>
+          <w:ilvl w:val="2"/>
+          <w:numId w:val="1"/>
+        </w:numPr>
+        <w:spacing w:before="100" w:beforeAutospacing="1" w:after="100" w:afterAutospacing="1"/>
+        <w:rPr>
+          <w:rFonts w:ascii="Calibri" w:eastAsia="Times New Roman" w:hAnsi="Calibri" w:cs="Calibri"/>
+          <w:color w:val="1F497D"/>
+          <w:sz w:val="22"/>
+          <w:szCs w:val="22"/>
+          <w:lang w:eastAsia="en-US"/>
+        </w:rPr>
+      </w:pPr>
+      <w:r>
+        <w:rPr>
+          <w:rFonts w:ascii="Calibri" w:eastAsia="Times New Roman" w:hAnsi="Calibri" w:cs="Calibri"/>
+          <w:color w:val="1F497D"/>
+          <w:sz w:val="22"/>
+          <w:szCs w:val="22"/>
+          <w:lang w:eastAsia="en-US"/>
+        </w:rPr>
+        <w:t>Game ends if you hit the obstacles or stay alive for 60 seconds</w:t>
+      </w:r>
+    </w:p>
+    <w:p>
+      <w:pPr>
+        <w:numPr>
+          <w:ilvl w:val="1"/>
+          <w:numId w:val="1"/>
+        </w:numPr>
+        <w:spacing w:before="100" w:beforeAutospacing="1" w:after="100" w:afterAutospacing="1"/>
+        <w:rPr>
+          <w:rFonts w:ascii="Calibri" w:eastAsia="Times New Roman" w:hAnsi="Calibri" w:cs="Calibri"/>
+          <w:color w:val="1F497D"/>
+          <w:sz w:val="22"/>
+          <w:szCs w:val="22"/>
+          <w:lang w:eastAsia="en-US"/>
+        </w:rPr>
+      </w:pPr>
+      <w:r>
+        <w:rPr>
+          <w:rFonts w:ascii="Calibri" w:eastAsia="Times New Roman" w:hAnsi="Calibri" w:cs="Calibri"/>
+          <w:color w:val="1F497D"/>
+          <w:sz w:val="22"/>
+          <w:szCs w:val="22"/>
+          <w:lang w:eastAsia="en-US"/>
+        </w:rPr>
+        <w:t>Snowball flight</w:t>
+      </w:r>
+      <w:r>
+        <w:rPr>
+          <w:rFonts w:ascii="Calibri" w:eastAsia="Times New Roman" w:hAnsi="Calibri" w:cs="Calibri"/>
+          <w:color w:val="1F497D"/>
+          <w:sz w:val="22"/>
+          <w:szCs w:val="22"/>
+          <w:lang w:eastAsia="en-US"/>
+        </w:rPr>
+        <w:t xml:space="preserve"> – </w:t>
+      </w:r>
+    </w:p>
+    <w:p>
+      <w:pPr>
+        <w:numPr>
+          <w:ilvl w:val="2"/>
+          <w:numId w:val="1"/>
+        </w:numPr>
+        <w:spacing w:before="100" w:beforeAutospacing="1" w:after="100" w:afterAutospacing="1"/>
+        <w:rPr>
+          <w:rFonts w:ascii="Calibri" w:eastAsia="Times New Roman" w:hAnsi="Calibri" w:cs="Calibri"/>
+          <w:color w:val="1F497D"/>
+          <w:sz w:val="22"/>
+          <w:szCs w:val="22"/>
+          <w:lang w:eastAsia="en-US"/>
+        </w:rPr>
+      </w:pPr>
+      <w:r>
+        <w:rPr>
+          <w:rFonts w:ascii="Calibri" w:eastAsia="Times New Roman" w:hAnsi="Calibri" w:cs="Calibri"/>
+          <w:color w:val="1F497D"/>
+          <w:sz w:val="22"/>
+          <w:szCs w:val="22"/>
+          <w:lang w:eastAsia="en-US"/>
+        </w:rPr>
+        <w:t>Target shown on the top of the board</w:t>
+      </w:r>
+    </w:p>
+    <w:p>
+      <w:pPr>
+        <w:numPr>
+          <w:ilvl w:val="2"/>
+          <w:numId w:val="1"/>
+        </w:numPr>
+        <w:spacing w:before="100" w:beforeAutospacing="1" w:after="100" w:afterAutospacing="1"/>
+        <w:rPr>
+          <w:rFonts w:ascii="Calibri" w:eastAsia="Times New Roman" w:hAnsi="Calibri" w:cs="Calibri"/>
+          <w:color w:val="1F497D"/>
+          <w:sz w:val="22"/>
+          <w:szCs w:val="22"/>
+          <w:lang w:eastAsia="en-US"/>
+        </w:rPr>
+      </w:pPr>
+      <w:r>
+        <w:rPr>
+          <w:rFonts w:ascii="Calibri" w:eastAsia="Times New Roman" w:hAnsi="Calibri" w:cs="Calibri"/>
+          <w:color w:val="1F497D"/>
+          <w:sz w:val="22"/>
+          <w:szCs w:val="22"/>
+          <w:lang w:eastAsia="en-US"/>
+        </w:rPr>
+        <w:t>Use button A and button B to align direction of the throw</w:t>
+      </w:r>
+    </w:p>
+    <w:p>
+      <w:pPr>
+        <w:numPr>
+          <w:ilvl w:val="2"/>
+          <w:numId w:val="1"/>
+        </w:numPr>
+        <w:spacing w:before="100" w:beforeAutospacing="1" w:after="100" w:afterAutospacing="1"/>
+        <w:rPr>
+          <w:rFonts w:ascii="Calibri" w:eastAsia="Times New Roman" w:hAnsi="Calibri" w:cs="Calibri"/>
+          <w:color w:val="1F497D"/>
+          <w:sz w:val="22"/>
+          <w:szCs w:val="22"/>
+          <w:lang w:eastAsia="en-US"/>
+        </w:rPr>
+      </w:pPr>
+      <w:r>
+        <w:rPr>
+          <w:rFonts w:ascii="Calibri" w:eastAsia="Times New Roman" w:hAnsi="Calibri" w:cs="Calibri"/>
+          <w:color w:val="1F497D"/>
+          <w:sz w:val="22"/>
+          <w:szCs w:val="22"/>
+          <w:lang w:eastAsia="en-US"/>
+        </w:rPr>
+        <w:t xml:space="preserve">Use button A+B to throw </w:t>
+      </w:r>
+    </w:p>
+    <w:p>
+      <w:pPr>
+        <w:numPr>
+          <w:ilvl w:val="2"/>
+          <w:numId w:val="1"/>
+        </w:numPr>
+        <w:spacing w:before="100" w:beforeAutospacing="1" w:after="100" w:afterAutospacing="1"/>
+        <w:rPr>
+          <w:rFonts w:ascii="Calibri" w:eastAsia="Times New Roman" w:hAnsi="Calibri" w:cs="Calibri"/>
+          <w:color w:val="1F497D"/>
+          <w:sz w:val="22"/>
+          <w:szCs w:val="22"/>
+          <w:lang w:eastAsia="en-US"/>
+        </w:rPr>
+      </w:pPr>
+      <w:r>
+        <w:rPr>
+          <w:rFonts w:ascii="Calibri" w:eastAsia="Times New Roman" w:hAnsi="Calibri" w:cs="Calibri"/>
+          <w:color w:val="1F497D"/>
+          <w:sz w:val="22"/>
+          <w:szCs w:val="22"/>
+          <w:lang w:eastAsia="en-US"/>
+        </w:rPr>
+        <w:t>Get as many hits as you can within the time limit</w:t>
+      </w:r>
+    </w:p>
+    <w:p>
+      <w:pPr>
+        <w:numPr>
+          <w:ilvl w:val="2"/>
+          <w:numId w:val="1"/>
+        </w:numPr>
+        <w:spacing w:before="100" w:beforeAutospacing="1" w:after="100" w:afterAutospacing="1"/>
+        <w:rPr>
+          <w:rFonts w:ascii="Calibri" w:eastAsia="Times New Roman" w:hAnsi="Calibri" w:cs="Calibri"/>
+          <w:color w:val="1F497D"/>
+          <w:sz w:val="22"/>
+          <w:szCs w:val="22"/>
+          <w:lang w:eastAsia="en-US"/>
+        </w:rPr>
+      </w:pPr>
+      <w:r>
+        <w:rPr>
+          <w:rFonts w:ascii="Calibri" w:eastAsia="Times New Roman" w:hAnsi="Calibri" w:cs="Calibri"/>
+          <w:color w:val="1F497D"/>
+          <w:sz w:val="22"/>
+          <w:szCs w:val="22"/>
+          <w:lang w:eastAsia="en-US"/>
+        </w:rPr>
+        <w:t>Display hits at the end of the game</w:t>
+      </w:r>
+    </w:p>
+    <w:p>
+      <w:pPr>
+        <w:numPr>
+          <w:ilvl w:val="1"/>
+          <w:numId w:val="1"/>
+        </w:numPr>
+        <w:spacing w:before="100" w:beforeAutospacing="1" w:after="100" w:afterAutospacing="1"/>
+        <w:rPr>
+          <w:rFonts w:ascii="Calibri" w:eastAsia="Times New Roman" w:hAnsi="Calibri" w:cs="Calibri"/>
+          <w:color w:val="1F497D"/>
+          <w:sz w:val="22"/>
+          <w:szCs w:val="22"/>
+          <w:lang w:eastAsia="en-US"/>
+        </w:rPr>
+      </w:pPr>
+      <w:r>
+        <w:rPr>
+          <w:rFonts w:ascii="Calibri" w:eastAsia="Times New Roman" w:hAnsi="Calibri" w:cs="Calibri"/>
+          <w:color w:val="1F497D"/>
+          <w:sz w:val="22"/>
+          <w:szCs w:val="22"/>
+          <w:lang w:eastAsia="en-US"/>
+        </w:rPr>
+        <w:t xml:space="preserve">Space wars – </w:t>
+      </w:r>
+    </w:p>
+    <w:p>
+      <w:pPr>
+        <w:numPr>
+          <w:ilvl w:val="2"/>
+          <w:numId w:val="1"/>
+        </w:numPr>
+        <w:spacing w:before="100" w:beforeAutospacing="1" w:after="100" w:afterAutospacing="1"/>
+        <w:rPr>
+          <w:rFonts w:ascii="Calibri" w:eastAsia="Times New Roman" w:hAnsi="Calibri" w:cs="Calibri"/>
+          <w:color w:val="1F497D"/>
+          <w:sz w:val="22"/>
+          <w:szCs w:val="22"/>
+          <w:lang w:eastAsia="en-US"/>
+        </w:rPr>
+      </w:pPr>
+      <w:r>
+        <w:rPr>
+          <w:rFonts w:ascii="Calibri" w:eastAsia="Times New Roman" w:hAnsi="Calibri" w:cs="Calibri"/>
+          <w:color w:val="1F497D"/>
+          <w:sz w:val="22"/>
+          <w:szCs w:val="22"/>
+          <w:lang w:eastAsia="en-US"/>
+        </w:rPr>
+        <w:t>Objects float past the screen</w:t>
+      </w:r>
+    </w:p>
+    <w:p>
+      <w:pPr>
+        <w:numPr>
+          <w:ilvl w:val="2"/>
+          <w:numId w:val="1"/>
+        </w:numPr>
+        <w:spacing w:before="100" w:beforeAutospacing="1" w:after="100" w:afterAutospacing="1"/>
+        <w:rPr>
+          <w:rFonts w:ascii="Calibri" w:eastAsia="Times New Roman" w:hAnsi="Calibri" w:cs="Calibri"/>
+          <w:color w:val="1F497D"/>
+          <w:sz w:val="22"/>
+          <w:szCs w:val="22"/>
+          <w:lang w:eastAsia="en-US"/>
+        </w:rPr>
+      </w:pPr>
+      <w:r>
+        <w:rPr>
+          <w:rFonts w:ascii="Calibri" w:eastAsia="Times New Roman" w:hAnsi="Calibri" w:cs="Calibri"/>
+          <w:color w:val="1F497D"/>
+          <w:sz w:val="22"/>
+          <w:szCs w:val="22"/>
+          <w:lang w:eastAsia="en-US"/>
+        </w:rPr>
+        <w:t xml:space="preserve">Guns at the bottom of the screen </w:t>
+      </w:r>
+    </w:p>
+    <w:p>
+      <w:pPr>
+        <w:numPr>
+          <w:ilvl w:val="2"/>
+          <w:numId w:val="1"/>
+        </w:numPr>
+        <w:spacing w:before="100" w:beforeAutospacing="1" w:after="100" w:afterAutospacing="1"/>
+        <w:rPr>
+          <w:rFonts w:ascii="Calibri" w:eastAsia="Times New Roman" w:hAnsi="Calibri" w:cs="Calibri"/>
+          <w:color w:val="1F497D"/>
+          <w:sz w:val="22"/>
+          <w:szCs w:val="22"/>
+          <w:lang w:eastAsia="en-US"/>
+        </w:rPr>
+      </w:pPr>
+      <w:r>
+        <w:rPr>
+          <w:rFonts w:ascii="Calibri" w:eastAsia="Times New Roman" w:hAnsi="Calibri" w:cs="Calibri"/>
+          <w:color w:val="1F497D"/>
+          <w:sz w:val="22"/>
+          <w:szCs w:val="22"/>
+          <w:lang w:eastAsia="en-US"/>
+        </w:rPr>
+        <w:t>Use button A to fire the left gun and button B to fire the right gun</w:t>
+      </w:r>
+    </w:p>
+    <w:p>
+      <w:pPr>
+        <w:numPr>
+          <w:ilvl w:val="2"/>
+          <w:numId w:val="1"/>
+        </w:numPr>
+        <w:spacing w:before="100" w:beforeAutospacing="1" w:after="100" w:afterAutospacing="1"/>
+        <w:rPr>
+          <w:rFonts w:ascii="Calibri" w:eastAsia="Times New Roman" w:hAnsi="Calibri" w:cs="Calibri"/>
+          <w:color w:val="1F497D"/>
+          <w:sz w:val="22"/>
+          <w:szCs w:val="22"/>
+          <w:lang w:eastAsia="en-US"/>
+        </w:rPr>
+      </w:pPr>
+      <w:r>
+        <w:rPr>
+          <w:rFonts w:ascii="Calibri" w:eastAsia="Times New Roman" w:hAnsi="Calibri" w:cs="Calibri"/>
+          <w:color w:val="1F497D"/>
+          <w:sz w:val="22"/>
+          <w:szCs w:val="22"/>
+          <w:lang w:eastAsia="en-US"/>
+        </w:rPr>
+        <w:t>Time the game to 60 seconds</w:t>
+      </w:r>
+    </w:p>
+    <w:p>
+      <w:pPr>
+        <w:numPr>
+          <w:ilvl w:val="2"/>
+          <w:numId w:val="1"/>
+        </w:numPr>
+        <w:spacing w:before="100" w:beforeAutospacing="1" w:after="100" w:afterAutospacing="1"/>
+        <w:rPr>
+          <w:rFonts w:ascii="Calibri" w:eastAsia="Times New Roman" w:hAnsi="Calibri" w:cs="Calibri"/>
+          <w:color w:val="1F497D"/>
+          <w:sz w:val="22"/>
+          <w:szCs w:val="22"/>
+          <w:lang w:eastAsia="en-US"/>
+        </w:rPr>
+      </w:pPr>
+      <w:r>
+        <w:rPr>
+          <w:rFonts w:ascii="Calibri" w:eastAsia="Times New Roman" w:hAnsi="Calibri" w:cs="Calibri"/>
+          <w:color w:val="1F497D"/>
+          <w:sz w:val="22"/>
+          <w:szCs w:val="22"/>
+          <w:lang w:eastAsia="en-US"/>
+        </w:rPr>
+        <w:t>Display count of targets hit at the end of the game</w:t>
       </w:r>
     </w:p>
     <w:p>
@@ -3950,18 +4128,210 @@
           <w:lang w:eastAsia="en-US"/>
         </w:rPr>
         <w:t>Ping po</w:t>
+      </w:r>
+      <w:r>
+        <w:rPr>
+          <w:rFonts w:ascii="Calibri" w:eastAsia="Times New Roman" w:hAnsi="Calibri" w:cs="Calibri"/>
+          <w:color w:val="1F497D"/>
+          <w:sz w:val="22"/>
+          <w:szCs w:val="22"/>
+          <w:lang w:eastAsia="en-US"/>
+        </w:rPr>
+        <w:t>ng game</w:t>
+      </w:r>
+      <w:r>
+        <w:rPr>
+          <w:rFonts w:ascii="Calibri" w:eastAsia="Times New Roman" w:hAnsi="Calibri" w:cs="Calibri"/>
+          <w:color w:val="1F497D"/>
+          <w:sz w:val="22"/>
+          <w:szCs w:val="22"/>
+          <w:lang w:eastAsia="en-US"/>
+        </w:rPr>
+        <w:t xml:space="preserve"> – </w:t>
+      </w:r>
+    </w:p>
+    <w:p>
+      <w:pPr>
+        <w:numPr>
+          <w:ilvl w:val="2"/>
+          <w:numId w:val="1"/>
+        </w:numPr>
+        <w:spacing w:before="100" w:beforeAutospacing="1" w:after="100" w:afterAutospacing="1"/>
+        <w:rPr>
+          <w:rFonts w:ascii="Calibri" w:eastAsia="Times New Roman" w:hAnsi="Calibri" w:cs="Calibri"/>
+          <w:color w:val="1F497D"/>
+          <w:sz w:val="22"/>
+          <w:szCs w:val="22"/>
+          <w:lang w:eastAsia="en-US"/>
+        </w:rPr>
+      </w:pPr>
+      <w:r>
+        <w:rPr>
+          <w:rFonts w:ascii="Calibri" w:eastAsia="Times New Roman" w:hAnsi="Calibri" w:cs="Calibri"/>
+          <w:color w:val="1F497D"/>
+          <w:sz w:val="22"/>
+          <w:szCs w:val="22"/>
+          <w:lang w:eastAsia="en-US"/>
+        </w:rPr>
+        <w:t>By default bats remain at the top of the screen on the right/left sides</w:t>
+      </w:r>
+    </w:p>
+    <w:p>
+      <w:pPr>
+        <w:numPr>
+          <w:ilvl w:val="2"/>
+          <w:numId w:val="1"/>
+        </w:numPr>
+        <w:spacing w:before="100" w:beforeAutospacing="1" w:after="100" w:afterAutospacing="1"/>
+        <w:rPr>
+          <w:rFonts w:ascii="Calibri" w:eastAsia="Times New Roman" w:hAnsi="Calibri" w:cs="Calibri"/>
+          <w:color w:val="1F497D"/>
+          <w:sz w:val="22"/>
+          <w:szCs w:val="22"/>
+          <w:lang w:eastAsia="en-US"/>
+        </w:rPr>
+      </w:pPr>
+      <w:r>
+        <w:rPr>
+          <w:rFonts w:ascii="Calibri" w:eastAsia="Times New Roman" w:hAnsi="Calibri" w:cs="Calibri"/>
+          <w:color w:val="1F497D"/>
+          <w:sz w:val="22"/>
+          <w:szCs w:val="22"/>
+          <w:lang w:eastAsia="en-US"/>
+        </w:rPr>
+        <w:t>Use button A to move left bat down (vertically) and button B to move right bat down (vertically)</w:t>
+      </w:r>
+    </w:p>
+    <w:p>
+      <w:pPr>
+        <w:numPr>
+          <w:ilvl w:val="2"/>
+          <w:numId w:val="1"/>
+        </w:numPr>
+        <w:spacing w:before="100" w:beforeAutospacing="1" w:after="100" w:afterAutospacing="1"/>
+        <w:rPr>
+          <w:rFonts w:ascii="Calibri" w:eastAsia="Times New Roman" w:hAnsi="Calibri" w:cs="Calibri"/>
+          <w:color w:val="1F497D"/>
+          <w:sz w:val="22"/>
+          <w:szCs w:val="22"/>
+          <w:lang w:eastAsia="en-US"/>
+        </w:rPr>
+      </w:pPr>
+      <w:r>
+        <w:rPr>
+          <w:rFonts w:ascii="Calibri" w:eastAsia="Times New Roman" w:hAnsi="Calibri" w:cs="Calibri"/>
+          <w:color w:val="1F497D"/>
+          <w:sz w:val="22"/>
+          <w:szCs w:val="22"/>
+          <w:lang w:eastAsia="en-US"/>
+        </w:rPr>
+        <w:t>Ball is deflected depending on the angle of the hit</w:t>
+      </w:r>
+    </w:p>
+    <w:p>
+      <w:pPr>
+        <w:numPr>
+          <w:ilvl w:val="2"/>
+          <w:numId w:val="1"/>
+        </w:numPr>
+        <w:spacing w:before="100" w:beforeAutospacing="1" w:after="100" w:afterAutospacing="1"/>
+        <w:rPr>
+          <w:rFonts w:ascii="Calibri" w:eastAsia="Times New Roman" w:hAnsi="Calibri" w:cs="Calibri"/>
+          <w:color w:val="1F497D"/>
+          <w:sz w:val="22"/>
+          <w:szCs w:val="22"/>
+          <w:lang w:eastAsia="en-US"/>
+        </w:rPr>
+      </w:pPr>
+      <w:r>
+        <w:rPr>
+          <w:rFonts w:ascii="Calibri" w:eastAsia="Times New Roman" w:hAnsi="Calibri" w:cs="Calibri"/>
+          <w:color w:val="1F497D"/>
+          <w:sz w:val="22"/>
+          <w:szCs w:val="22"/>
+          <w:lang w:eastAsia="en-US"/>
+        </w:rPr>
+        <w:t>Maintain score and timer (60s)</w:t>
+      </w:r>
+    </w:p>
+    <w:p>
+      <w:pPr>
+        <w:numPr>
+          <w:ilvl w:val="2"/>
+          <w:numId w:val="1"/>
+        </w:numPr>
+        <w:spacing w:before="100" w:beforeAutospacing="1" w:after="100" w:afterAutospacing="1"/>
+        <w:rPr>
+          <w:rFonts w:ascii="Calibri" w:eastAsia="Times New Roman" w:hAnsi="Calibri" w:cs="Calibri"/>
+          <w:color w:val="1F497D"/>
+          <w:sz w:val="22"/>
+          <w:szCs w:val="22"/>
+          <w:lang w:eastAsia="en-US"/>
+        </w:rPr>
+      </w:pPr>
+      <w:r>
+        <w:rPr>
+          <w:rFonts w:ascii="Calibri" w:eastAsia="Times New Roman" w:hAnsi="Calibri" w:cs="Calibri"/>
+          <w:color w:val="1F497D"/>
+          <w:sz w:val="22"/>
+          <w:szCs w:val="22"/>
+          <w:lang w:eastAsia="en-US"/>
+        </w:rPr>
+        <w:t>Display score at the end of the game</w:t>
       </w:r>
       <w:bookmarkStart w:id="3" w:name="_GoBack"/>
       <w:bookmarkEnd w:id="3"/>
-      <w:r>
-        <w:rPr>
-          <w:rFonts w:ascii="Calibri" w:eastAsia="Times New Roman" w:hAnsi="Calibri" w:cs="Calibri"/>
-          <w:color w:val="1F497D"/>
-          <w:sz w:val="22"/>
-          <w:szCs w:val="22"/>
-          <w:lang w:eastAsia="en-US"/>
-        </w:rPr>
-        <w:t>ng game</w:t>
+    </w:p>
+    <w:p>
+      <w:pPr>
+        <w:numPr>
+          <w:ilvl w:val="1"/>
+          <w:numId w:val="1"/>
+        </w:numPr>
+        <w:spacing w:before="100" w:beforeAutospacing="1" w:after="100" w:afterAutospacing="1"/>
+        <w:rPr>
+          <w:rFonts w:ascii="Calibri" w:eastAsia="Times New Roman" w:hAnsi="Calibri" w:cs="Calibri"/>
+          <w:color w:val="1F497D"/>
+          <w:sz w:val="22"/>
+          <w:szCs w:val="22"/>
+          <w:lang w:eastAsia="en-US"/>
+        </w:rPr>
+      </w:pPr>
+      <w:r>
+        <w:rPr>
+          <w:rFonts w:ascii="Calibri" w:eastAsia="Times New Roman" w:hAnsi="Calibri" w:cs="Calibri"/>
+          <w:color w:val="1F497D"/>
+          <w:sz w:val="22"/>
+          <w:szCs w:val="22"/>
+          <w:lang w:eastAsia="en-US"/>
+        </w:rPr>
+        <w:t>Speed warning alert (Using Accelerometer)</w:t>
+      </w:r>
+    </w:p>
+    <w:p>
+      <w:pPr>
+        <w:numPr>
+          <w:ilvl w:val="1"/>
+          <w:numId w:val="1"/>
+        </w:numPr>
+        <w:spacing w:before="100" w:beforeAutospacing="1" w:after="100" w:afterAutospacing="1"/>
+        <w:rPr>
+          <w:rFonts w:ascii="Calibri" w:eastAsia="Times New Roman" w:hAnsi="Calibri" w:cs="Calibri"/>
+          <w:color w:val="1F497D"/>
+          <w:sz w:val="22"/>
+          <w:szCs w:val="22"/>
+          <w:lang w:eastAsia="en-US"/>
+        </w:rPr>
+      </w:pPr>
+      <w:r>
+        <w:rPr>
+          <w:rFonts w:ascii="Calibri" w:eastAsia="Times New Roman" w:hAnsi="Calibri" w:cs="Calibri"/>
+          <w:color w:val="1F497D"/>
+          <w:sz w:val="22"/>
+          <w:szCs w:val="22"/>
+          <w:lang w:eastAsia="en-US"/>
+        </w:rPr>
+        <w:t>Virtual pets</w:t>
       </w:r>
       <w:r>
         <w:rPr>
@@ -3997,7 +4367,7 @@
           <w:szCs w:val="22"/>
           <w:lang w:eastAsia="en-US"/>
         </w:rPr>
-        <w:t>Virtual pets</w:t>
+        <w:t>Fitness device</w:t>
       </w:r>
       <w:r>
         <w:rPr>
@@ -4033,42 +4403,7 @@
           <w:szCs w:val="22"/>
           <w:lang w:eastAsia="en-US"/>
         </w:rPr>
-        <w:t>Fitness device</w:t>
-      </w:r>
-      <w:r>
-        <w:rPr>
-          <w:rFonts w:ascii="Calibri" w:eastAsia="Times New Roman" w:hAnsi="Calibri" w:cs="Calibri"/>
-          <w:color w:val="1F497D"/>
-          <w:sz w:val="22"/>
-          <w:szCs w:val="22"/>
-          <w:lang w:eastAsia="en-US"/>
-        </w:rPr>
-        <w:t xml:space="preserve"> (TBD)</w:t>
-      </w:r>
-    </w:p>
-    <w:p>
-      <w:pPr>
-        <w:numPr>
-          <w:ilvl w:val="1"/>
-          <w:numId w:val="1"/>
-        </w:numPr>
-        <w:spacing w:before="100" w:beforeAutospacing="1" w:after="100" w:afterAutospacing="1"/>
-        <w:rPr>
-          <w:rFonts w:ascii="Calibri" w:eastAsia="Times New Roman" w:hAnsi="Calibri" w:cs="Calibri"/>
-          <w:color w:val="1F497D"/>
-          <w:sz w:val="22"/>
-          <w:szCs w:val="22"/>
-          <w:lang w:eastAsia="en-US"/>
-        </w:rPr>
-      </w:pPr>
-      <w:r>
-        <w:rPr>
-          <w:rFonts w:ascii="Calibri" w:eastAsia="Times New Roman" w:hAnsi="Calibri" w:cs="Calibri"/>
-          <w:color w:val="1F497D"/>
-          <w:sz w:val="22"/>
-          <w:szCs w:val="22"/>
-          <w:lang w:eastAsia="en-US"/>
-        </w:rPr>
+        <w:lastRenderedPageBreak/>
         <w:t>Take pictured by talking to a c</w:t>
       </w:r>
       <w:r>
@@ -4128,29 +4463,7 @@
           <w:szCs w:val="22"/>
           <w:lang w:eastAsia="en-US"/>
         </w:rPr>
-        <w:t xml:space="preserve">Course 3 - Making with the </w:t>
-      </w:r>
-      <w:proofErr w:type="spellStart"/>
-      <w:r>
-        <w:rPr>
-          <w:rFonts w:ascii="Calibri" w:eastAsia="Times New Roman" w:hAnsi="Calibri" w:cs="Calibri"/>
-          <w:color w:val="1F497D"/>
-          <w:sz w:val="22"/>
-          <w:szCs w:val="22"/>
-          <w:lang w:eastAsia="en-US"/>
-        </w:rPr>
-        <w:t>Microbit</w:t>
-      </w:r>
-      <w:proofErr w:type="spellEnd"/>
-      <w:r>
-        <w:rPr>
-          <w:rFonts w:ascii="Calibri" w:eastAsia="Times New Roman" w:hAnsi="Calibri" w:cs="Calibri"/>
-          <w:color w:val="1F497D"/>
-          <w:sz w:val="22"/>
-          <w:szCs w:val="22"/>
-          <w:lang w:eastAsia="en-US"/>
-        </w:rPr>
-        <w:t xml:space="preserve"> - Advanced lessons</w:t>
+        <w:t>Course 3 - Making with the Microbit - Advanced lessons</w:t>
       </w:r>
     </w:p>
     <w:p>
@@ -4638,775 +4951,719 @@
           <w:szCs w:val="22"/>
           <w:lang w:eastAsia="en-US"/>
         </w:rPr>
+        <w:t>Simple NPN circuit – Turn LED on/off</w:t>
+      </w:r>
+    </w:p>
+    <w:p>
+      <w:pPr>
+        <w:numPr>
+          <w:ilvl w:val="1"/>
+          <w:numId w:val="1"/>
+        </w:numPr>
+        <w:spacing w:before="100" w:beforeAutospacing="1" w:after="100" w:afterAutospacing="1"/>
+        <w:rPr>
+          <w:rFonts w:ascii="Calibri" w:eastAsia="Times New Roman" w:hAnsi="Calibri" w:cs="Calibri"/>
+          <w:color w:val="1F497D"/>
+          <w:sz w:val="22"/>
+          <w:szCs w:val="22"/>
+          <w:lang w:eastAsia="en-US"/>
+        </w:rPr>
+      </w:pPr>
+      <w:r>
+        <w:rPr>
+          <w:rFonts w:ascii="Calibri" w:eastAsia="Times New Roman" w:hAnsi="Calibri" w:cs="Calibri"/>
+          <w:color w:val="1F497D"/>
+          <w:sz w:val="22"/>
+          <w:szCs w:val="22"/>
+          <w:lang w:eastAsia="en-US"/>
+        </w:rPr>
+        <w:t>Blinking an LED</w:t>
+      </w:r>
+    </w:p>
+    <w:p>
+      <w:pPr>
+        <w:numPr>
+          <w:ilvl w:val="2"/>
+          <w:numId w:val="1"/>
+        </w:numPr>
+        <w:spacing w:before="100" w:beforeAutospacing="1" w:after="100" w:afterAutospacing="1"/>
+        <w:rPr>
+          <w:rFonts w:ascii="Calibri" w:eastAsia="Times New Roman" w:hAnsi="Calibri" w:cs="Calibri"/>
+          <w:color w:val="1F497D"/>
+          <w:sz w:val="22"/>
+          <w:szCs w:val="22"/>
+          <w:lang w:eastAsia="en-US"/>
+        </w:rPr>
+      </w:pPr>
+      <w:r>
+        <w:rPr>
+          <w:rFonts w:ascii="Calibri" w:eastAsia="Times New Roman" w:hAnsi="Calibri" w:cs="Calibri"/>
+          <w:color w:val="1F497D"/>
+          <w:sz w:val="22"/>
+          <w:szCs w:val="22"/>
+          <w:lang w:eastAsia="en-US"/>
+        </w:rPr>
+        <w:t>Single LED</w:t>
+      </w:r>
+    </w:p>
+    <w:p>
+      <w:pPr>
+        <w:numPr>
+          <w:ilvl w:val="2"/>
+          <w:numId w:val="1"/>
+        </w:numPr>
+        <w:spacing w:before="100" w:beforeAutospacing="1" w:after="100" w:afterAutospacing="1"/>
+        <w:rPr>
+          <w:rFonts w:ascii="Calibri" w:eastAsia="Times New Roman" w:hAnsi="Calibri" w:cs="Calibri"/>
+          <w:color w:val="1F497D"/>
+          <w:sz w:val="22"/>
+          <w:szCs w:val="22"/>
+          <w:lang w:eastAsia="en-US"/>
+        </w:rPr>
+      </w:pPr>
+      <w:r>
+        <w:rPr>
+          <w:rFonts w:ascii="Calibri" w:eastAsia="Times New Roman" w:hAnsi="Calibri" w:cs="Calibri"/>
+          <w:color w:val="1F497D"/>
+          <w:sz w:val="22"/>
+          <w:szCs w:val="22"/>
+          <w:lang w:eastAsia="en-US"/>
+        </w:rPr>
+        <w:t>Multiple LED’s</w:t>
+      </w:r>
+    </w:p>
+    <w:p>
+      <w:pPr>
+        <w:numPr>
+          <w:ilvl w:val="2"/>
+          <w:numId w:val="1"/>
+        </w:numPr>
+        <w:spacing w:before="100" w:beforeAutospacing="1" w:after="100" w:afterAutospacing="1"/>
+        <w:rPr>
+          <w:rFonts w:ascii="Calibri" w:eastAsia="Times New Roman" w:hAnsi="Calibri" w:cs="Calibri"/>
+          <w:color w:val="1F497D"/>
+          <w:sz w:val="22"/>
+          <w:szCs w:val="22"/>
+          <w:lang w:eastAsia="en-US"/>
+        </w:rPr>
+      </w:pPr>
+      <w:r>
+        <w:rPr>
+          <w:rFonts w:ascii="Calibri" w:eastAsia="Times New Roman" w:hAnsi="Calibri" w:cs="Calibri"/>
+          <w:color w:val="1F497D"/>
+          <w:sz w:val="22"/>
+          <w:szCs w:val="22"/>
+          <w:lang w:eastAsia="en-US"/>
+        </w:rPr>
+        <w:t>Increasing value of resistors</w:t>
+      </w:r>
+    </w:p>
+    <w:p>
+      <w:pPr>
+        <w:numPr>
+          <w:ilvl w:val="2"/>
+          <w:numId w:val="1"/>
+        </w:numPr>
+        <w:spacing w:before="100" w:beforeAutospacing="1" w:after="100" w:afterAutospacing="1"/>
+        <w:rPr>
+          <w:rFonts w:ascii="Calibri" w:eastAsia="Times New Roman" w:hAnsi="Calibri" w:cs="Calibri"/>
+          <w:color w:val="1F497D"/>
+          <w:sz w:val="22"/>
+          <w:szCs w:val="22"/>
+          <w:lang w:eastAsia="en-US"/>
+        </w:rPr>
+      </w:pPr>
+      <w:r>
+        <w:rPr>
+          <w:rFonts w:ascii="Calibri" w:eastAsia="Times New Roman" w:hAnsi="Calibri" w:cs="Calibri"/>
+          <w:color w:val="1F497D"/>
+          <w:sz w:val="22"/>
+          <w:szCs w:val="22"/>
+          <w:lang w:eastAsia="en-US"/>
+        </w:rPr>
+        <w:t>Introduce a transistor</w:t>
+      </w:r>
+    </w:p>
+    <w:p>
+      <w:pPr>
+        <w:numPr>
+          <w:ilvl w:val="1"/>
+          <w:numId w:val="1"/>
+        </w:numPr>
+        <w:spacing w:before="100" w:beforeAutospacing="1" w:after="100" w:afterAutospacing="1"/>
+        <w:rPr>
+          <w:rFonts w:ascii="Calibri" w:eastAsia="Times New Roman" w:hAnsi="Calibri" w:cs="Calibri"/>
+          <w:color w:val="1F497D"/>
+          <w:sz w:val="22"/>
+          <w:szCs w:val="22"/>
+          <w:lang w:eastAsia="en-US"/>
+        </w:rPr>
+      </w:pPr>
+      <w:r>
+        <w:rPr>
+          <w:rFonts w:ascii="Calibri" w:eastAsia="Times New Roman" w:hAnsi="Calibri" w:cs="Calibri"/>
+          <w:color w:val="1F497D"/>
+          <w:sz w:val="22"/>
+          <w:szCs w:val="22"/>
+          <w:lang w:eastAsia="en-US"/>
+        </w:rPr>
+        <w:t>Color control with a Tricolor (RGB) LED</w:t>
+      </w:r>
+    </w:p>
+    <w:p>
+      <w:pPr>
+        <w:numPr>
+          <w:ilvl w:val="2"/>
+          <w:numId w:val="1"/>
+        </w:numPr>
+        <w:spacing w:before="100" w:beforeAutospacing="1" w:after="100" w:afterAutospacing="1"/>
+        <w:rPr>
+          <w:rFonts w:ascii="Calibri" w:eastAsia="Times New Roman" w:hAnsi="Calibri" w:cs="Calibri"/>
+          <w:color w:val="1F497D"/>
+          <w:sz w:val="22"/>
+          <w:szCs w:val="22"/>
+          <w:lang w:eastAsia="en-US"/>
+        </w:rPr>
+      </w:pPr>
+      <w:r>
+        <w:rPr>
+          <w:rFonts w:ascii="Calibri" w:eastAsia="Times New Roman" w:hAnsi="Calibri" w:cs="Calibri"/>
+          <w:color w:val="1F497D"/>
+          <w:sz w:val="22"/>
+          <w:szCs w:val="22"/>
+          <w:lang w:eastAsia="en-US"/>
+        </w:rPr>
+        <w:t>Single RGB LED</w:t>
+      </w:r>
+    </w:p>
+    <w:p>
+      <w:pPr>
+        <w:numPr>
+          <w:ilvl w:val="2"/>
+          <w:numId w:val="1"/>
+        </w:numPr>
+        <w:spacing w:before="100" w:beforeAutospacing="1" w:after="100" w:afterAutospacing="1"/>
+        <w:rPr>
+          <w:rFonts w:ascii="Calibri" w:eastAsia="Times New Roman" w:hAnsi="Calibri" w:cs="Calibri"/>
+          <w:color w:val="1F497D"/>
+          <w:sz w:val="22"/>
+          <w:szCs w:val="22"/>
+          <w:lang w:eastAsia="en-US"/>
+        </w:rPr>
+      </w:pPr>
+      <w:r>
+        <w:rPr>
+          <w:rFonts w:ascii="Calibri" w:eastAsia="Times New Roman" w:hAnsi="Calibri" w:cs="Calibri"/>
+          <w:color w:val="1F497D"/>
+          <w:sz w:val="22"/>
+          <w:szCs w:val="22"/>
+          <w:lang w:eastAsia="en-US"/>
+        </w:rPr>
+        <w:t xml:space="preserve">RGB LED, Potentiometer </w:t>
+      </w:r>
+    </w:p>
+    <w:p>
+      <w:pPr>
+        <w:numPr>
+          <w:ilvl w:val="2"/>
+          <w:numId w:val="1"/>
+        </w:numPr>
+        <w:spacing w:before="100" w:beforeAutospacing="1" w:after="100" w:afterAutospacing="1"/>
+        <w:rPr>
+          <w:rFonts w:ascii="Calibri" w:eastAsia="Times New Roman" w:hAnsi="Calibri" w:cs="Calibri"/>
+          <w:color w:val="1F497D"/>
+          <w:sz w:val="22"/>
+          <w:szCs w:val="22"/>
+          <w:lang w:eastAsia="en-US"/>
+        </w:rPr>
+      </w:pPr>
+      <w:r>
+        <w:rPr>
+          <w:rFonts w:ascii="Calibri" w:eastAsia="Times New Roman" w:hAnsi="Calibri" w:cs="Calibri"/>
+          <w:color w:val="1F497D"/>
+          <w:sz w:val="22"/>
+          <w:szCs w:val="22"/>
+          <w:lang w:eastAsia="en-US"/>
+        </w:rPr>
+        <w:t>RGB LED, Potentiometer, Switch</w:t>
+      </w:r>
+    </w:p>
+    <w:p>
+      <w:pPr>
+        <w:numPr>
+          <w:ilvl w:val="1"/>
+          <w:numId w:val="1"/>
+        </w:numPr>
+        <w:spacing w:before="100" w:beforeAutospacing="1" w:after="100" w:afterAutospacing="1"/>
+        <w:rPr>
+          <w:rFonts w:ascii="Calibri" w:eastAsia="Times New Roman" w:hAnsi="Calibri" w:cs="Calibri"/>
+          <w:color w:val="1F497D"/>
+          <w:sz w:val="22"/>
+          <w:szCs w:val="22"/>
+          <w:lang w:eastAsia="en-US"/>
+        </w:rPr>
+      </w:pPr>
+      <w:r>
+        <w:rPr>
+          <w:rFonts w:ascii="Calibri" w:eastAsia="Times New Roman" w:hAnsi="Calibri" w:cs="Calibri"/>
+          <w:color w:val="1F497D"/>
+          <w:sz w:val="22"/>
+          <w:szCs w:val="22"/>
+          <w:lang w:eastAsia="en-US"/>
+        </w:rPr>
+        <w:t>Using an LDR and measuring</w:t>
+      </w:r>
+      <w:r>
+        <w:rPr>
+          <w:rFonts w:ascii="Calibri" w:eastAsia="Times New Roman" w:hAnsi="Calibri" w:cs="Calibri"/>
+          <w:color w:val="1F497D"/>
+          <w:sz w:val="22"/>
+          <w:szCs w:val="22"/>
+          <w:lang w:eastAsia="en-US"/>
+        </w:rPr>
+        <w:t xml:space="preserve"> analog inputs</w:t>
+      </w:r>
+    </w:p>
+    <w:p>
+      <w:pPr>
+        <w:numPr>
+          <w:ilvl w:val="2"/>
+          <w:numId w:val="1"/>
+        </w:numPr>
+        <w:spacing w:before="100" w:beforeAutospacing="1" w:after="100" w:afterAutospacing="1"/>
+        <w:rPr>
+          <w:rFonts w:ascii="Calibri" w:eastAsia="Times New Roman" w:hAnsi="Calibri" w:cs="Calibri"/>
+          <w:color w:val="1F497D"/>
+          <w:sz w:val="22"/>
+          <w:szCs w:val="22"/>
+          <w:lang w:eastAsia="en-US"/>
+        </w:rPr>
+      </w:pPr>
+      <w:r>
+        <w:rPr>
+          <w:rFonts w:ascii="Calibri" w:eastAsia="Times New Roman" w:hAnsi="Calibri" w:cs="Calibri"/>
+          <w:color w:val="1F497D"/>
+          <w:sz w:val="22"/>
+          <w:szCs w:val="22"/>
+          <w:lang w:eastAsia="en-US"/>
+        </w:rPr>
+        <w:t>LDR, Potentiometer</w:t>
+      </w:r>
+    </w:p>
+    <w:p>
+      <w:pPr>
+        <w:numPr>
+          <w:ilvl w:val="1"/>
+          <w:numId w:val="1"/>
+        </w:numPr>
+        <w:spacing w:before="100" w:beforeAutospacing="1" w:after="100" w:afterAutospacing="1"/>
+        <w:rPr>
+          <w:rFonts w:ascii="Calibri" w:eastAsia="Times New Roman" w:hAnsi="Calibri" w:cs="Calibri"/>
+          <w:color w:val="1F497D"/>
+          <w:sz w:val="22"/>
+          <w:szCs w:val="22"/>
+          <w:lang w:eastAsia="en-US"/>
+        </w:rPr>
+      </w:pPr>
+      <w:r>
+        <w:rPr>
+          <w:rFonts w:ascii="Calibri" w:eastAsia="Times New Roman" w:hAnsi="Calibri" w:cs="Calibri"/>
+          <w:color w:val="1F497D"/>
+          <w:sz w:val="22"/>
+          <w:szCs w:val="22"/>
+          <w:lang w:eastAsia="en-US"/>
+        </w:rPr>
+        <w:t>Breadboard switches in parallel with the main switches</w:t>
+      </w:r>
+    </w:p>
+    <w:p>
+      <w:pPr>
+        <w:numPr>
+          <w:ilvl w:val="2"/>
+          <w:numId w:val="1"/>
+        </w:numPr>
+        <w:spacing w:before="100" w:beforeAutospacing="1" w:after="100" w:afterAutospacing="1"/>
+        <w:rPr>
+          <w:rFonts w:ascii="Calibri" w:eastAsia="Times New Roman" w:hAnsi="Calibri" w:cs="Calibri"/>
+          <w:color w:val="1F497D"/>
+          <w:sz w:val="22"/>
+          <w:szCs w:val="22"/>
+          <w:lang w:eastAsia="en-US"/>
+        </w:rPr>
+      </w:pPr>
+      <w:r>
+        <w:rPr>
+          <w:rFonts w:ascii="Calibri" w:eastAsia="Times New Roman" w:hAnsi="Calibri" w:cs="Calibri"/>
+          <w:color w:val="1F497D"/>
+          <w:sz w:val="22"/>
+          <w:szCs w:val="22"/>
+          <w:lang w:eastAsia="en-US"/>
+        </w:rPr>
+        <w:t>Switch 1, Switch 2</w:t>
+      </w:r>
+    </w:p>
+    <w:p>
+      <w:pPr>
+        <w:numPr>
+          <w:ilvl w:val="2"/>
+          <w:numId w:val="1"/>
+        </w:numPr>
+        <w:spacing w:before="100" w:beforeAutospacing="1" w:after="100" w:afterAutospacing="1"/>
+        <w:rPr>
+          <w:rFonts w:ascii="Calibri" w:eastAsia="Times New Roman" w:hAnsi="Calibri" w:cs="Calibri"/>
+          <w:color w:val="1F497D"/>
+          <w:sz w:val="22"/>
+          <w:szCs w:val="22"/>
+          <w:lang w:eastAsia="en-US"/>
+        </w:rPr>
+      </w:pPr>
+      <w:r>
+        <w:rPr>
+          <w:rFonts w:ascii="Calibri" w:eastAsia="Times New Roman" w:hAnsi="Calibri" w:cs="Calibri"/>
+          <w:color w:val="1F497D"/>
+          <w:sz w:val="22"/>
+          <w:szCs w:val="22"/>
+          <w:lang w:eastAsia="en-US"/>
+        </w:rPr>
+        <w:t>Switch 1, Switch 2, LED 1, LED 2</w:t>
+      </w:r>
+    </w:p>
+    <w:p>
+      <w:pPr>
+        <w:numPr>
+          <w:ilvl w:val="1"/>
+          <w:numId w:val="1"/>
+        </w:numPr>
+        <w:spacing w:before="100" w:beforeAutospacing="1" w:after="100" w:afterAutospacing="1"/>
+        <w:rPr>
+          <w:rFonts w:ascii="Calibri" w:eastAsia="Times New Roman" w:hAnsi="Calibri" w:cs="Calibri"/>
+          <w:color w:val="1F497D"/>
+          <w:sz w:val="22"/>
+          <w:szCs w:val="22"/>
+          <w:lang w:eastAsia="en-US"/>
+        </w:rPr>
+      </w:pPr>
+      <w:r>
+        <w:rPr>
+          <w:rFonts w:ascii="Calibri" w:eastAsia="Times New Roman" w:hAnsi="Calibri" w:cs="Calibri"/>
+          <w:color w:val="1F497D"/>
+          <w:sz w:val="22"/>
+          <w:szCs w:val="22"/>
+          <w:lang w:eastAsia="en-US"/>
+        </w:rPr>
+        <w:t>Dimming an LED using a potentiometer</w:t>
+      </w:r>
+    </w:p>
+    <w:p>
+      <w:pPr>
+        <w:numPr>
+          <w:ilvl w:val="2"/>
+          <w:numId w:val="1"/>
+        </w:numPr>
+        <w:spacing w:before="100" w:beforeAutospacing="1" w:after="100" w:afterAutospacing="1"/>
+        <w:rPr>
+          <w:rFonts w:ascii="Calibri" w:eastAsia="Times New Roman" w:hAnsi="Calibri" w:cs="Calibri"/>
+          <w:color w:val="1F497D"/>
+          <w:sz w:val="22"/>
+          <w:szCs w:val="22"/>
+          <w:lang w:eastAsia="en-US"/>
+        </w:rPr>
+      </w:pPr>
+      <w:r>
+        <w:rPr>
+          <w:rFonts w:ascii="Calibri" w:eastAsia="Times New Roman" w:hAnsi="Calibri" w:cs="Calibri"/>
+          <w:color w:val="1F497D"/>
+          <w:sz w:val="22"/>
+          <w:szCs w:val="22"/>
+          <w:lang w:eastAsia="en-US"/>
+        </w:rPr>
+        <w:t>LED, Potentiometer, Switch</w:t>
+      </w:r>
+    </w:p>
+    <w:p>
+      <w:pPr>
+        <w:numPr>
+          <w:ilvl w:val="1"/>
+          <w:numId w:val="1"/>
+        </w:numPr>
+        <w:spacing w:before="100" w:beforeAutospacing="1" w:after="100" w:afterAutospacing="1"/>
+        <w:rPr>
+          <w:rFonts w:ascii="Calibri" w:eastAsia="Times New Roman" w:hAnsi="Calibri" w:cs="Calibri"/>
+          <w:color w:val="1F497D"/>
+          <w:sz w:val="22"/>
+          <w:szCs w:val="22"/>
+          <w:lang w:eastAsia="en-US"/>
+        </w:rPr>
+      </w:pPr>
+      <w:r>
+        <w:rPr>
+          <w:rFonts w:ascii="Calibri" w:eastAsia="Times New Roman" w:hAnsi="Calibri" w:cs="Calibri"/>
+          <w:color w:val="1F497D"/>
+          <w:sz w:val="22"/>
+          <w:szCs w:val="22"/>
+          <w:lang w:eastAsia="en-US"/>
+        </w:rPr>
+        <w:t>Using a transistor to drive a motor</w:t>
+      </w:r>
+    </w:p>
+    <w:p>
+      <w:pPr>
+        <w:numPr>
+          <w:ilvl w:val="2"/>
+          <w:numId w:val="1"/>
+        </w:numPr>
+        <w:spacing w:before="100" w:beforeAutospacing="1" w:after="100" w:afterAutospacing="1"/>
+        <w:rPr>
+          <w:rFonts w:ascii="Calibri" w:eastAsia="Times New Roman" w:hAnsi="Calibri" w:cs="Calibri"/>
+          <w:color w:val="1F497D"/>
+          <w:sz w:val="22"/>
+          <w:szCs w:val="22"/>
+          <w:lang w:eastAsia="en-US"/>
+        </w:rPr>
+      </w:pPr>
+      <w:r>
+        <w:rPr>
+          <w:rFonts w:ascii="Calibri" w:eastAsia="Times New Roman" w:hAnsi="Calibri" w:cs="Calibri"/>
+          <w:color w:val="1F497D"/>
+          <w:sz w:val="22"/>
+          <w:szCs w:val="22"/>
+          <w:lang w:eastAsia="en-US"/>
+        </w:rPr>
+        <w:t>NPN Transistor, Resistor, Motor</w:t>
+      </w:r>
+    </w:p>
+    <w:p>
+      <w:pPr>
+        <w:numPr>
+          <w:ilvl w:val="1"/>
+          <w:numId w:val="1"/>
+        </w:numPr>
+        <w:spacing w:before="100" w:beforeAutospacing="1" w:after="100" w:afterAutospacing="1"/>
+        <w:rPr>
+          <w:rFonts w:ascii="Calibri" w:eastAsia="Times New Roman" w:hAnsi="Calibri" w:cs="Calibri"/>
+          <w:color w:val="1F497D"/>
+          <w:sz w:val="22"/>
+          <w:szCs w:val="22"/>
+          <w:lang w:eastAsia="en-US"/>
+        </w:rPr>
+      </w:pPr>
+      <w:r>
+        <w:rPr>
+          <w:rFonts w:ascii="Calibri" w:eastAsia="Times New Roman" w:hAnsi="Calibri" w:cs="Calibri"/>
+          <w:color w:val="1F497D"/>
+          <w:sz w:val="22"/>
+          <w:szCs w:val="22"/>
+          <w:lang w:eastAsia="en-US"/>
+        </w:rPr>
+        <w:t>Using the accelerometer to control motor speed</w:t>
+      </w:r>
+    </w:p>
+    <w:p>
+      <w:pPr>
+        <w:numPr>
+          <w:ilvl w:val="2"/>
+          <w:numId w:val="1"/>
+        </w:numPr>
+        <w:spacing w:before="100" w:beforeAutospacing="1" w:after="100" w:afterAutospacing="1"/>
+        <w:rPr>
+          <w:rFonts w:ascii="Calibri" w:eastAsia="Times New Roman" w:hAnsi="Calibri" w:cs="Calibri"/>
+          <w:color w:val="1F497D"/>
+          <w:sz w:val="22"/>
+          <w:szCs w:val="22"/>
+          <w:lang w:eastAsia="en-US"/>
+        </w:rPr>
+      </w:pPr>
+      <w:r>
+        <w:rPr>
+          <w:rFonts w:ascii="Calibri" w:eastAsia="Times New Roman" w:hAnsi="Calibri" w:cs="Calibri"/>
+          <w:color w:val="1F497D"/>
+          <w:sz w:val="22"/>
+          <w:szCs w:val="22"/>
+          <w:lang w:eastAsia="en-US"/>
+        </w:rPr>
+        <w:t>Single speed / Duty Cycle</w:t>
+      </w:r>
+    </w:p>
+    <w:p>
+      <w:pPr>
+        <w:numPr>
+          <w:ilvl w:val="2"/>
+          <w:numId w:val="1"/>
+        </w:numPr>
+        <w:spacing w:before="100" w:beforeAutospacing="1" w:after="100" w:afterAutospacing="1"/>
+        <w:rPr>
+          <w:rFonts w:ascii="Calibri" w:eastAsia="Times New Roman" w:hAnsi="Calibri" w:cs="Calibri"/>
+          <w:color w:val="1F497D"/>
+          <w:sz w:val="22"/>
+          <w:szCs w:val="22"/>
+          <w:lang w:eastAsia="en-US"/>
+        </w:rPr>
+      </w:pPr>
+      <w:r>
+        <w:rPr>
+          <w:rFonts w:ascii="Calibri" w:eastAsia="Times New Roman" w:hAnsi="Calibri" w:cs="Calibri"/>
+          <w:color w:val="1F497D"/>
+          <w:sz w:val="22"/>
+          <w:szCs w:val="22"/>
+          <w:lang w:eastAsia="en-US"/>
+        </w:rPr>
+        <w:t xml:space="preserve">Set button A to increase speed </w:t>
+      </w:r>
+    </w:p>
+    <w:p>
+      <w:pPr>
+        <w:numPr>
+          <w:ilvl w:val="2"/>
+          <w:numId w:val="1"/>
+        </w:numPr>
+        <w:spacing w:before="100" w:beforeAutospacing="1" w:after="100" w:afterAutospacing="1"/>
+        <w:rPr>
+          <w:rFonts w:ascii="Calibri" w:eastAsia="Times New Roman" w:hAnsi="Calibri" w:cs="Calibri"/>
+          <w:color w:val="1F497D"/>
+          <w:sz w:val="22"/>
+          <w:szCs w:val="22"/>
+          <w:lang w:eastAsia="en-US"/>
+        </w:rPr>
+      </w:pPr>
+      <w:r>
+        <w:rPr>
+          <w:rFonts w:ascii="Calibri" w:eastAsia="Times New Roman" w:hAnsi="Calibri" w:cs="Calibri"/>
+          <w:color w:val="1F497D"/>
+          <w:sz w:val="22"/>
+          <w:szCs w:val="22"/>
+          <w:lang w:eastAsia="en-US"/>
+        </w:rPr>
+        <w:t>Set button A to increase speed and button B to decrease speed</w:t>
+      </w:r>
+    </w:p>
+    <w:p>
+      <w:pPr>
+        <w:numPr>
+          <w:ilvl w:val="1"/>
+          <w:numId w:val="1"/>
+        </w:numPr>
+        <w:spacing w:before="100" w:beforeAutospacing="1" w:after="100" w:afterAutospacing="1"/>
+        <w:rPr>
+          <w:rFonts w:ascii="Calibri" w:eastAsia="Times New Roman" w:hAnsi="Calibri" w:cs="Calibri"/>
+          <w:color w:val="1F497D"/>
+          <w:sz w:val="22"/>
+          <w:szCs w:val="22"/>
+          <w:lang w:eastAsia="en-US"/>
+        </w:rPr>
+      </w:pPr>
+      <w:r>
+        <w:rPr>
+          <w:rFonts w:ascii="Calibri" w:eastAsia="Times New Roman" w:hAnsi="Calibri" w:cs="Calibri"/>
+          <w:color w:val="1F497D"/>
+          <w:sz w:val="22"/>
+          <w:szCs w:val="22"/>
+          <w:lang w:eastAsia="en-US"/>
+        </w:rPr>
+        <w:t>Setting the tone with a piezo buzzer</w:t>
+      </w:r>
+    </w:p>
+    <w:p>
+      <w:pPr>
+        <w:numPr>
+          <w:ilvl w:val="2"/>
+          <w:numId w:val="1"/>
+        </w:numPr>
+        <w:spacing w:before="100" w:beforeAutospacing="1" w:after="100" w:afterAutospacing="1"/>
+        <w:rPr>
+          <w:rFonts w:ascii="Calibri" w:eastAsia="Times New Roman" w:hAnsi="Calibri" w:cs="Calibri"/>
+          <w:color w:val="1F497D"/>
+          <w:sz w:val="22"/>
+          <w:szCs w:val="22"/>
+          <w:lang w:eastAsia="en-US"/>
+        </w:rPr>
+      </w:pPr>
+      <w:r>
+        <w:rPr>
+          <w:rFonts w:ascii="Calibri" w:eastAsia="Times New Roman" w:hAnsi="Calibri" w:cs="Calibri"/>
+          <w:color w:val="1F497D"/>
+          <w:sz w:val="22"/>
+          <w:szCs w:val="22"/>
+          <w:lang w:eastAsia="en-US"/>
+        </w:rPr>
+        <w:t>Play music with the buzzer</w:t>
+      </w:r>
+    </w:p>
+    <w:p>
+      <w:pPr>
+        <w:numPr>
+          <w:ilvl w:val="2"/>
+          <w:numId w:val="1"/>
+        </w:numPr>
+        <w:spacing w:before="100" w:beforeAutospacing="1" w:after="100" w:afterAutospacing="1"/>
+        <w:rPr>
+          <w:rFonts w:ascii="Calibri" w:eastAsia="Times New Roman" w:hAnsi="Calibri" w:cs="Calibri"/>
+          <w:color w:val="1F497D"/>
+          <w:sz w:val="22"/>
+          <w:szCs w:val="22"/>
+          <w:lang w:eastAsia="en-US"/>
+        </w:rPr>
+      </w:pPr>
+      <w:r>
+        <w:rPr>
+          <w:rFonts w:ascii="Calibri" w:eastAsia="Times New Roman" w:hAnsi="Calibri" w:cs="Calibri"/>
+          <w:color w:val="1F497D"/>
+          <w:sz w:val="22"/>
+          <w:szCs w:val="22"/>
+          <w:lang w:eastAsia="en-US"/>
+        </w:rPr>
+        <w:t>Detect input on button A an play a melody</w:t>
+      </w:r>
+    </w:p>
+    <w:p>
+      <w:pPr>
+        <w:numPr>
+          <w:ilvl w:val="2"/>
+          <w:numId w:val="1"/>
+        </w:numPr>
+        <w:spacing w:before="100" w:beforeAutospacing="1" w:after="100" w:afterAutospacing="1"/>
+        <w:rPr>
+          <w:rFonts w:ascii="Calibri" w:eastAsia="Times New Roman" w:hAnsi="Calibri" w:cs="Calibri"/>
+          <w:color w:val="1F497D"/>
+          <w:sz w:val="22"/>
+          <w:szCs w:val="22"/>
+          <w:lang w:eastAsia="en-US"/>
+        </w:rPr>
+      </w:pPr>
+      <w:r>
+        <w:rPr>
+          <w:rFonts w:ascii="Calibri" w:eastAsia="Times New Roman" w:hAnsi="Calibri" w:cs="Calibri"/>
+          <w:color w:val="1F497D"/>
+          <w:sz w:val="22"/>
+          <w:szCs w:val="22"/>
+          <w:lang w:eastAsia="en-US"/>
+        </w:rPr>
+        <w:t>Detect input on button B and play a different melody</w:t>
+      </w:r>
+    </w:p>
+    <w:p>
+      <w:pPr>
+        <w:numPr>
+          <w:ilvl w:val="2"/>
+          <w:numId w:val="1"/>
+        </w:numPr>
+        <w:spacing w:before="100" w:beforeAutospacing="1" w:after="100" w:afterAutospacing="1"/>
+        <w:rPr>
+          <w:rFonts w:ascii="Calibri" w:eastAsia="Times New Roman" w:hAnsi="Calibri" w:cs="Calibri"/>
+          <w:color w:val="1F497D"/>
+          <w:sz w:val="22"/>
+          <w:szCs w:val="22"/>
+          <w:lang w:eastAsia="en-US"/>
+        </w:rPr>
+      </w:pPr>
+      <w:r>
+        <w:rPr>
+          <w:rFonts w:ascii="Calibri" w:eastAsia="Times New Roman" w:hAnsi="Calibri" w:cs="Calibri"/>
+          <w:color w:val="1F497D"/>
+          <w:sz w:val="22"/>
+          <w:szCs w:val="22"/>
+          <w:lang w:eastAsia="en-US"/>
+        </w:rPr>
         <w:lastRenderedPageBreak/>
-        <w:t>Simple NPN circuit – Turn LED on/off</w:t>
-      </w:r>
-    </w:p>
-    <w:p>
-      <w:pPr>
-        <w:numPr>
-          <w:ilvl w:val="1"/>
-          <w:numId w:val="1"/>
-        </w:numPr>
-        <w:spacing w:before="100" w:beforeAutospacing="1" w:after="100" w:afterAutospacing="1"/>
-        <w:rPr>
-          <w:rFonts w:ascii="Calibri" w:eastAsia="Times New Roman" w:hAnsi="Calibri" w:cs="Calibri"/>
-          <w:color w:val="1F497D"/>
-          <w:sz w:val="22"/>
-          <w:szCs w:val="22"/>
-          <w:lang w:eastAsia="en-US"/>
-        </w:rPr>
-      </w:pPr>
-      <w:r>
-        <w:rPr>
-          <w:rFonts w:ascii="Calibri" w:eastAsia="Times New Roman" w:hAnsi="Calibri" w:cs="Calibri"/>
-          <w:color w:val="1F497D"/>
-          <w:sz w:val="22"/>
-          <w:szCs w:val="22"/>
-          <w:lang w:eastAsia="en-US"/>
-        </w:rPr>
-        <w:t>Blinking an LED</w:t>
-      </w:r>
-    </w:p>
-    <w:p>
-      <w:pPr>
-        <w:numPr>
-          <w:ilvl w:val="2"/>
-          <w:numId w:val="1"/>
-        </w:numPr>
-        <w:spacing w:before="100" w:beforeAutospacing="1" w:after="100" w:afterAutospacing="1"/>
-        <w:rPr>
-          <w:rFonts w:ascii="Calibri" w:eastAsia="Times New Roman" w:hAnsi="Calibri" w:cs="Calibri"/>
-          <w:color w:val="1F497D"/>
-          <w:sz w:val="22"/>
-          <w:szCs w:val="22"/>
-          <w:lang w:eastAsia="en-US"/>
-        </w:rPr>
-      </w:pPr>
-      <w:r>
-        <w:rPr>
-          <w:rFonts w:ascii="Calibri" w:eastAsia="Times New Roman" w:hAnsi="Calibri" w:cs="Calibri"/>
-          <w:color w:val="1F497D"/>
-          <w:sz w:val="22"/>
-          <w:szCs w:val="22"/>
-          <w:lang w:eastAsia="en-US"/>
-        </w:rPr>
-        <w:t>Single LED</w:t>
-      </w:r>
-    </w:p>
-    <w:p>
-      <w:pPr>
-        <w:numPr>
-          <w:ilvl w:val="2"/>
-          <w:numId w:val="1"/>
-        </w:numPr>
-        <w:spacing w:before="100" w:beforeAutospacing="1" w:after="100" w:afterAutospacing="1"/>
-        <w:rPr>
-          <w:rFonts w:ascii="Calibri" w:eastAsia="Times New Roman" w:hAnsi="Calibri" w:cs="Calibri"/>
-          <w:color w:val="1F497D"/>
-          <w:sz w:val="22"/>
-          <w:szCs w:val="22"/>
-          <w:lang w:eastAsia="en-US"/>
-        </w:rPr>
-      </w:pPr>
-      <w:r>
-        <w:rPr>
-          <w:rFonts w:ascii="Calibri" w:eastAsia="Times New Roman" w:hAnsi="Calibri" w:cs="Calibri"/>
-          <w:color w:val="1F497D"/>
-          <w:sz w:val="22"/>
-          <w:szCs w:val="22"/>
-          <w:lang w:eastAsia="en-US"/>
-        </w:rPr>
-        <w:t>Multiple LED’s</w:t>
-      </w:r>
-    </w:p>
-    <w:p>
-      <w:pPr>
-        <w:numPr>
-          <w:ilvl w:val="2"/>
-          <w:numId w:val="1"/>
-        </w:numPr>
-        <w:spacing w:before="100" w:beforeAutospacing="1" w:after="100" w:afterAutospacing="1"/>
-        <w:rPr>
-          <w:rFonts w:ascii="Calibri" w:eastAsia="Times New Roman" w:hAnsi="Calibri" w:cs="Calibri"/>
-          <w:color w:val="1F497D"/>
-          <w:sz w:val="22"/>
-          <w:szCs w:val="22"/>
-          <w:lang w:eastAsia="en-US"/>
-        </w:rPr>
-      </w:pPr>
-      <w:r>
-        <w:rPr>
-          <w:rFonts w:ascii="Calibri" w:eastAsia="Times New Roman" w:hAnsi="Calibri" w:cs="Calibri"/>
-          <w:color w:val="1F497D"/>
-          <w:sz w:val="22"/>
-          <w:szCs w:val="22"/>
-          <w:lang w:eastAsia="en-US"/>
-        </w:rPr>
-        <w:t>Increasing value of resistors</w:t>
-      </w:r>
-    </w:p>
-    <w:p>
-      <w:pPr>
-        <w:numPr>
-          <w:ilvl w:val="2"/>
-          <w:numId w:val="1"/>
-        </w:numPr>
-        <w:spacing w:before="100" w:beforeAutospacing="1" w:after="100" w:afterAutospacing="1"/>
-        <w:rPr>
-          <w:rFonts w:ascii="Calibri" w:eastAsia="Times New Roman" w:hAnsi="Calibri" w:cs="Calibri"/>
-          <w:color w:val="1F497D"/>
-          <w:sz w:val="22"/>
-          <w:szCs w:val="22"/>
-          <w:lang w:eastAsia="en-US"/>
-        </w:rPr>
-      </w:pPr>
-      <w:r>
-        <w:rPr>
-          <w:rFonts w:ascii="Calibri" w:eastAsia="Times New Roman" w:hAnsi="Calibri" w:cs="Calibri"/>
-          <w:color w:val="1F497D"/>
-          <w:sz w:val="22"/>
-          <w:szCs w:val="22"/>
-          <w:lang w:eastAsia="en-US"/>
-        </w:rPr>
-        <w:t>Introduce a transistor</w:t>
-      </w:r>
-    </w:p>
-    <w:p>
-      <w:pPr>
-        <w:numPr>
-          <w:ilvl w:val="1"/>
-          <w:numId w:val="1"/>
-        </w:numPr>
-        <w:spacing w:before="100" w:beforeAutospacing="1" w:after="100" w:afterAutospacing="1"/>
-        <w:rPr>
-          <w:rFonts w:ascii="Calibri" w:eastAsia="Times New Roman" w:hAnsi="Calibri" w:cs="Calibri"/>
-          <w:color w:val="1F497D"/>
-          <w:sz w:val="22"/>
-          <w:szCs w:val="22"/>
-          <w:lang w:eastAsia="en-US"/>
-        </w:rPr>
-      </w:pPr>
-      <w:proofErr w:type="spellStart"/>
-      <w:r>
-        <w:rPr>
-          <w:rFonts w:ascii="Calibri" w:eastAsia="Times New Roman" w:hAnsi="Calibri" w:cs="Calibri"/>
-          <w:color w:val="1F497D"/>
-          <w:sz w:val="22"/>
-          <w:szCs w:val="22"/>
-          <w:lang w:eastAsia="en-US"/>
-        </w:rPr>
-        <w:t>Color</w:t>
-      </w:r>
-      <w:proofErr w:type="spellEnd"/>
-      <w:r>
-        <w:rPr>
-          <w:rFonts w:ascii="Calibri" w:eastAsia="Times New Roman" w:hAnsi="Calibri" w:cs="Calibri"/>
-          <w:color w:val="1F497D"/>
-          <w:sz w:val="22"/>
-          <w:szCs w:val="22"/>
-          <w:lang w:eastAsia="en-US"/>
-        </w:rPr>
-        <w:t xml:space="preserve"> control with a </w:t>
-      </w:r>
-      <w:proofErr w:type="spellStart"/>
-      <w:r>
-        <w:rPr>
-          <w:rFonts w:ascii="Calibri" w:eastAsia="Times New Roman" w:hAnsi="Calibri" w:cs="Calibri"/>
-          <w:color w:val="1F497D"/>
-          <w:sz w:val="22"/>
-          <w:szCs w:val="22"/>
-          <w:lang w:eastAsia="en-US"/>
-        </w:rPr>
-        <w:t>Tricolor</w:t>
-      </w:r>
-      <w:proofErr w:type="spellEnd"/>
-      <w:r>
-        <w:rPr>
-          <w:rFonts w:ascii="Calibri" w:eastAsia="Times New Roman" w:hAnsi="Calibri" w:cs="Calibri"/>
-          <w:color w:val="1F497D"/>
-          <w:sz w:val="22"/>
-          <w:szCs w:val="22"/>
-          <w:lang w:eastAsia="en-US"/>
-        </w:rPr>
-        <w:t xml:space="preserve"> (RGB) LED</w:t>
-      </w:r>
-    </w:p>
-    <w:p>
-      <w:pPr>
-        <w:numPr>
-          <w:ilvl w:val="2"/>
-          <w:numId w:val="1"/>
-        </w:numPr>
-        <w:spacing w:before="100" w:beforeAutospacing="1" w:after="100" w:afterAutospacing="1"/>
-        <w:rPr>
-          <w:rFonts w:ascii="Calibri" w:eastAsia="Times New Roman" w:hAnsi="Calibri" w:cs="Calibri"/>
-          <w:color w:val="1F497D"/>
-          <w:sz w:val="22"/>
-          <w:szCs w:val="22"/>
-          <w:lang w:eastAsia="en-US"/>
-        </w:rPr>
-      </w:pPr>
-      <w:r>
-        <w:rPr>
-          <w:rFonts w:ascii="Calibri" w:eastAsia="Times New Roman" w:hAnsi="Calibri" w:cs="Calibri"/>
-          <w:color w:val="1F497D"/>
-          <w:sz w:val="22"/>
-          <w:szCs w:val="22"/>
-          <w:lang w:eastAsia="en-US"/>
-        </w:rPr>
-        <w:t>Single RGB LED</w:t>
-      </w:r>
-    </w:p>
-    <w:p>
-      <w:pPr>
-        <w:numPr>
-          <w:ilvl w:val="2"/>
-          <w:numId w:val="1"/>
-        </w:numPr>
-        <w:spacing w:before="100" w:beforeAutospacing="1" w:after="100" w:afterAutospacing="1"/>
-        <w:rPr>
-          <w:rFonts w:ascii="Calibri" w:eastAsia="Times New Roman" w:hAnsi="Calibri" w:cs="Calibri"/>
-          <w:color w:val="1F497D"/>
-          <w:sz w:val="22"/>
-          <w:szCs w:val="22"/>
-          <w:lang w:eastAsia="en-US"/>
-        </w:rPr>
-      </w:pPr>
-      <w:r>
-        <w:rPr>
-          <w:rFonts w:ascii="Calibri" w:eastAsia="Times New Roman" w:hAnsi="Calibri" w:cs="Calibri"/>
-          <w:color w:val="1F497D"/>
-          <w:sz w:val="22"/>
-          <w:szCs w:val="22"/>
-          <w:lang w:eastAsia="en-US"/>
-        </w:rPr>
-        <w:t xml:space="preserve">RGB LED, Potentiometer </w:t>
-      </w:r>
-    </w:p>
-    <w:p>
-      <w:pPr>
-        <w:numPr>
-          <w:ilvl w:val="2"/>
-          <w:numId w:val="1"/>
-        </w:numPr>
-        <w:spacing w:before="100" w:beforeAutospacing="1" w:after="100" w:afterAutospacing="1"/>
-        <w:rPr>
-          <w:rFonts w:ascii="Calibri" w:eastAsia="Times New Roman" w:hAnsi="Calibri" w:cs="Calibri"/>
-          <w:color w:val="1F497D"/>
-          <w:sz w:val="22"/>
-          <w:szCs w:val="22"/>
-          <w:lang w:eastAsia="en-US"/>
-        </w:rPr>
-      </w:pPr>
-      <w:r>
-        <w:rPr>
-          <w:rFonts w:ascii="Calibri" w:eastAsia="Times New Roman" w:hAnsi="Calibri" w:cs="Calibri"/>
-          <w:color w:val="1F497D"/>
-          <w:sz w:val="22"/>
-          <w:szCs w:val="22"/>
-          <w:lang w:eastAsia="en-US"/>
-        </w:rPr>
-        <w:t>RGB LED, Potentiometer, Switch</w:t>
-      </w:r>
-    </w:p>
-    <w:p>
-      <w:pPr>
-        <w:numPr>
-          <w:ilvl w:val="1"/>
-          <w:numId w:val="1"/>
-        </w:numPr>
-        <w:spacing w:before="100" w:beforeAutospacing="1" w:after="100" w:afterAutospacing="1"/>
-        <w:rPr>
-          <w:rFonts w:ascii="Calibri" w:eastAsia="Times New Roman" w:hAnsi="Calibri" w:cs="Calibri"/>
-          <w:color w:val="1F497D"/>
-          <w:sz w:val="22"/>
-          <w:szCs w:val="22"/>
-          <w:lang w:eastAsia="en-US"/>
-        </w:rPr>
-      </w:pPr>
-      <w:r>
-        <w:rPr>
-          <w:rFonts w:ascii="Calibri" w:eastAsia="Times New Roman" w:hAnsi="Calibri" w:cs="Calibri"/>
-          <w:color w:val="1F497D"/>
-          <w:sz w:val="22"/>
-          <w:szCs w:val="22"/>
-          <w:lang w:eastAsia="en-US"/>
-        </w:rPr>
-        <w:t>Using an LDR and measuring</w:t>
-      </w:r>
-      <w:r>
-        <w:rPr>
-          <w:rFonts w:ascii="Calibri" w:eastAsia="Times New Roman" w:hAnsi="Calibri" w:cs="Calibri"/>
-          <w:color w:val="1F497D"/>
-          <w:sz w:val="22"/>
-          <w:szCs w:val="22"/>
-          <w:lang w:eastAsia="en-US"/>
-        </w:rPr>
-        <w:t xml:space="preserve"> </w:t>
-      </w:r>
-      <w:proofErr w:type="spellStart"/>
-      <w:r>
-        <w:rPr>
-          <w:rFonts w:ascii="Calibri" w:eastAsia="Times New Roman" w:hAnsi="Calibri" w:cs="Calibri"/>
-          <w:color w:val="1F497D"/>
-          <w:sz w:val="22"/>
-          <w:szCs w:val="22"/>
-          <w:lang w:eastAsia="en-US"/>
-        </w:rPr>
-        <w:t>analog</w:t>
-      </w:r>
-      <w:proofErr w:type="spellEnd"/>
-      <w:r>
-        <w:rPr>
-          <w:rFonts w:ascii="Calibri" w:eastAsia="Times New Roman" w:hAnsi="Calibri" w:cs="Calibri"/>
-          <w:color w:val="1F497D"/>
-          <w:sz w:val="22"/>
-          <w:szCs w:val="22"/>
-          <w:lang w:eastAsia="en-US"/>
-        </w:rPr>
-        <w:t xml:space="preserve"> inputs</w:t>
-      </w:r>
-    </w:p>
-    <w:p>
-      <w:pPr>
-        <w:numPr>
-          <w:ilvl w:val="2"/>
-          <w:numId w:val="1"/>
-        </w:numPr>
-        <w:spacing w:before="100" w:beforeAutospacing="1" w:after="100" w:afterAutospacing="1"/>
-        <w:rPr>
-          <w:rFonts w:ascii="Calibri" w:eastAsia="Times New Roman" w:hAnsi="Calibri" w:cs="Calibri"/>
-          <w:color w:val="1F497D"/>
-          <w:sz w:val="22"/>
-          <w:szCs w:val="22"/>
-          <w:lang w:eastAsia="en-US"/>
-        </w:rPr>
-      </w:pPr>
-      <w:r>
-        <w:rPr>
-          <w:rFonts w:ascii="Calibri" w:eastAsia="Times New Roman" w:hAnsi="Calibri" w:cs="Calibri"/>
-          <w:color w:val="1F497D"/>
-          <w:sz w:val="22"/>
-          <w:szCs w:val="22"/>
-          <w:lang w:eastAsia="en-US"/>
-        </w:rPr>
-        <w:t>LDR, Potentiometer</w:t>
-      </w:r>
-    </w:p>
-    <w:p>
-      <w:pPr>
-        <w:numPr>
-          <w:ilvl w:val="1"/>
-          <w:numId w:val="1"/>
-        </w:numPr>
-        <w:spacing w:before="100" w:beforeAutospacing="1" w:after="100" w:afterAutospacing="1"/>
-        <w:rPr>
-          <w:rFonts w:ascii="Calibri" w:eastAsia="Times New Roman" w:hAnsi="Calibri" w:cs="Calibri"/>
-          <w:color w:val="1F497D"/>
-          <w:sz w:val="22"/>
-          <w:szCs w:val="22"/>
-          <w:lang w:eastAsia="en-US"/>
-        </w:rPr>
-      </w:pPr>
-      <w:r>
-        <w:rPr>
-          <w:rFonts w:ascii="Calibri" w:eastAsia="Times New Roman" w:hAnsi="Calibri" w:cs="Calibri"/>
-          <w:color w:val="1F497D"/>
-          <w:sz w:val="22"/>
-          <w:szCs w:val="22"/>
-          <w:lang w:eastAsia="en-US"/>
-        </w:rPr>
-        <w:t>Breadboard switches in parallel with the main switches</w:t>
-      </w:r>
-    </w:p>
-    <w:p>
-      <w:pPr>
-        <w:numPr>
-          <w:ilvl w:val="2"/>
-          <w:numId w:val="1"/>
-        </w:numPr>
-        <w:spacing w:before="100" w:beforeAutospacing="1" w:after="100" w:afterAutospacing="1"/>
-        <w:rPr>
-          <w:rFonts w:ascii="Calibri" w:eastAsia="Times New Roman" w:hAnsi="Calibri" w:cs="Calibri"/>
-          <w:color w:val="1F497D"/>
-          <w:sz w:val="22"/>
-          <w:szCs w:val="22"/>
-          <w:lang w:eastAsia="en-US"/>
-        </w:rPr>
-      </w:pPr>
-      <w:r>
-        <w:rPr>
-          <w:rFonts w:ascii="Calibri" w:eastAsia="Times New Roman" w:hAnsi="Calibri" w:cs="Calibri"/>
-          <w:color w:val="1F497D"/>
-          <w:sz w:val="22"/>
-          <w:szCs w:val="22"/>
-          <w:lang w:eastAsia="en-US"/>
-        </w:rPr>
-        <w:t>Switch 1, Switch 2</w:t>
-      </w:r>
-    </w:p>
-    <w:p>
-      <w:pPr>
-        <w:numPr>
-          <w:ilvl w:val="2"/>
-          <w:numId w:val="1"/>
-        </w:numPr>
-        <w:spacing w:before="100" w:beforeAutospacing="1" w:after="100" w:afterAutospacing="1"/>
-        <w:rPr>
-          <w:rFonts w:ascii="Calibri" w:eastAsia="Times New Roman" w:hAnsi="Calibri" w:cs="Calibri"/>
-          <w:color w:val="1F497D"/>
-          <w:sz w:val="22"/>
-          <w:szCs w:val="22"/>
-          <w:lang w:eastAsia="en-US"/>
-        </w:rPr>
-      </w:pPr>
-      <w:r>
-        <w:rPr>
-          <w:rFonts w:ascii="Calibri" w:eastAsia="Times New Roman" w:hAnsi="Calibri" w:cs="Calibri"/>
-          <w:color w:val="1F497D"/>
-          <w:sz w:val="22"/>
-          <w:szCs w:val="22"/>
-          <w:lang w:eastAsia="en-US"/>
-        </w:rPr>
-        <w:t>Switch 1, Switch 2, LED 1, LED 2</w:t>
-      </w:r>
-    </w:p>
-    <w:p>
-      <w:pPr>
-        <w:numPr>
-          <w:ilvl w:val="1"/>
-          <w:numId w:val="1"/>
-        </w:numPr>
-        <w:spacing w:before="100" w:beforeAutospacing="1" w:after="100" w:afterAutospacing="1"/>
-        <w:rPr>
-          <w:rFonts w:ascii="Calibri" w:eastAsia="Times New Roman" w:hAnsi="Calibri" w:cs="Calibri"/>
-          <w:color w:val="1F497D"/>
-          <w:sz w:val="22"/>
-          <w:szCs w:val="22"/>
-          <w:lang w:eastAsia="en-US"/>
-        </w:rPr>
-      </w:pPr>
-      <w:r>
-        <w:rPr>
-          <w:rFonts w:ascii="Calibri" w:eastAsia="Times New Roman" w:hAnsi="Calibri" w:cs="Calibri"/>
-          <w:color w:val="1F497D"/>
-          <w:sz w:val="22"/>
-          <w:szCs w:val="22"/>
-          <w:lang w:eastAsia="en-US"/>
-        </w:rPr>
-        <w:t>Dimming an LED using a potentiometer</w:t>
-      </w:r>
-    </w:p>
-    <w:p>
-      <w:pPr>
-        <w:numPr>
-          <w:ilvl w:val="2"/>
-          <w:numId w:val="1"/>
-        </w:numPr>
-        <w:spacing w:before="100" w:beforeAutospacing="1" w:after="100" w:afterAutospacing="1"/>
-        <w:rPr>
-          <w:rFonts w:ascii="Calibri" w:eastAsia="Times New Roman" w:hAnsi="Calibri" w:cs="Calibri"/>
-          <w:color w:val="1F497D"/>
-          <w:sz w:val="22"/>
-          <w:szCs w:val="22"/>
-          <w:lang w:eastAsia="en-US"/>
-        </w:rPr>
-      </w:pPr>
-      <w:r>
-        <w:rPr>
-          <w:rFonts w:ascii="Calibri" w:eastAsia="Times New Roman" w:hAnsi="Calibri" w:cs="Calibri"/>
-          <w:color w:val="1F497D"/>
-          <w:sz w:val="22"/>
-          <w:szCs w:val="22"/>
-          <w:lang w:eastAsia="en-US"/>
-        </w:rPr>
-        <w:t>LED, Potentiometer, Switch</w:t>
-      </w:r>
-    </w:p>
-    <w:p>
-      <w:pPr>
-        <w:numPr>
-          <w:ilvl w:val="1"/>
-          <w:numId w:val="1"/>
-        </w:numPr>
-        <w:spacing w:before="100" w:beforeAutospacing="1" w:after="100" w:afterAutospacing="1"/>
-        <w:rPr>
-          <w:rFonts w:ascii="Calibri" w:eastAsia="Times New Roman" w:hAnsi="Calibri" w:cs="Calibri"/>
-          <w:color w:val="1F497D"/>
-          <w:sz w:val="22"/>
-          <w:szCs w:val="22"/>
-          <w:lang w:eastAsia="en-US"/>
-        </w:rPr>
-      </w:pPr>
-      <w:r>
-        <w:rPr>
-          <w:rFonts w:ascii="Calibri" w:eastAsia="Times New Roman" w:hAnsi="Calibri" w:cs="Calibri"/>
-          <w:color w:val="1F497D"/>
-          <w:sz w:val="22"/>
-          <w:szCs w:val="22"/>
-          <w:lang w:eastAsia="en-US"/>
-        </w:rPr>
-        <w:t>Using a transistor to drive a motor</w:t>
-      </w:r>
-    </w:p>
-    <w:p>
-      <w:pPr>
-        <w:numPr>
-          <w:ilvl w:val="2"/>
-          <w:numId w:val="1"/>
-        </w:numPr>
-        <w:spacing w:before="100" w:beforeAutospacing="1" w:after="100" w:afterAutospacing="1"/>
-        <w:rPr>
-          <w:rFonts w:ascii="Calibri" w:eastAsia="Times New Roman" w:hAnsi="Calibri" w:cs="Calibri"/>
-          <w:color w:val="1F497D"/>
-          <w:sz w:val="22"/>
-          <w:szCs w:val="22"/>
-          <w:lang w:eastAsia="en-US"/>
-        </w:rPr>
-      </w:pPr>
-      <w:r>
-        <w:rPr>
-          <w:rFonts w:ascii="Calibri" w:eastAsia="Times New Roman" w:hAnsi="Calibri" w:cs="Calibri"/>
-          <w:color w:val="1F497D"/>
-          <w:sz w:val="22"/>
-          <w:szCs w:val="22"/>
-          <w:lang w:eastAsia="en-US"/>
-        </w:rPr>
-        <w:t>NPN Transistor, Resistor, Motor</w:t>
-      </w:r>
-    </w:p>
-    <w:p>
-      <w:pPr>
-        <w:numPr>
-          <w:ilvl w:val="1"/>
-          <w:numId w:val="1"/>
-        </w:numPr>
-        <w:spacing w:before="100" w:beforeAutospacing="1" w:after="100" w:afterAutospacing="1"/>
-        <w:rPr>
-          <w:rFonts w:ascii="Calibri" w:eastAsia="Times New Roman" w:hAnsi="Calibri" w:cs="Calibri"/>
-          <w:color w:val="1F497D"/>
-          <w:sz w:val="22"/>
-          <w:szCs w:val="22"/>
-          <w:lang w:eastAsia="en-US"/>
-        </w:rPr>
-      </w:pPr>
-      <w:r>
-        <w:rPr>
-          <w:rFonts w:ascii="Calibri" w:eastAsia="Times New Roman" w:hAnsi="Calibri" w:cs="Calibri"/>
-          <w:color w:val="1F497D"/>
-          <w:sz w:val="22"/>
-          <w:szCs w:val="22"/>
-          <w:lang w:eastAsia="en-US"/>
-        </w:rPr>
-        <w:t>Using the accelerometer to control motor speed</w:t>
-      </w:r>
-    </w:p>
-    <w:p>
-      <w:pPr>
-        <w:numPr>
-          <w:ilvl w:val="2"/>
-          <w:numId w:val="1"/>
-        </w:numPr>
-        <w:spacing w:before="100" w:beforeAutospacing="1" w:after="100" w:afterAutospacing="1"/>
-        <w:rPr>
-          <w:rFonts w:ascii="Calibri" w:eastAsia="Times New Roman" w:hAnsi="Calibri" w:cs="Calibri"/>
-          <w:color w:val="1F497D"/>
-          <w:sz w:val="22"/>
-          <w:szCs w:val="22"/>
-          <w:lang w:eastAsia="en-US"/>
-        </w:rPr>
-      </w:pPr>
-      <w:r>
-        <w:rPr>
-          <w:rFonts w:ascii="Calibri" w:eastAsia="Times New Roman" w:hAnsi="Calibri" w:cs="Calibri"/>
-          <w:color w:val="1F497D"/>
-          <w:sz w:val="22"/>
-          <w:szCs w:val="22"/>
-          <w:lang w:eastAsia="en-US"/>
-        </w:rPr>
-        <w:t>Single speed / Duty Cycle</w:t>
-      </w:r>
-    </w:p>
-    <w:p>
-      <w:pPr>
-        <w:numPr>
-          <w:ilvl w:val="2"/>
-          <w:numId w:val="1"/>
-        </w:numPr>
-        <w:spacing w:before="100" w:beforeAutospacing="1" w:after="100" w:afterAutospacing="1"/>
-        <w:rPr>
-          <w:rFonts w:ascii="Calibri" w:eastAsia="Times New Roman" w:hAnsi="Calibri" w:cs="Calibri"/>
-          <w:color w:val="1F497D"/>
-          <w:sz w:val="22"/>
-          <w:szCs w:val="22"/>
-          <w:lang w:eastAsia="en-US"/>
-        </w:rPr>
-      </w:pPr>
-      <w:r>
-        <w:rPr>
-          <w:rFonts w:ascii="Calibri" w:eastAsia="Times New Roman" w:hAnsi="Calibri" w:cs="Calibri"/>
-          <w:color w:val="1F497D"/>
-          <w:sz w:val="22"/>
-          <w:szCs w:val="22"/>
-          <w:lang w:eastAsia="en-US"/>
-        </w:rPr>
-        <w:t xml:space="preserve">Set button A to increase speed </w:t>
-      </w:r>
-    </w:p>
-    <w:p>
-      <w:pPr>
-        <w:numPr>
-          <w:ilvl w:val="2"/>
-          <w:numId w:val="1"/>
-        </w:numPr>
-        <w:spacing w:before="100" w:beforeAutospacing="1" w:after="100" w:afterAutospacing="1"/>
-        <w:rPr>
-          <w:rFonts w:ascii="Calibri" w:eastAsia="Times New Roman" w:hAnsi="Calibri" w:cs="Calibri"/>
-          <w:color w:val="1F497D"/>
-          <w:sz w:val="22"/>
-          <w:szCs w:val="22"/>
-          <w:lang w:eastAsia="en-US"/>
-        </w:rPr>
-      </w:pPr>
-      <w:r>
-        <w:rPr>
-          <w:rFonts w:ascii="Calibri" w:eastAsia="Times New Roman" w:hAnsi="Calibri" w:cs="Calibri"/>
-          <w:color w:val="1F497D"/>
-          <w:sz w:val="22"/>
-          <w:szCs w:val="22"/>
-          <w:lang w:eastAsia="en-US"/>
-        </w:rPr>
-        <w:t>Set button A to increase speed and button B to decrease speed</w:t>
-      </w:r>
-    </w:p>
-    <w:p>
-      <w:pPr>
-        <w:numPr>
-          <w:ilvl w:val="1"/>
-          <w:numId w:val="1"/>
-        </w:numPr>
-        <w:spacing w:before="100" w:beforeAutospacing="1" w:after="100" w:afterAutospacing="1"/>
-        <w:rPr>
-          <w:rFonts w:ascii="Calibri" w:eastAsia="Times New Roman" w:hAnsi="Calibri" w:cs="Calibri"/>
-          <w:color w:val="1F497D"/>
-          <w:sz w:val="22"/>
-          <w:szCs w:val="22"/>
-          <w:lang w:eastAsia="en-US"/>
-        </w:rPr>
-      </w:pPr>
-      <w:r>
-        <w:rPr>
-          <w:rFonts w:ascii="Calibri" w:eastAsia="Times New Roman" w:hAnsi="Calibri" w:cs="Calibri"/>
-          <w:color w:val="1F497D"/>
-          <w:sz w:val="22"/>
-          <w:szCs w:val="22"/>
-          <w:lang w:eastAsia="en-US"/>
-        </w:rPr>
-        <w:t>Setting the tone with a piezo buzzer</w:t>
-      </w:r>
-    </w:p>
-    <w:p>
-      <w:pPr>
-        <w:numPr>
-          <w:ilvl w:val="2"/>
-          <w:numId w:val="1"/>
-        </w:numPr>
-        <w:spacing w:before="100" w:beforeAutospacing="1" w:after="100" w:afterAutospacing="1"/>
-        <w:rPr>
-          <w:rFonts w:ascii="Calibri" w:eastAsia="Times New Roman" w:hAnsi="Calibri" w:cs="Calibri"/>
-          <w:color w:val="1F497D"/>
-          <w:sz w:val="22"/>
-          <w:szCs w:val="22"/>
-          <w:lang w:eastAsia="en-US"/>
-        </w:rPr>
-      </w:pPr>
-      <w:r>
-        <w:rPr>
-          <w:rFonts w:ascii="Calibri" w:eastAsia="Times New Roman" w:hAnsi="Calibri" w:cs="Calibri"/>
-          <w:color w:val="1F497D"/>
-          <w:sz w:val="22"/>
-          <w:szCs w:val="22"/>
-          <w:lang w:eastAsia="en-US"/>
-        </w:rPr>
-        <w:t>Play music with the buzzer</w:t>
-      </w:r>
-    </w:p>
-    <w:p>
-      <w:pPr>
-        <w:numPr>
-          <w:ilvl w:val="2"/>
-          <w:numId w:val="1"/>
-        </w:numPr>
-        <w:spacing w:before="100" w:beforeAutospacing="1" w:after="100" w:afterAutospacing="1"/>
-        <w:rPr>
-          <w:rFonts w:ascii="Calibri" w:eastAsia="Times New Roman" w:hAnsi="Calibri" w:cs="Calibri"/>
-          <w:color w:val="1F497D"/>
-          <w:sz w:val="22"/>
-          <w:szCs w:val="22"/>
-          <w:lang w:eastAsia="en-US"/>
-        </w:rPr>
-      </w:pPr>
-      <w:r>
-        <w:rPr>
-          <w:rFonts w:ascii="Calibri" w:eastAsia="Times New Roman" w:hAnsi="Calibri" w:cs="Calibri"/>
-          <w:color w:val="1F497D"/>
-          <w:sz w:val="22"/>
-          <w:szCs w:val="22"/>
-          <w:lang w:eastAsia="en-US"/>
-        </w:rPr>
-        <w:t>Detect input on button A an play a melody</w:t>
-      </w:r>
-    </w:p>
-    <w:p>
-      <w:pPr>
-        <w:numPr>
-          <w:ilvl w:val="2"/>
-          <w:numId w:val="1"/>
-        </w:numPr>
-        <w:spacing w:before="100" w:beforeAutospacing="1" w:after="100" w:afterAutospacing="1"/>
-        <w:rPr>
-          <w:rFonts w:ascii="Calibri" w:eastAsia="Times New Roman" w:hAnsi="Calibri" w:cs="Calibri"/>
-          <w:color w:val="1F497D"/>
-          <w:sz w:val="22"/>
-          <w:szCs w:val="22"/>
-          <w:lang w:eastAsia="en-US"/>
-        </w:rPr>
-      </w:pPr>
-      <w:r>
-        <w:rPr>
-          <w:rFonts w:ascii="Calibri" w:eastAsia="Times New Roman" w:hAnsi="Calibri" w:cs="Calibri"/>
-          <w:color w:val="1F497D"/>
-          <w:sz w:val="22"/>
-          <w:szCs w:val="22"/>
-          <w:lang w:eastAsia="en-US"/>
-        </w:rPr>
-        <w:t>Detect input on button B and play a different melody</w:t>
-      </w:r>
-    </w:p>
-    <w:p>
-      <w:pPr>
-        <w:numPr>
-          <w:ilvl w:val="2"/>
-          <w:numId w:val="1"/>
-        </w:numPr>
-        <w:spacing w:before="100" w:beforeAutospacing="1" w:after="100" w:afterAutospacing="1"/>
-        <w:rPr>
-          <w:rFonts w:ascii="Calibri" w:eastAsia="Times New Roman" w:hAnsi="Calibri" w:cs="Calibri"/>
-          <w:color w:val="1F497D"/>
-          <w:sz w:val="22"/>
-          <w:szCs w:val="22"/>
-          <w:lang w:eastAsia="en-US"/>
-        </w:rPr>
-      </w:pPr>
-      <w:r>
-        <w:rPr>
-          <w:rFonts w:ascii="Calibri" w:eastAsia="Times New Roman" w:hAnsi="Calibri" w:cs="Calibri"/>
-          <w:color w:val="1F497D"/>
-          <w:sz w:val="22"/>
-          <w:szCs w:val="22"/>
-          <w:lang w:eastAsia="en-US"/>
-        </w:rPr>
         <w:t>Detect input on button A + B and play a different melody</w:t>
       </w:r>
     </w:p>
@@ -6011,7 +6268,6 @@
           <w:szCs w:val="22"/>
           <w:lang w:eastAsia="en-US"/>
         </w:rPr>
-        <w:lastRenderedPageBreak/>
         <w:t>Measuring algae in water using an LDR and an LED to determine if the water needs to be refreshed</w:t>
       </w:r>
     </w:p>

</xml_diff>

<commit_message>
updates to list of microbit master tutes and checking in new tutes
</commit_message>
<xml_diff>
--- a/Course_Material/Electronics/101/Detailed_List_v0.172.docx
+++ b/Course_Material/Electronics/101/Detailed_List_v0.172.docx
@@ -25,7 +25,29 @@
           <w:szCs w:val="22"/>
           <w:lang w:eastAsia="en-US"/>
         </w:rPr>
-        <w:t>Course 1 - Microbit Beginner lessons</w:t>
+        <w:t xml:space="preserve">Course 1 - </w:t>
+      </w:r>
+      <w:proofErr w:type="spellStart"/>
+      <w:r>
+        <w:rPr>
+          <w:rFonts w:ascii="Calibri" w:eastAsia="Times New Roman" w:hAnsi="Calibri" w:cs="Calibri"/>
+          <w:color w:val="1F497D"/>
+          <w:sz w:val="22"/>
+          <w:szCs w:val="22"/>
+          <w:lang w:eastAsia="en-US"/>
+        </w:rPr>
+        <w:t>Microbit</w:t>
+      </w:r>
+      <w:proofErr w:type="spellEnd"/>
+      <w:r>
+        <w:rPr>
+          <w:rFonts w:ascii="Calibri" w:eastAsia="Times New Roman" w:hAnsi="Calibri" w:cs="Calibri"/>
+          <w:color w:val="1F497D"/>
+          <w:sz w:val="22"/>
+          <w:szCs w:val="22"/>
+          <w:lang w:eastAsia="en-US"/>
+        </w:rPr>
+        <w:t xml:space="preserve"> Beginner lessons</w:t>
       </w:r>
     </w:p>
     <w:p>
@@ -589,7 +611,6 @@
     <w:p>
       <w:pPr>
         <w:spacing w:before="100" w:beforeAutospacing="1" w:after="100" w:afterAutospacing="1"/>
-        <w:ind w:left="1440"/>
         <w:rPr>
           <w:rFonts w:ascii="Calibri" w:eastAsia="Times New Roman" w:hAnsi="Calibri" w:cs="Calibri"/>
           <w:color w:val="1F497D"/>
@@ -632,7 +653,29 @@
           <w:szCs w:val="22"/>
           <w:lang w:eastAsia="en-US"/>
         </w:rPr>
-        <w:t>se 2 - Microbit Advanced lessons</w:t>
+        <w:t xml:space="preserve">se 2 - </w:t>
+      </w:r>
+      <w:proofErr w:type="spellStart"/>
+      <w:r>
+        <w:rPr>
+          <w:rFonts w:ascii="Calibri" w:eastAsia="Times New Roman" w:hAnsi="Calibri" w:cs="Calibri"/>
+          <w:color w:val="1F497D"/>
+          <w:sz w:val="22"/>
+          <w:szCs w:val="22"/>
+          <w:lang w:eastAsia="en-US"/>
+        </w:rPr>
+        <w:t>Microbit</w:t>
+      </w:r>
+      <w:proofErr w:type="spellEnd"/>
+      <w:r>
+        <w:rPr>
+          <w:rFonts w:ascii="Calibri" w:eastAsia="Times New Roman" w:hAnsi="Calibri" w:cs="Calibri"/>
+          <w:color w:val="1F497D"/>
+          <w:sz w:val="22"/>
+          <w:szCs w:val="22"/>
+          <w:lang w:eastAsia="en-US"/>
+        </w:rPr>
+        <w:t xml:space="preserve"> Advanced lessons</w:t>
       </w:r>
     </w:p>
     <w:p>
@@ -980,15 +1023,27 @@
           <w:lang w:eastAsia="en-US"/>
         </w:rPr>
       </w:pPr>
-      <w:r>
-        <w:rPr>
-          <w:rFonts w:ascii="Calibri" w:eastAsia="Times New Roman" w:hAnsi="Calibri" w:cs="Calibri"/>
-          <w:color w:val="1F497D"/>
-          <w:sz w:val="22"/>
-          <w:szCs w:val="22"/>
-          <w:lang w:eastAsia="en-US"/>
-        </w:rPr>
-        <w:t>Looper - </w:t>
+      <w:proofErr w:type="spellStart"/>
+      <w:r>
+        <w:rPr>
+          <w:rFonts w:ascii="Calibri" w:eastAsia="Times New Roman" w:hAnsi="Calibri" w:cs="Calibri"/>
+          <w:color w:val="1F497D"/>
+          <w:sz w:val="22"/>
+          <w:szCs w:val="22"/>
+          <w:lang w:eastAsia="en-US"/>
+        </w:rPr>
+        <w:t>Looper</w:t>
+      </w:r>
+      <w:proofErr w:type="spellEnd"/>
+      <w:r>
+        <w:rPr>
+          <w:rFonts w:ascii="Calibri" w:eastAsia="Times New Roman" w:hAnsi="Calibri" w:cs="Calibri"/>
+          <w:color w:val="1F497D"/>
+          <w:sz w:val="22"/>
+          <w:szCs w:val="22"/>
+          <w:lang w:eastAsia="en-US"/>
+        </w:rPr>
+        <w:t xml:space="preserve"> - </w:t>
       </w:r>
       <w:hyperlink r:id="rId26" w:history="1">
         <w:r>
@@ -1220,15 +1275,27 @@
           <w:lang w:eastAsia="en-US"/>
         </w:rPr>
       </w:pPr>
-      <w:r>
-        <w:rPr>
-          <w:rFonts w:ascii="Calibri" w:eastAsia="Times New Roman" w:hAnsi="Calibri" w:cs="Calibri"/>
-          <w:color w:val="1F497D"/>
-          <w:sz w:val="22"/>
-          <w:szCs w:val="22"/>
-          <w:lang w:eastAsia="en-US"/>
-        </w:rPr>
-        <w:t>Zoomer - </w:t>
+      <w:proofErr w:type="spellStart"/>
+      <w:r>
+        <w:rPr>
+          <w:rFonts w:ascii="Calibri" w:eastAsia="Times New Roman" w:hAnsi="Calibri" w:cs="Calibri"/>
+          <w:color w:val="1F497D"/>
+          <w:sz w:val="22"/>
+          <w:szCs w:val="22"/>
+          <w:lang w:eastAsia="en-US"/>
+        </w:rPr>
+        <w:t>Zoomer</w:t>
+      </w:r>
+      <w:proofErr w:type="spellEnd"/>
+      <w:r>
+        <w:rPr>
+          <w:rFonts w:ascii="Calibri" w:eastAsia="Times New Roman" w:hAnsi="Calibri" w:cs="Calibri"/>
+          <w:color w:val="1F497D"/>
+          <w:sz w:val="22"/>
+          <w:szCs w:val="22"/>
+          <w:lang w:eastAsia="en-US"/>
+        </w:rPr>
+        <w:t xml:space="preserve"> - </w:t>
       </w:r>
       <w:hyperlink r:id="rId32" w:history="1">
         <w:r>
@@ -1421,7 +1488,29 @@
           <w:szCs w:val="22"/>
           <w:lang w:eastAsia="en-US"/>
         </w:rPr>
-        <w:t xml:space="preserve"> - Microbit Advanced lessons</w:t>
+        <w:t xml:space="preserve"> - </w:t>
+      </w:r>
+      <w:proofErr w:type="spellStart"/>
+      <w:r>
+        <w:rPr>
+          <w:rFonts w:ascii="Calibri" w:eastAsia="Times New Roman" w:hAnsi="Calibri" w:cs="Calibri"/>
+          <w:color w:val="1F497D"/>
+          <w:sz w:val="22"/>
+          <w:szCs w:val="22"/>
+          <w:lang w:eastAsia="en-US"/>
+        </w:rPr>
+        <w:t>Microbit</w:t>
+      </w:r>
+      <w:proofErr w:type="spellEnd"/>
+      <w:r>
+        <w:rPr>
+          <w:rFonts w:ascii="Calibri" w:eastAsia="Times New Roman" w:hAnsi="Calibri" w:cs="Calibri"/>
+          <w:color w:val="1F497D"/>
+          <w:sz w:val="22"/>
+          <w:szCs w:val="22"/>
+          <w:lang w:eastAsia="en-US"/>
+        </w:rPr>
+        <w:t xml:space="preserve"> Advanced lessons</w:t>
       </w:r>
     </w:p>
     <w:p>
@@ -1481,6 +1570,16 @@
         </w:rPr>
         <w:t xml:space="preserve"> </w:t>
       </w:r>
+      <w:r>
+        <w:rPr>
+          <w:rFonts w:ascii="Calibri" w:eastAsia="Times New Roman" w:hAnsi="Calibri" w:cs="Calibri"/>
+          <w:color w:val="1F497D"/>
+          <w:sz w:val="22"/>
+          <w:szCs w:val="22"/>
+          <w:lang w:eastAsia="en-US"/>
+        </w:rPr>
+        <w:t xml:space="preserve"> (Done)</w:t>
+      </w:r>
     </w:p>
     <w:p>
       <w:pPr>
@@ -1515,7 +1614,29 @@
           <w:szCs w:val="22"/>
           <w:lang w:eastAsia="en-US"/>
         </w:rPr>
-        <w:t>spirit level using the microbit.</w:t>
+        <w:t xml:space="preserve">spirit level using the </w:t>
+      </w:r>
+      <w:proofErr w:type="spellStart"/>
+      <w:r>
+        <w:rPr>
+          <w:rFonts w:ascii="Calibri" w:eastAsia="Times New Roman" w:hAnsi="Calibri" w:cs="Calibri"/>
+          <w:color w:val="1F497D"/>
+          <w:sz w:val="22"/>
+          <w:szCs w:val="22"/>
+          <w:lang w:eastAsia="en-US"/>
+        </w:rPr>
+        <w:t>microbit</w:t>
+      </w:r>
+      <w:proofErr w:type="spellEnd"/>
+      <w:r>
+        <w:rPr>
+          <w:rFonts w:ascii="Calibri" w:eastAsia="Times New Roman" w:hAnsi="Calibri" w:cs="Calibri"/>
+          <w:color w:val="1F497D"/>
+          <w:sz w:val="22"/>
+          <w:szCs w:val="22"/>
+          <w:lang w:eastAsia="en-US"/>
+        </w:rPr>
+        <w:t>.</w:t>
       </w:r>
       <w:r>
         <w:rPr>
@@ -1545,8 +1666,20 @@
           <w:szCs w:val="22"/>
           <w:lang w:eastAsia="en-US"/>
         </w:rPr>
-        <w:t xml:space="preserve"> within MakeCode</w:t>
-      </w:r>
+        <w:t xml:space="preserve"> within </w:t>
+      </w:r>
+      <w:proofErr w:type="spellStart"/>
+      <w:r>
+        <w:rPr>
+          <w:rFonts w:ascii="Calibri" w:eastAsia="Times New Roman" w:hAnsi="Calibri" w:cs="Calibri"/>
+          <w:color w:val="1F497D"/>
+          <w:sz w:val="22"/>
+          <w:szCs w:val="22"/>
+          <w:lang w:eastAsia="en-US"/>
+        </w:rPr>
+        <w:t>MakeCode</w:t>
+      </w:r>
+      <w:proofErr w:type="spellEnd"/>
       <w:r>
         <w:rPr>
           <w:rFonts w:ascii="Calibri" w:eastAsia="Times New Roman" w:hAnsi="Calibri" w:cs="Calibri"/>
@@ -1601,7 +1734,29 @@
           <w:szCs w:val="22"/>
           <w:lang w:eastAsia="en-US"/>
         </w:rPr>
-        <w:t xml:space="preserve">The child puts the microbit on the other side of the palm and is made to walk around the room. </w:t>
+        <w:t xml:space="preserve">The child puts the </w:t>
+      </w:r>
+      <w:proofErr w:type="spellStart"/>
+      <w:r>
+        <w:rPr>
+          <w:rFonts w:ascii="Calibri" w:eastAsia="Times New Roman" w:hAnsi="Calibri" w:cs="Calibri"/>
+          <w:color w:val="1F497D"/>
+          <w:sz w:val="22"/>
+          <w:szCs w:val="22"/>
+          <w:lang w:eastAsia="en-US"/>
+        </w:rPr>
+        <w:t>microbit</w:t>
+      </w:r>
+      <w:proofErr w:type="spellEnd"/>
+      <w:r>
+        <w:rPr>
+          <w:rFonts w:ascii="Calibri" w:eastAsia="Times New Roman" w:hAnsi="Calibri" w:cs="Calibri"/>
+          <w:color w:val="1F497D"/>
+          <w:sz w:val="22"/>
+          <w:szCs w:val="22"/>
+          <w:lang w:eastAsia="en-US"/>
+        </w:rPr>
+        <w:t xml:space="preserve"> on the other side of the palm and is made to walk around the room. </w:t>
       </w:r>
     </w:p>
     <w:p>
@@ -1816,15 +1971,27 @@
           <w:lang w:eastAsia="en-US"/>
         </w:rPr>
       </w:pPr>
-      <w:r>
-        <w:rPr>
-          <w:rFonts w:ascii="Calibri" w:eastAsia="Times New Roman" w:hAnsi="Calibri" w:cs="Calibri"/>
-          <w:color w:val="1F497D"/>
-          <w:sz w:val="22"/>
-          <w:szCs w:val="22"/>
-          <w:lang w:eastAsia="en-US"/>
-        </w:rPr>
-        <w:t xml:space="preserve">Crossy Roads Game - </w:t>
+      <w:proofErr w:type="spellStart"/>
+      <w:r>
+        <w:rPr>
+          <w:rFonts w:ascii="Calibri" w:eastAsia="Times New Roman" w:hAnsi="Calibri" w:cs="Calibri"/>
+          <w:color w:val="1F497D"/>
+          <w:sz w:val="22"/>
+          <w:szCs w:val="22"/>
+          <w:lang w:eastAsia="en-US"/>
+        </w:rPr>
+        <w:t>Crossy</w:t>
+      </w:r>
+      <w:proofErr w:type="spellEnd"/>
+      <w:r>
+        <w:rPr>
+          <w:rFonts w:ascii="Calibri" w:eastAsia="Times New Roman" w:hAnsi="Calibri" w:cs="Calibri"/>
+          <w:color w:val="1F497D"/>
+          <w:sz w:val="22"/>
+          <w:szCs w:val="22"/>
+          <w:lang w:eastAsia="en-US"/>
+        </w:rPr>
+        <w:t xml:space="preserve"> Roads Game - </w:t>
       </w:r>
       <w:hyperlink r:id="rId37" w:history="1">
         <w:r>
@@ -1848,6 +2015,16 @@
         </w:rPr>
         <w:t xml:space="preserve"> </w:t>
       </w:r>
+      <w:r>
+        <w:rPr>
+          <w:rFonts w:ascii="Calibri" w:eastAsia="Times New Roman" w:hAnsi="Calibri" w:cs="Calibri"/>
+          <w:color w:val="1F497D"/>
+          <w:sz w:val="22"/>
+          <w:szCs w:val="22"/>
+          <w:lang w:eastAsia="en-US"/>
+        </w:rPr>
+        <w:t xml:space="preserve"> (Done)</w:t>
+      </w:r>
     </w:p>
     <w:p>
       <w:pPr>
@@ -2122,6 +2299,16 @@
         </w:rPr>
         <w:t xml:space="preserve">Snake  - </w:t>
       </w:r>
+      <w:r>
+        <w:rPr>
+          <w:rFonts w:ascii="Calibri" w:eastAsia="Times New Roman" w:hAnsi="Calibri" w:cs="Calibri"/>
+          <w:color w:val="1F497D"/>
+          <w:sz w:val="22"/>
+          <w:szCs w:val="22"/>
+          <w:lang w:eastAsia="en-US"/>
+        </w:rPr>
+        <w:t xml:space="preserve"> (Done)</w:t>
+      </w:r>
     </w:p>
     <w:p>
       <w:pPr>
@@ -2186,7 +2373,29 @@
           <w:szCs w:val="22"/>
           <w:lang w:eastAsia="en-US"/>
         </w:rPr>
-        <w:t>. This program uses variables for the LED co-ordinates which change (+ / - ) to move the snake across the screen.</w:t>
+        <w:t xml:space="preserve">. This program uses variables for the LED co-ordinates which change (+ / </w:t>
+      </w:r>
+      <w:proofErr w:type="gramStart"/>
+      <w:r>
+        <w:rPr>
+          <w:rFonts w:ascii="Calibri" w:eastAsia="Times New Roman" w:hAnsi="Calibri" w:cs="Calibri"/>
+          <w:color w:val="1F497D"/>
+          <w:sz w:val="22"/>
+          <w:szCs w:val="22"/>
+          <w:lang w:eastAsia="en-US"/>
+        </w:rPr>
+        <w:t>- )</w:t>
+      </w:r>
+      <w:proofErr w:type="gramEnd"/>
+      <w:r>
+        <w:rPr>
+          <w:rFonts w:ascii="Calibri" w:eastAsia="Times New Roman" w:hAnsi="Calibri" w:cs="Calibri"/>
+          <w:color w:val="1F497D"/>
+          <w:sz w:val="22"/>
+          <w:szCs w:val="22"/>
+          <w:lang w:eastAsia="en-US"/>
+        </w:rPr>
+        <w:t xml:space="preserve"> to move the snake across the screen.</w:t>
       </w:r>
     </w:p>
     <w:p>
@@ -2328,6 +2537,16 @@
         </w:rPr>
         <w:t xml:space="preserve">Light Up – </w:t>
       </w:r>
+      <w:r>
+        <w:rPr>
+          <w:rFonts w:ascii="Calibri" w:eastAsia="Times New Roman" w:hAnsi="Calibri" w:cs="Calibri"/>
+          <w:color w:val="1F497D"/>
+          <w:sz w:val="22"/>
+          <w:szCs w:val="22"/>
+          <w:lang w:eastAsia="en-US"/>
+        </w:rPr>
+        <w:t xml:space="preserve"> </w:t>
+      </w:r>
     </w:p>
     <w:p>
       <w:pPr>
@@ -2642,7 +2861,192 @@
           <w:szCs w:val="22"/>
           <w:lang w:eastAsia="en-US"/>
         </w:rPr>
-        <w:t>Challenge – Add a second variable and plot random X, Y co-ordinates</w:t>
+        <w:t xml:space="preserve">Challenge – </w:t>
+      </w:r>
+      <w:r>
+        <w:rPr>
+          <w:rFonts w:ascii="Calibri" w:eastAsia="Times New Roman" w:hAnsi="Calibri" w:cs="Calibri"/>
+          <w:color w:val="1F497D"/>
+          <w:sz w:val="22"/>
+          <w:szCs w:val="22"/>
+          <w:lang w:eastAsia="en-US"/>
+        </w:rPr>
+        <w:t>Shaking the board</w:t>
+      </w:r>
+      <w:r>
+        <w:rPr>
+          <w:rFonts w:ascii="Calibri" w:eastAsia="Times New Roman" w:hAnsi="Calibri" w:cs="Calibri"/>
+          <w:color w:val="1F497D"/>
+          <w:sz w:val="22"/>
+          <w:szCs w:val="22"/>
+          <w:lang w:eastAsia="en-US"/>
+        </w:rPr>
+        <w:t xml:space="preserve"> increases the rate of movement i.e. decrease time between change of lighting position</w:t>
+      </w:r>
+    </w:p>
+    <w:p>
+      <w:pPr>
+        <w:numPr>
+          <w:ilvl w:val="2"/>
+          <w:numId w:val="1"/>
+        </w:numPr>
+        <w:spacing w:before="100" w:beforeAutospacing="1" w:after="100" w:afterAutospacing="1"/>
+        <w:rPr>
+          <w:rFonts w:ascii="Calibri" w:eastAsia="Times New Roman" w:hAnsi="Calibri" w:cs="Calibri"/>
+          <w:color w:val="1F497D"/>
+          <w:sz w:val="22"/>
+          <w:szCs w:val="22"/>
+          <w:lang w:eastAsia="en-US"/>
+        </w:rPr>
+      </w:pPr>
+      <w:r>
+        <w:rPr>
+          <w:rFonts w:ascii="Calibri" w:eastAsia="Times New Roman" w:hAnsi="Calibri" w:cs="Calibri"/>
+          <w:color w:val="1F497D"/>
+          <w:sz w:val="22"/>
+          <w:szCs w:val="22"/>
+          <w:lang w:eastAsia="en-US"/>
+        </w:rPr>
+        <w:t xml:space="preserve">Challenge – Button </w:t>
+      </w:r>
+      <w:r>
+        <w:rPr>
+          <w:rFonts w:ascii="Calibri" w:eastAsia="Times New Roman" w:hAnsi="Calibri" w:cs="Calibri"/>
+          <w:color w:val="1F497D"/>
+          <w:sz w:val="22"/>
+          <w:szCs w:val="22"/>
+          <w:lang w:eastAsia="en-US"/>
+        </w:rPr>
+        <w:t>A</w:t>
+      </w:r>
+      <w:r>
+        <w:rPr>
+          <w:rFonts w:ascii="Calibri" w:eastAsia="Times New Roman" w:hAnsi="Calibri" w:cs="Calibri"/>
+          <w:color w:val="1F497D"/>
+          <w:sz w:val="22"/>
+          <w:szCs w:val="22"/>
+          <w:lang w:eastAsia="en-US"/>
+        </w:rPr>
+        <w:t xml:space="preserve"> </w:t>
+      </w:r>
+      <w:r>
+        <w:rPr>
+          <w:rFonts w:ascii="Calibri" w:eastAsia="Times New Roman" w:hAnsi="Calibri" w:cs="Calibri"/>
+          <w:color w:val="1F497D"/>
+          <w:sz w:val="22"/>
+          <w:szCs w:val="22"/>
+          <w:lang w:eastAsia="en-US"/>
+        </w:rPr>
+        <w:t>re-sets</w:t>
+      </w:r>
+      <w:r>
+        <w:rPr>
+          <w:rFonts w:ascii="Calibri" w:eastAsia="Times New Roman" w:hAnsi="Calibri" w:cs="Calibri"/>
+          <w:color w:val="1F497D"/>
+          <w:sz w:val="22"/>
+          <w:szCs w:val="22"/>
+          <w:lang w:eastAsia="en-US"/>
+        </w:rPr>
+        <w:t xml:space="preserve"> the rate of movement i.e. decrease time between change of lighting position</w:t>
+      </w:r>
+    </w:p>
+    <w:p>
+      <w:pPr>
+        <w:numPr>
+          <w:ilvl w:val="2"/>
+          <w:numId w:val="1"/>
+        </w:numPr>
+        <w:spacing w:before="100" w:beforeAutospacing="1" w:after="100" w:afterAutospacing="1"/>
+        <w:rPr>
+          <w:rFonts w:ascii="Calibri" w:eastAsia="Times New Roman" w:hAnsi="Calibri" w:cs="Calibri"/>
+          <w:color w:val="1F497D"/>
+          <w:sz w:val="22"/>
+          <w:szCs w:val="22"/>
+          <w:lang w:eastAsia="en-US"/>
+        </w:rPr>
+      </w:pPr>
+      <w:r>
+        <w:rPr>
+          <w:rFonts w:ascii="Calibri" w:eastAsia="Times New Roman" w:hAnsi="Calibri" w:cs="Calibri"/>
+          <w:color w:val="1F497D"/>
+          <w:sz w:val="22"/>
+          <w:szCs w:val="22"/>
+          <w:lang w:eastAsia="en-US"/>
+        </w:rPr>
+        <w:lastRenderedPageBreak/>
+        <w:t xml:space="preserve">Challenge – </w:t>
+      </w:r>
+      <w:r>
+        <w:rPr>
+          <w:rFonts w:ascii="Calibri" w:eastAsia="Times New Roman" w:hAnsi="Calibri" w:cs="Calibri"/>
+          <w:color w:val="1F497D"/>
+          <w:sz w:val="22"/>
+          <w:szCs w:val="22"/>
+          <w:lang w:eastAsia="en-US"/>
+        </w:rPr>
+        <w:t xml:space="preserve">Clicking on </w:t>
+      </w:r>
+      <w:bookmarkStart w:id="3" w:name="_GoBack"/>
+      <w:bookmarkEnd w:id="3"/>
+      <w:r>
+        <w:rPr>
+          <w:rFonts w:ascii="Calibri" w:eastAsia="Times New Roman" w:hAnsi="Calibri" w:cs="Calibri"/>
+          <w:color w:val="1F497D"/>
+          <w:sz w:val="22"/>
+          <w:szCs w:val="22"/>
+          <w:lang w:eastAsia="en-US"/>
+        </w:rPr>
+        <w:t>B a</w:t>
+      </w:r>
+      <w:r>
+        <w:rPr>
+          <w:rFonts w:ascii="Calibri" w:eastAsia="Times New Roman" w:hAnsi="Calibri" w:cs="Calibri"/>
+          <w:color w:val="1F497D"/>
+          <w:sz w:val="22"/>
+          <w:szCs w:val="22"/>
+          <w:lang w:eastAsia="en-US"/>
+        </w:rPr>
+        <w:t>dd</w:t>
+      </w:r>
+      <w:r>
+        <w:rPr>
+          <w:rFonts w:ascii="Calibri" w:eastAsia="Times New Roman" w:hAnsi="Calibri" w:cs="Calibri"/>
+          <w:color w:val="1F497D"/>
+          <w:sz w:val="22"/>
+          <w:szCs w:val="22"/>
+          <w:lang w:eastAsia="en-US"/>
+        </w:rPr>
+        <w:t>s</w:t>
+      </w:r>
+      <w:r>
+        <w:rPr>
+          <w:rFonts w:ascii="Calibri" w:eastAsia="Times New Roman" w:hAnsi="Calibri" w:cs="Calibri"/>
+          <w:color w:val="1F497D"/>
+          <w:sz w:val="22"/>
+          <w:szCs w:val="22"/>
+          <w:lang w:eastAsia="en-US"/>
+        </w:rPr>
+        <w:t xml:space="preserve"> </w:t>
+      </w:r>
+      <w:r>
+        <w:rPr>
+          <w:rFonts w:ascii="Calibri" w:eastAsia="Times New Roman" w:hAnsi="Calibri" w:cs="Calibri"/>
+          <w:color w:val="1F497D"/>
+          <w:sz w:val="22"/>
+          <w:szCs w:val="22"/>
+          <w:lang w:eastAsia="en-US"/>
+        </w:rPr>
+        <w:t>another</w:t>
+      </w:r>
+      <w:r>
+        <w:rPr>
+          <w:rFonts w:ascii="Calibri" w:eastAsia="Times New Roman" w:hAnsi="Calibri" w:cs="Calibri"/>
+          <w:color w:val="1F497D"/>
+          <w:sz w:val="22"/>
+          <w:szCs w:val="22"/>
+          <w:lang w:eastAsia="en-US"/>
+        </w:rPr>
+        <w:t xml:space="preserve"> variable and plot random X, Y co-ordinates</w:t>
       </w:r>
     </w:p>
     <w:p>
@@ -2746,34 +3150,77 @@
           <w:szCs w:val="22"/>
           <w:lang w:eastAsia="en-US"/>
         </w:rPr>
-        <w:lastRenderedPageBreak/>
-        <w:t xml:space="preserve">Display temperature in degree celcius (button A) </w:t>
-      </w:r>
-    </w:p>
-    <w:p>
-      <w:pPr>
-        <w:numPr>
-          <w:ilvl w:val="2"/>
-          <w:numId w:val="1"/>
-        </w:numPr>
-        <w:spacing w:before="100" w:beforeAutospacing="1" w:after="100" w:afterAutospacing="1"/>
-        <w:rPr>
-          <w:rFonts w:ascii="Calibri" w:eastAsia="Times New Roman" w:hAnsi="Calibri" w:cs="Calibri"/>
-          <w:color w:val="1F497D"/>
-          <w:sz w:val="22"/>
-          <w:szCs w:val="22"/>
-          <w:lang w:eastAsia="en-US"/>
-        </w:rPr>
-      </w:pPr>
-      <w:r>
-        <w:rPr>
-          <w:rFonts w:ascii="Calibri" w:eastAsia="Times New Roman" w:hAnsi="Calibri" w:cs="Calibri"/>
-          <w:color w:val="1F497D"/>
-          <w:sz w:val="22"/>
-          <w:szCs w:val="22"/>
-          <w:lang w:eastAsia="en-US"/>
-        </w:rPr>
-        <w:t>Display temperature in farenheit (button B)</w:t>
+        <w:t xml:space="preserve">Display temperature in degree </w:t>
+      </w:r>
+      <w:proofErr w:type="spellStart"/>
+      <w:r>
+        <w:rPr>
+          <w:rFonts w:ascii="Calibri" w:eastAsia="Times New Roman" w:hAnsi="Calibri" w:cs="Calibri"/>
+          <w:color w:val="1F497D"/>
+          <w:sz w:val="22"/>
+          <w:szCs w:val="22"/>
+          <w:lang w:eastAsia="en-US"/>
+        </w:rPr>
+        <w:t>celcius</w:t>
+      </w:r>
+      <w:proofErr w:type="spellEnd"/>
+      <w:r>
+        <w:rPr>
+          <w:rFonts w:ascii="Calibri" w:eastAsia="Times New Roman" w:hAnsi="Calibri" w:cs="Calibri"/>
+          <w:color w:val="1F497D"/>
+          <w:sz w:val="22"/>
+          <w:szCs w:val="22"/>
+          <w:lang w:eastAsia="en-US"/>
+        </w:rPr>
+        <w:t xml:space="preserve"> (button A) </w:t>
+      </w:r>
+    </w:p>
+    <w:p>
+      <w:pPr>
+        <w:numPr>
+          <w:ilvl w:val="2"/>
+          <w:numId w:val="1"/>
+        </w:numPr>
+        <w:spacing w:before="100" w:beforeAutospacing="1" w:after="100" w:afterAutospacing="1"/>
+        <w:rPr>
+          <w:rFonts w:ascii="Calibri" w:eastAsia="Times New Roman" w:hAnsi="Calibri" w:cs="Calibri"/>
+          <w:color w:val="1F497D"/>
+          <w:sz w:val="22"/>
+          <w:szCs w:val="22"/>
+          <w:lang w:eastAsia="en-US"/>
+        </w:rPr>
+      </w:pPr>
+      <w:r>
+        <w:rPr>
+          <w:rFonts w:ascii="Calibri" w:eastAsia="Times New Roman" w:hAnsi="Calibri" w:cs="Calibri"/>
+          <w:color w:val="1F497D"/>
+          <w:sz w:val="22"/>
+          <w:szCs w:val="22"/>
+          <w:lang w:eastAsia="en-US"/>
+        </w:rPr>
+        <w:t xml:space="preserve">Display temperature in </w:t>
+      </w:r>
+      <w:proofErr w:type="spellStart"/>
+      <w:r>
+        <w:rPr>
+          <w:rFonts w:ascii="Calibri" w:eastAsia="Times New Roman" w:hAnsi="Calibri" w:cs="Calibri"/>
+          <w:color w:val="1F497D"/>
+          <w:sz w:val="22"/>
+          <w:szCs w:val="22"/>
+          <w:lang w:eastAsia="en-US"/>
+        </w:rPr>
+        <w:t>farenheit</w:t>
+      </w:r>
+      <w:proofErr w:type="spellEnd"/>
+      <w:r>
+        <w:rPr>
+          <w:rFonts w:ascii="Calibri" w:eastAsia="Times New Roman" w:hAnsi="Calibri" w:cs="Calibri"/>
+          <w:color w:val="1F497D"/>
+          <w:sz w:val="22"/>
+          <w:szCs w:val="22"/>
+          <w:lang w:eastAsia="en-US"/>
+        </w:rPr>
+        <w:t xml:space="preserve"> (button B)</w:t>
       </w:r>
     </w:p>
     <w:p>
@@ -3331,15 +3778,27 @@
           <w:lang w:eastAsia="en-US"/>
         </w:rPr>
       </w:pPr>
-      <w:r>
-        <w:rPr>
-          <w:rFonts w:ascii="Calibri" w:eastAsia="Times New Roman" w:hAnsi="Calibri" w:cs="Calibri"/>
-          <w:color w:val="1F497D"/>
-          <w:sz w:val="22"/>
-          <w:szCs w:val="22"/>
-          <w:lang w:eastAsia="en-US"/>
-        </w:rPr>
-        <w:t xml:space="preserve">Uklele Chord Reader - </w:t>
+      <w:proofErr w:type="spellStart"/>
+      <w:r>
+        <w:rPr>
+          <w:rFonts w:ascii="Calibri" w:eastAsia="Times New Roman" w:hAnsi="Calibri" w:cs="Calibri"/>
+          <w:color w:val="1F497D"/>
+          <w:sz w:val="22"/>
+          <w:szCs w:val="22"/>
+          <w:lang w:eastAsia="en-US"/>
+        </w:rPr>
+        <w:t>Uklele</w:t>
+      </w:r>
+      <w:proofErr w:type="spellEnd"/>
+      <w:r>
+        <w:rPr>
+          <w:rFonts w:ascii="Calibri" w:eastAsia="Times New Roman" w:hAnsi="Calibri" w:cs="Calibri"/>
+          <w:color w:val="1F497D"/>
+          <w:sz w:val="22"/>
+          <w:szCs w:val="22"/>
+          <w:lang w:eastAsia="en-US"/>
+        </w:rPr>
+        <w:t xml:space="preserve"> Chord Reader - </w:t>
       </w:r>
       <w:hyperlink r:id="rId45" w:history="1">
         <w:r>
@@ -3475,15 +3934,27 @@
           <w:lang w:eastAsia="en-US"/>
         </w:rPr>
       </w:pPr>
-      <w:r>
-        <w:rPr>
-          <w:rFonts w:ascii="Calibri" w:eastAsia="Times New Roman" w:hAnsi="Calibri" w:cs="Calibri"/>
-          <w:color w:val="1F497D"/>
-          <w:sz w:val="22"/>
-          <w:szCs w:val="22"/>
-          <w:lang w:eastAsia="en-US"/>
-        </w:rPr>
-        <w:t xml:space="preserve">Goldrush - </w:t>
+      <w:proofErr w:type="spellStart"/>
+      <w:r>
+        <w:rPr>
+          <w:rFonts w:ascii="Calibri" w:eastAsia="Times New Roman" w:hAnsi="Calibri" w:cs="Calibri"/>
+          <w:color w:val="1F497D"/>
+          <w:sz w:val="22"/>
+          <w:szCs w:val="22"/>
+          <w:lang w:eastAsia="en-US"/>
+        </w:rPr>
+        <w:t>Goldrush</w:t>
+      </w:r>
+      <w:proofErr w:type="spellEnd"/>
+      <w:r>
+        <w:rPr>
+          <w:rFonts w:ascii="Calibri" w:eastAsia="Times New Roman" w:hAnsi="Calibri" w:cs="Calibri"/>
+          <w:color w:val="1F497D"/>
+          <w:sz w:val="22"/>
+          <w:szCs w:val="22"/>
+          <w:lang w:eastAsia="en-US"/>
+        </w:rPr>
+        <w:t xml:space="preserve"> - </w:t>
       </w:r>
       <w:hyperlink r:id="rId48" w:history="1">
         <w:r>
@@ -3619,15 +4090,27 @@
           <w:lang w:eastAsia="en-US"/>
         </w:rPr>
       </w:pPr>
-      <w:r>
-        <w:rPr>
-          <w:rFonts w:ascii="Calibri" w:eastAsia="Times New Roman" w:hAnsi="Calibri" w:cs="Calibri"/>
-          <w:color w:val="1F497D"/>
-          <w:sz w:val="22"/>
-          <w:szCs w:val="22"/>
-          <w:lang w:eastAsia="en-US"/>
-        </w:rPr>
-        <w:t xml:space="preserve">Howarts sorting hat - </w:t>
+      <w:proofErr w:type="spellStart"/>
+      <w:r>
+        <w:rPr>
+          <w:rFonts w:ascii="Calibri" w:eastAsia="Times New Roman" w:hAnsi="Calibri" w:cs="Calibri"/>
+          <w:color w:val="1F497D"/>
+          <w:sz w:val="22"/>
+          <w:szCs w:val="22"/>
+          <w:lang w:eastAsia="en-US"/>
+        </w:rPr>
+        <w:t>Howarts</w:t>
+      </w:r>
+      <w:proofErr w:type="spellEnd"/>
+      <w:r>
+        <w:rPr>
+          <w:rFonts w:ascii="Calibri" w:eastAsia="Times New Roman" w:hAnsi="Calibri" w:cs="Calibri"/>
+          <w:color w:val="1F497D"/>
+          <w:sz w:val="22"/>
+          <w:szCs w:val="22"/>
+          <w:lang w:eastAsia="en-US"/>
+        </w:rPr>
+        <w:t xml:space="preserve"> sorting hat - </w:t>
       </w:r>
       <w:hyperlink r:id="rId51" w:history="1">
         <w:r>
@@ -4225,6 +4708,7 @@
           <w:szCs w:val="22"/>
           <w:lang w:eastAsia="en-US"/>
         </w:rPr>
+        <w:lastRenderedPageBreak/>
         <w:t>Ball is deflected depending on the angle of the hit</w:t>
       </w:r>
     </w:p>
@@ -4279,8 +4763,6 @@
         </w:rPr>
         <w:t>Display score at the end of the game</w:t>
       </w:r>
-      <w:bookmarkStart w:id="3" w:name="_GoBack"/>
-      <w:bookmarkEnd w:id="3"/>
     </w:p>
     <w:p>
       <w:pPr>
@@ -4403,7 +4885,6 @@
           <w:szCs w:val="22"/>
           <w:lang w:eastAsia="en-US"/>
         </w:rPr>
-        <w:lastRenderedPageBreak/>
         <w:t>Take pictured by talking to a c</w:t>
       </w:r>
       <w:r>
@@ -4463,7 +4944,29 @@
           <w:szCs w:val="22"/>
           <w:lang w:eastAsia="en-US"/>
         </w:rPr>
-        <w:t>Course 3 - Making with the Microbit - Advanced lessons</w:t>
+        <w:t xml:space="preserve">Course 3 - Making with the </w:t>
+      </w:r>
+      <w:proofErr w:type="spellStart"/>
+      <w:r>
+        <w:rPr>
+          <w:rFonts w:ascii="Calibri" w:eastAsia="Times New Roman" w:hAnsi="Calibri" w:cs="Calibri"/>
+          <w:color w:val="1F497D"/>
+          <w:sz w:val="22"/>
+          <w:szCs w:val="22"/>
+          <w:lang w:eastAsia="en-US"/>
+        </w:rPr>
+        <w:t>Microbit</w:t>
+      </w:r>
+      <w:proofErr w:type="spellEnd"/>
+      <w:r>
+        <w:rPr>
+          <w:rFonts w:ascii="Calibri" w:eastAsia="Times New Roman" w:hAnsi="Calibri" w:cs="Calibri"/>
+          <w:color w:val="1F497D"/>
+          <w:sz w:val="22"/>
+          <w:szCs w:val="22"/>
+          <w:lang w:eastAsia="en-US"/>
+        </w:rPr>
+        <w:t xml:space="preserve"> - Advanced lessons</w:t>
       </w:r>
     </w:p>
     <w:p>
@@ -5099,15 +5602,49 @@
           <w:lang w:eastAsia="en-US"/>
         </w:rPr>
       </w:pPr>
-      <w:r>
-        <w:rPr>
-          <w:rFonts w:ascii="Calibri" w:eastAsia="Times New Roman" w:hAnsi="Calibri" w:cs="Calibri"/>
-          <w:color w:val="1F497D"/>
-          <w:sz w:val="22"/>
-          <w:szCs w:val="22"/>
-          <w:lang w:eastAsia="en-US"/>
-        </w:rPr>
-        <w:t>Color control with a Tricolor (RGB) LED</w:t>
+      <w:proofErr w:type="spellStart"/>
+      <w:r>
+        <w:rPr>
+          <w:rFonts w:ascii="Calibri" w:eastAsia="Times New Roman" w:hAnsi="Calibri" w:cs="Calibri"/>
+          <w:color w:val="1F497D"/>
+          <w:sz w:val="22"/>
+          <w:szCs w:val="22"/>
+          <w:lang w:eastAsia="en-US"/>
+        </w:rPr>
+        <w:t>Color</w:t>
+      </w:r>
+      <w:proofErr w:type="spellEnd"/>
+      <w:r>
+        <w:rPr>
+          <w:rFonts w:ascii="Calibri" w:eastAsia="Times New Roman" w:hAnsi="Calibri" w:cs="Calibri"/>
+          <w:color w:val="1F497D"/>
+          <w:sz w:val="22"/>
+          <w:szCs w:val="22"/>
+          <w:lang w:eastAsia="en-US"/>
+        </w:rPr>
+        <w:t xml:space="preserve"> control with a </w:t>
+      </w:r>
+      <w:proofErr w:type="spellStart"/>
+      <w:r>
+        <w:rPr>
+          <w:rFonts w:ascii="Calibri" w:eastAsia="Times New Roman" w:hAnsi="Calibri" w:cs="Calibri"/>
+          <w:color w:val="1F497D"/>
+          <w:sz w:val="22"/>
+          <w:szCs w:val="22"/>
+          <w:lang w:eastAsia="en-US"/>
+        </w:rPr>
+        <w:t>Tricolor</w:t>
+      </w:r>
+      <w:proofErr w:type="spellEnd"/>
+      <w:r>
+        <w:rPr>
+          <w:rFonts w:ascii="Calibri" w:eastAsia="Times New Roman" w:hAnsi="Calibri" w:cs="Calibri"/>
+          <w:color w:val="1F497D"/>
+          <w:sz w:val="22"/>
+          <w:szCs w:val="22"/>
+          <w:lang w:eastAsia="en-US"/>
+        </w:rPr>
+        <w:t xml:space="preserve"> (RGB) LED</w:t>
       </w:r>
     </w:p>
     <w:p>
@@ -5221,7 +5758,29 @@
           <w:szCs w:val="22"/>
           <w:lang w:eastAsia="en-US"/>
         </w:rPr>
-        <w:t xml:space="preserve"> analog inputs</w:t>
+        <w:t xml:space="preserve"> </w:t>
+      </w:r>
+      <w:proofErr w:type="spellStart"/>
+      <w:r>
+        <w:rPr>
+          <w:rFonts w:ascii="Calibri" w:eastAsia="Times New Roman" w:hAnsi="Calibri" w:cs="Calibri"/>
+          <w:color w:val="1F497D"/>
+          <w:sz w:val="22"/>
+          <w:szCs w:val="22"/>
+          <w:lang w:eastAsia="en-US"/>
+        </w:rPr>
+        <w:t>analog</w:t>
+      </w:r>
+      <w:proofErr w:type="spellEnd"/>
+      <w:r>
+        <w:rPr>
+          <w:rFonts w:ascii="Calibri" w:eastAsia="Times New Roman" w:hAnsi="Calibri" w:cs="Calibri"/>
+          <w:color w:val="1F497D"/>
+          <w:sz w:val="22"/>
+          <w:szCs w:val="22"/>
+          <w:lang w:eastAsia="en-US"/>
+        </w:rPr>
+        <w:t xml:space="preserve"> inputs</w:t>
       </w:r>
     </w:p>
     <w:p>
@@ -5507,6 +6066,7 @@
           <w:szCs w:val="22"/>
           <w:lang w:eastAsia="en-US"/>
         </w:rPr>
+        <w:lastRenderedPageBreak/>
         <w:t xml:space="preserve">Set button A to increase speed </w:t>
       </w:r>
     </w:p>
@@ -5663,7 +6223,6 @@
           <w:szCs w:val="22"/>
           <w:lang w:eastAsia="en-US"/>
         </w:rPr>
-        <w:lastRenderedPageBreak/>
         <w:t>Detect input on button A + B and play a different melody</w:t>
       </w:r>
     </w:p>

</xml_diff>

<commit_message>
minor updates to list of elec tutes
</commit_message>
<xml_diff>
--- a/Course_Material/Electronics/101/Detailed_List_v0.172.docx
+++ b/Course_Material/Electronics/101/Detailed_List_v0.172.docx
@@ -1,6 +1,6 @@
 
 <file path=word/document.xml><?xml version="1.0" encoding="utf-8"?>
-<w:document xmlns:wpc="http://schemas.microsoft.com/office/word/2010/wordprocessingCanvas" xmlns:mc="http://schemas.openxmlformats.org/markup-compatibility/2006" xmlns:o="urn:schemas-microsoft-com:office:office" xmlns:r="http://schemas.openxmlformats.org/officeDocument/2006/relationships" xmlns:m="http://schemas.openxmlformats.org/officeDocument/2006/math" xmlns:v="urn:schemas-microsoft-com:vml" xmlns:wp14="http://schemas.microsoft.com/office/word/2010/wordprocessingDrawing" xmlns:wp="http://schemas.openxmlformats.org/drawingml/2006/wordprocessingDrawing" xmlns:w10="urn:schemas-microsoft-com:office:word" xmlns:w="http://schemas.openxmlformats.org/wordprocessingml/2006/main" xmlns:w14="http://schemas.microsoft.com/office/word/2010/wordml" xmlns:w15="http://schemas.microsoft.com/office/word/2012/wordml" xmlns:wpg="http://schemas.microsoft.com/office/word/2010/wordprocessingGroup" xmlns:wpi="http://schemas.microsoft.com/office/word/2010/wordprocessingInk" xmlns:wne="http://schemas.microsoft.com/office/word/2006/wordml" xmlns:wps="http://schemas.microsoft.com/office/word/2010/wordprocessingShape" mc:Ignorable="w14 w15 wp14">
+<w:document xmlns:wpc="http://schemas.microsoft.com/office/word/2010/wordprocessingCanvas" xmlns:cx="http://schemas.microsoft.com/office/drawing/2014/chartex" xmlns:cx1="http://schemas.microsoft.com/office/drawing/2015/9/8/chartex" xmlns:cx2="http://schemas.microsoft.com/office/drawing/2015/10/21/chartex" xmlns:cx3="http://schemas.microsoft.com/office/drawing/2016/5/9/chartex" xmlns:cx4="http://schemas.microsoft.com/office/drawing/2016/5/10/chartex" xmlns:cx5="http://schemas.microsoft.com/office/drawing/2016/5/11/chartex" xmlns:cx6="http://schemas.microsoft.com/office/drawing/2016/5/12/chartex" xmlns:cx7="http://schemas.microsoft.com/office/drawing/2016/5/13/chartex" xmlns:cx8="http://schemas.microsoft.com/office/drawing/2016/5/14/chartex" xmlns:mc="http://schemas.openxmlformats.org/markup-compatibility/2006" xmlns:aink="http://schemas.microsoft.com/office/drawing/2016/ink" xmlns:am3d="http://schemas.microsoft.com/office/drawing/2017/model3d" xmlns:o="urn:schemas-microsoft-com:office:office" xmlns:r="http://schemas.openxmlformats.org/officeDocument/2006/relationships" xmlns:m="http://schemas.openxmlformats.org/officeDocument/2006/math" xmlns:v="urn:schemas-microsoft-com:vml" xmlns:wp14="http://schemas.microsoft.com/office/word/2010/wordprocessingDrawing" xmlns:wp="http://schemas.openxmlformats.org/drawingml/2006/wordprocessingDrawing" xmlns:w10="urn:schemas-microsoft-com:office:word" xmlns:w="http://schemas.openxmlformats.org/wordprocessingml/2006/main" xmlns:w14="http://schemas.microsoft.com/office/word/2010/wordml" xmlns:w15="http://schemas.microsoft.com/office/word/2012/wordml" xmlns:w16cid="http://schemas.microsoft.com/office/word/2016/wordml/cid" xmlns:w16se="http://schemas.microsoft.com/office/word/2015/wordml/symex" xmlns:wpg="http://schemas.microsoft.com/office/word/2010/wordprocessingGroup" xmlns:wpi="http://schemas.microsoft.com/office/word/2010/wordprocessingInk" xmlns:wne="http://schemas.microsoft.com/office/word/2006/wordml" xmlns:wps="http://schemas.microsoft.com/office/word/2010/wordprocessingShape" mc:Ignorable="w14 w15 w16se w16cid wp14">
   <w:body>
     <w:p>
       <w:pPr>
@@ -1023,27 +1023,15 @@
           <w:lang w:eastAsia="en-US"/>
         </w:rPr>
       </w:pPr>
-      <w:proofErr w:type="spellStart"/>
-      <w:r>
-        <w:rPr>
-          <w:rFonts w:ascii="Calibri" w:eastAsia="Times New Roman" w:hAnsi="Calibri" w:cs="Calibri"/>
-          <w:color w:val="1F497D"/>
-          <w:sz w:val="22"/>
-          <w:szCs w:val="22"/>
-          <w:lang w:eastAsia="en-US"/>
-        </w:rPr>
-        <w:t>Looper</w:t>
-      </w:r>
-      <w:proofErr w:type="spellEnd"/>
-      <w:r>
-        <w:rPr>
-          <w:rFonts w:ascii="Calibri" w:eastAsia="Times New Roman" w:hAnsi="Calibri" w:cs="Calibri"/>
-          <w:color w:val="1F497D"/>
-          <w:sz w:val="22"/>
-          <w:szCs w:val="22"/>
-          <w:lang w:eastAsia="en-US"/>
-        </w:rPr>
-        <w:t xml:space="preserve"> - </w:t>
+      <w:r>
+        <w:rPr>
+          <w:rFonts w:ascii="Calibri" w:eastAsia="Times New Roman" w:hAnsi="Calibri" w:cs="Calibri"/>
+          <w:color w:val="1F497D"/>
+          <w:sz w:val="22"/>
+          <w:szCs w:val="22"/>
+          <w:lang w:eastAsia="en-US"/>
+        </w:rPr>
+        <w:t>Looper - </w:t>
       </w:r>
       <w:hyperlink r:id="rId26" w:history="1">
         <w:r>
@@ -2984,19 +2972,7 @@
           <w:szCs w:val="22"/>
           <w:lang w:eastAsia="en-US"/>
         </w:rPr>
-        <w:t xml:space="preserve">Clicking on </w:t>
-      </w:r>
-      <w:bookmarkStart w:id="3" w:name="_GoBack"/>
-      <w:bookmarkEnd w:id="3"/>
-      <w:r>
-        <w:rPr>
-          <w:rFonts w:ascii="Calibri" w:eastAsia="Times New Roman" w:hAnsi="Calibri" w:cs="Calibri"/>
-          <w:color w:val="1F497D"/>
-          <w:sz w:val="22"/>
-          <w:szCs w:val="22"/>
-          <w:lang w:eastAsia="en-US"/>
-        </w:rPr>
-        <w:t>B a</w:t>
+        <w:t>Clicking on B a</w:t>
       </w:r>
       <w:r>
         <w:rPr>
@@ -3294,185 +3270,85 @@
           <w:szCs w:val="22"/>
           <w:lang w:eastAsia="en-US"/>
         </w:rPr>
-        <w:t>Program 1</w:t>
-      </w:r>
-      <w:r>
-        <w:rPr>
-          <w:rFonts w:ascii="Calibri" w:eastAsia="Times New Roman" w:hAnsi="Calibri" w:cs="Calibri"/>
-          <w:color w:val="1F497D"/>
-          <w:sz w:val="22"/>
-          <w:szCs w:val="22"/>
-          <w:vertAlign w:val="superscript"/>
-          <w:lang w:eastAsia="en-US"/>
-        </w:rPr>
-        <w:t>st</w:t>
-      </w:r>
-      <w:r>
-        <w:rPr>
-          <w:rFonts w:ascii="Calibri" w:eastAsia="Times New Roman" w:hAnsi="Calibri" w:cs="Calibri"/>
-          <w:color w:val="1F497D"/>
-          <w:sz w:val="22"/>
-          <w:szCs w:val="22"/>
-          <w:lang w:eastAsia="en-US"/>
-        </w:rPr>
-        <w:t xml:space="preserve"> button to increase variable 1</w:t>
-      </w:r>
-    </w:p>
-    <w:p>
-      <w:pPr>
-        <w:numPr>
-          <w:ilvl w:val="2"/>
-          <w:numId w:val="1"/>
-        </w:numPr>
-        <w:spacing w:before="100" w:beforeAutospacing="1" w:after="100" w:afterAutospacing="1"/>
-        <w:rPr>
-          <w:rFonts w:ascii="Calibri" w:eastAsia="Times New Roman" w:hAnsi="Calibri" w:cs="Calibri"/>
-          <w:color w:val="1F497D"/>
-          <w:sz w:val="22"/>
-          <w:szCs w:val="22"/>
-          <w:lang w:eastAsia="en-US"/>
-        </w:rPr>
-      </w:pPr>
-      <w:r>
-        <w:rPr>
-          <w:rFonts w:ascii="Calibri" w:eastAsia="Times New Roman" w:hAnsi="Calibri" w:cs="Calibri"/>
-          <w:color w:val="1F497D"/>
-          <w:sz w:val="22"/>
-          <w:szCs w:val="22"/>
-          <w:lang w:eastAsia="en-US"/>
-        </w:rPr>
-        <w:t>Program 2</w:t>
-      </w:r>
-      <w:r>
-        <w:rPr>
-          <w:rFonts w:ascii="Calibri" w:eastAsia="Times New Roman" w:hAnsi="Calibri" w:cs="Calibri"/>
-          <w:color w:val="1F497D"/>
-          <w:sz w:val="22"/>
-          <w:szCs w:val="22"/>
-          <w:vertAlign w:val="superscript"/>
-          <w:lang w:eastAsia="en-US"/>
-        </w:rPr>
-        <w:t>nd</w:t>
-      </w:r>
-      <w:r>
-        <w:rPr>
-          <w:rFonts w:ascii="Calibri" w:eastAsia="Times New Roman" w:hAnsi="Calibri" w:cs="Calibri"/>
-          <w:color w:val="1F497D"/>
-          <w:sz w:val="22"/>
-          <w:szCs w:val="22"/>
-          <w:lang w:eastAsia="en-US"/>
-        </w:rPr>
-        <w:t xml:space="preserve"> button to increase variable 2</w:t>
-      </w:r>
-    </w:p>
-    <w:p>
-      <w:pPr>
-        <w:numPr>
-          <w:ilvl w:val="2"/>
-          <w:numId w:val="1"/>
-        </w:numPr>
-        <w:spacing w:before="100" w:beforeAutospacing="1" w:after="100" w:afterAutospacing="1"/>
-        <w:rPr>
-          <w:rFonts w:ascii="Calibri" w:eastAsia="Times New Roman" w:hAnsi="Calibri" w:cs="Calibri"/>
-          <w:color w:val="1F497D"/>
-          <w:sz w:val="22"/>
-          <w:szCs w:val="22"/>
-          <w:lang w:eastAsia="en-US"/>
-        </w:rPr>
-      </w:pPr>
-      <w:r>
-        <w:rPr>
-          <w:rFonts w:ascii="Calibri" w:eastAsia="Times New Roman" w:hAnsi="Calibri" w:cs="Calibri"/>
-          <w:color w:val="1F497D"/>
-          <w:sz w:val="22"/>
-          <w:szCs w:val="22"/>
-          <w:lang w:eastAsia="en-US"/>
-        </w:rPr>
-        <w:t>Program 1</w:t>
-      </w:r>
-      <w:r>
-        <w:rPr>
-          <w:rFonts w:ascii="Calibri" w:eastAsia="Times New Roman" w:hAnsi="Calibri" w:cs="Calibri"/>
-          <w:color w:val="1F497D"/>
-          <w:sz w:val="22"/>
-          <w:szCs w:val="22"/>
-          <w:vertAlign w:val="superscript"/>
-          <w:lang w:eastAsia="en-US"/>
-        </w:rPr>
-        <w:t>st</w:t>
-      </w:r>
-      <w:r>
-        <w:rPr>
-          <w:rFonts w:ascii="Calibri" w:eastAsia="Times New Roman" w:hAnsi="Calibri" w:cs="Calibri"/>
-          <w:color w:val="1F497D"/>
-          <w:sz w:val="22"/>
-          <w:szCs w:val="22"/>
-          <w:lang w:eastAsia="en-US"/>
-        </w:rPr>
-        <w:t xml:space="preserve"> + 2</w:t>
-      </w:r>
-      <w:r>
-        <w:rPr>
-          <w:rFonts w:ascii="Calibri" w:eastAsia="Times New Roman" w:hAnsi="Calibri" w:cs="Calibri"/>
-          <w:color w:val="1F497D"/>
-          <w:sz w:val="22"/>
-          <w:szCs w:val="22"/>
-          <w:vertAlign w:val="superscript"/>
-          <w:lang w:eastAsia="en-US"/>
-        </w:rPr>
-        <w:t>nd</w:t>
-      </w:r>
-      <w:r>
-        <w:rPr>
-          <w:rFonts w:ascii="Calibri" w:eastAsia="Times New Roman" w:hAnsi="Calibri" w:cs="Calibri"/>
-          <w:color w:val="1F497D"/>
-          <w:sz w:val="22"/>
-          <w:szCs w:val="22"/>
-          <w:lang w:eastAsia="en-US"/>
-        </w:rPr>
-        <w:t xml:space="preserve"> button to add variable 1</w:t>
-      </w:r>
-      <w:r>
-        <w:rPr>
-          <w:rFonts w:ascii="Calibri" w:eastAsia="Times New Roman" w:hAnsi="Calibri" w:cs="Calibri"/>
-          <w:color w:val="1F497D"/>
-          <w:sz w:val="22"/>
-          <w:szCs w:val="22"/>
-          <w:vertAlign w:val="superscript"/>
-          <w:lang w:eastAsia="en-US"/>
-        </w:rPr>
-        <w:t>st</w:t>
-      </w:r>
-      <w:r>
-        <w:rPr>
-          <w:rFonts w:ascii="Calibri" w:eastAsia="Times New Roman" w:hAnsi="Calibri" w:cs="Calibri"/>
-          <w:color w:val="1F497D"/>
-          <w:sz w:val="22"/>
-          <w:szCs w:val="22"/>
-          <w:lang w:eastAsia="en-US"/>
-        </w:rPr>
-        <w:t xml:space="preserve"> + 2</w:t>
-      </w:r>
-      <w:r>
-        <w:rPr>
-          <w:rFonts w:ascii="Calibri" w:eastAsia="Times New Roman" w:hAnsi="Calibri" w:cs="Calibri"/>
-          <w:color w:val="1F497D"/>
-          <w:sz w:val="22"/>
-          <w:szCs w:val="22"/>
-          <w:vertAlign w:val="superscript"/>
-          <w:lang w:eastAsia="en-US"/>
-        </w:rPr>
-        <w:t>nd</w:t>
-      </w:r>
-      <w:r>
-        <w:rPr>
-          <w:rFonts w:ascii="Calibri" w:eastAsia="Times New Roman" w:hAnsi="Calibri" w:cs="Calibri"/>
-          <w:color w:val="1F497D"/>
-          <w:sz w:val="22"/>
-          <w:szCs w:val="22"/>
-          <w:lang w:eastAsia="en-US"/>
-        </w:rPr>
-        <w:t xml:space="preserve"> </w:t>
+        <w:t>Button B sets the number to calculate times tables for</w:t>
+      </w:r>
+    </w:p>
+    <w:p>
+      <w:pPr>
+        <w:numPr>
+          <w:ilvl w:val="2"/>
+          <w:numId w:val="1"/>
+        </w:numPr>
+        <w:spacing w:before="100" w:beforeAutospacing="1" w:after="100" w:afterAutospacing="1"/>
+        <w:rPr>
+          <w:rFonts w:ascii="Calibri" w:eastAsia="Times New Roman" w:hAnsi="Calibri" w:cs="Calibri"/>
+          <w:color w:val="1F497D"/>
+          <w:sz w:val="22"/>
+          <w:szCs w:val="22"/>
+          <w:lang w:eastAsia="en-US"/>
+        </w:rPr>
+      </w:pPr>
+      <w:r>
+        <w:rPr>
+          <w:rFonts w:ascii="Calibri" w:eastAsia="Times New Roman" w:hAnsi="Calibri" w:cs="Calibri"/>
+          <w:color w:val="1F497D"/>
+          <w:sz w:val="22"/>
+          <w:szCs w:val="22"/>
+          <w:lang w:eastAsia="en-US"/>
+        </w:rPr>
+        <w:t>Pressing button B increases the counter (to a max of 10)</w:t>
+      </w:r>
+    </w:p>
+    <w:p>
+      <w:pPr>
+        <w:numPr>
+          <w:ilvl w:val="2"/>
+          <w:numId w:val="1"/>
+        </w:numPr>
+        <w:spacing w:before="100" w:beforeAutospacing="1" w:after="100" w:afterAutospacing="1"/>
+        <w:rPr>
+          <w:rFonts w:ascii="Calibri" w:eastAsia="Times New Roman" w:hAnsi="Calibri" w:cs="Calibri"/>
+          <w:color w:val="1F497D"/>
+          <w:sz w:val="22"/>
+          <w:szCs w:val="22"/>
+          <w:lang w:eastAsia="en-US"/>
+        </w:rPr>
+      </w:pPr>
+      <w:r>
+        <w:rPr>
+          <w:rFonts w:ascii="Calibri" w:eastAsia="Times New Roman" w:hAnsi="Calibri" w:cs="Calibri"/>
+          <w:color w:val="1F497D"/>
+          <w:sz w:val="22"/>
+          <w:szCs w:val="22"/>
+          <w:lang w:eastAsia="en-US"/>
+        </w:rPr>
+        <w:t>Press button A to start the times table</w:t>
+      </w:r>
+    </w:p>
+    <w:p>
+      <w:pPr>
+        <w:numPr>
+          <w:ilvl w:val="2"/>
+          <w:numId w:val="1"/>
+        </w:numPr>
+        <w:spacing w:before="100" w:beforeAutospacing="1" w:after="100" w:afterAutospacing="1"/>
+        <w:rPr>
+          <w:rFonts w:ascii="Calibri" w:eastAsia="Times New Roman" w:hAnsi="Calibri" w:cs="Calibri"/>
+          <w:color w:val="1F497D"/>
+          <w:sz w:val="22"/>
+          <w:szCs w:val="22"/>
+          <w:lang w:eastAsia="en-US"/>
+        </w:rPr>
+      </w:pPr>
+      <w:r>
+        <w:rPr>
+          <w:rFonts w:ascii="Calibri" w:eastAsia="Times New Roman" w:hAnsi="Calibri" w:cs="Calibri"/>
+          <w:color w:val="1F497D"/>
+          <w:sz w:val="22"/>
+          <w:szCs w:val="22"/>
+          <w:lang w:eastAsia="en-US"/>
+        </w:rPr>
+        <w:t>Challenge – Program button A+B to read value from B (number that’s been set) and calculate x factorial (Provide formula)</w:t>
       </w:r>
     </w:p>
     <w:p>
@@ -3526,6 +3402,84 @@
     <w:p>
       <w:pPr>
         <w:numPr>
+          <w:ilvl w:val="2"/>
+          <w:numId w:val="1"/>
+        </w:numPr>
+        <w:spacing w:before="100" w:beforeAutospacing="1" w:after="100" w:afterAutospacing="1"/>
+        <w:rPr>
+          <w:rFonts w:ascii="Calibri" w:eastAsia="Times New Roman" w:hAnsi="Calibri" w:cs="Calibri"/>
+          <w:color w:val="1F497D"/>
+          <w:sz w:val="22"/>
+          <w:szCs w:val="22"/>
+          <w:lang w:eastAsia="en-US"/>
+        </w:rPr>
+      </w:pPr>
+      <w:r>
+        <w:rPr>
+          <w:rFonts w:ascii="Calibri" w:eastAsia="Times New Roman" w:hAnsi="Calibri" w:cs="Calibri"/>
+          <w:color w:val="1F497D"/>
+          <w:sz w:val="22"/>
+          <w:szCs w:val="22"/>
+          <w:lang w:eastAsia="en-US"/>
+        </w:rPr>
+        <w:t>Button A increases the count</w:t>
+      </w:r>
+    </w:p>
+    <w:p>
+      <w:pPr>
+        <w:numPr>
+          <w:ilvl w:val="2"/>
+          <w:numId w:val="1"/>
+        </w:numPr>
+        <w:spacing w:before="100" w:beforeAutospacing="1" w:after="100" w:afterAutospacing="1"/>
+        <w:rPr>
+          <w:rFonts w:ascii="Calibri" w:eastAsia="Times New Roman" w:hAnsi="Calibri" w:cs="Calibri"/>
+          <w:color w:val="1F497D"/>
+          <w:sz w:val="22"/>
+          <w:szCs w:val="22"/>
+          <w:lang w:eastAsia="en-US"/>
+        </w:rPr>
+      </w:pPr>
+      <w:r>
+        <w:rPr>
+          <w:rFonts w:ascii="Calibri" w:eastAsia="Times New Roman" w:hAnsi="Calibri" w:cs="Calibri"/>
+          <w:color w:val="1F497D"/>
+          <w:sz w:val="22"/>
+          <w:szCs w:val="22"/>
+          <w:lang w:eastAsia="en-US"/>
+        </w:rPr>
+        <w:t>Button B reduces the count</w:t>
+      </w:r>
+    </w:p>
+    <w:p>
+      <w:pPr>
+        <w:numPr>
+          <w:ilvl w:val="2"/>
+          <w:numId w:val="1"/>
+        </w:numPr>
+        <w:spacing w:before="100" w:beforeAutospacing="1" w:after="100" w:afterAutospacing="1"/>
+        <w:rPr>
+          <w:rFonts w:ascii="Calibri" w:eastAsia="Times New Roman" w:hAnsi="Calibri" w:cs="Calibri"/>
+          <w:color w:val="1F497D"/>
+          <w:sz w:val="22"/>
+          <w:szCs w:val="22"/>
+          <w:lang w:eastAsia="en-US"/>
+        </w:rPr>
+      </w:pPr>
+      <w:r>
+        <w:rPr>
+          <w:rFonts w:ascii="Calibri" w:eastAsia="Times New Roman" w:hAnsi="Calibri" w:cs="Calibri"/>
+          <w:color w:val="1F497D"/>
+          <w:sz w:val="22"/>
+          <w:szCs w:val="22"/>
+          <w:lang w:eastAsia="en-US"/>
+        </w:rPr>
+        <w:t>Button A + B resets to 0</w:t>
+      </w:r>
+    </w:p>
+    <w:p>
+      <w:pPr>
+        <w:numPr>
           <w:ilvl w:val="1"/>
           <w:numId w:val="1"/>
         </w:numPr>
@@ -3934,27 +3888,15 @@
           <w:lang w:eastAsia="en-US"/>
         </w:rPr>
       </w:pPr>
-      <w:proofErr w:type="spellStart"/>
-      <w:r>
-        <w:rPr>
-          <w:rFonts w:ascii="Calibri" w:eastAsia="Times New Roman" w:hAnsi="Calibri" w:cs="Calibri"/>
-          <w:color w:val="1F497D"/>
-          <w:sz w:val="22"/>
-          <w:szCs w:val="22"/>
-          <w:lang w:eastAsia="en-US"/>
-        </w:rPr>
-        <w:t>Goldrush</w:t>
-      </w:r>
-      <w:proofErr w:type="spellEnd"/>
-      <w:r>
-        <w:rPr>
-          <w:rFonts w:ascii="Calibri" w:eastAsia="Times New Roman" w:hAnsi="Calibri" w:cs="Calibri"/>
-          <w:color w:val="1F497D"/>
-          <w:sz w:val="22"/>
-          <w:szCs w:val="22"/>
-          <w:lang w:eastAsia="en-US"/>
-        </w:rPr>
-        <w:t xml:space="preserve"> - </w:t>
+      <w:r>
+        <w:rPr>
+          <w:rFonts w:ascii="Calibri" w:eastAsia="Times New Roman" w:hAnsi="Calibri" w:cs="Calibri"/>
+          <w:color w:val="1F497D"/>
+          <w:sz w:val="22"/>
+          <w:szCs w:val="22"/>
+          <w:lang w:eastAsia="en-US"/>
+        </w:rPr>
+        <w:t xml:space="preserve">Goldrush - </w:t>
       </w:r>
       <w:hyperlink r:id="rId48" w:history="1">
         <w:r>
@@ -4584,6 +4526,7 @@
           <w:szCs w:val="22"/>
           <w:lang w:eastAsia="en-US"/>
         </w:rPr>
+        <w:lastRenderedPageBreak/>
         <w:t>Display count of targets hit at the end of the game</w:t>
       </w:r>
     </w:p>
@@ -4708,7 +4651,6 @@
           <w:szCs w:val="22"/>
           <w:lang w:eastAsia="en-US"/>
         </w:rPr>
-        <w:lastRenderedPageBreak/>
         <w:t>Ball is deflected depending on the angle of the hit</w:t>
       </w:r>
     </w:p>
@@ -4779,6 +4721,162 @@
           <w:lang w:eastAsia="en-US"/>
         </w:rPr>
       </w:pPr>
+      <w:r>
+        <w:rPr>
+          <w:rFonts w:ascii="Calibri" w:eastAsia="Times New Roman" w:hAnsi="Calibri" w:cs="Calibri"/>
+          <w:color w:val="1F497D"/>
+          <w:sz w:val="22"/>
+          <w:szCs w:val="22"/>
+          <w:lang w:eastAsia="en-US"/>
+        </w:rPr>
+        <w:t xml:space="preserve">Talking Fireflies </w:t>
+      </w:r>
+    </w:p>
+    <w:p>
+      <w:pPr>
+        <w:numPr>
+          <w:ilvl w:val="2"/>
+          <w:numId w:val="1"/>
+        </w:numPr>
+        <w:spacing w:before="100" w:beforeAutospacing="1" w:after="100" w:afterAutospacing="1"/>
+        <w:rPr>
+          <w:rFonts w:ascii="Calibri" w:eastAsia="Times New Roman" w:hAnsi="Calibri" w:cs="Calibri"/>
+          <w:color w:val="1F497D"/>
+          <w:sz w:val="22"/>
+          <w:szCs w:val="22"/>
+          <w:lang w:eastAsia="en-US"/>
+        </w:rPr>
+      </w:pPr>
+      <w:r>
+        <w:rPr>
+          <w:rFonts w:ascii="Calibri" w:eastAsia="Times New Roman" w:hAnsi="Calibri" w:cs="Calibri"/>
+          <w:color w:val="1F497D"/>
+          <w:sz w:val="22"/>
+          <w:szCs w:val="22"/>
+          <w:lang w:eastAsia="en-US"/>
+        </w:rPr>
+        <w:t xml:space="preserve">Multiple </w:t>
+      </w:r>
+      <w:proofErr w:type="spellStart"/>
+      <w:proofErr w:type="gramStart"/>
+      <w:r>
+        <w:rPr>
+          <w:rFonts w:ascii="Calibri" w:eastAsia="Times New Roman" w:hAnsi="Calibri" w:cs="Calibri"/>
+          <w:color w:val="1F497D"/>
+          <w:sz w:val="22"/>
+          <w:szCs w:val="22"/>
+          <w:lang w:eastAsia="en-US"/>
+        </w:rPr>
+        <w:t>micro:bits</w:t>
+      </w:r>
+      <w:proofErr w:type="spellEnd"/>
+      <w:proofErr w:type="gramEnd"/>
+      <w:r>
+        <w:rPr>
+          <w:rFonts w:ascii="Calibri" w:eastAsia="Times New Roman" w:hAnsi="Calibri" w:cs="Calibri"/>
+          <w:color w:val="1F497D"/>
+          <w:sz w:val="22"/>
+          <w:szCs w:val="22"/>
+          <w:lang w:eastAsia="en-US"/>
+        </w:rPr>
+        <w:t xml:space="preserve"> participate</w:t>
+      </w:r>
+    </w:p>
+    <w:p>
+      <w:pPr>
+        <w:numPr>
+          <w:ilvl w:val="2"/>
+          <w:numId w:val="1"/>
+        </w:numPr>
+        <w:spacing w:before="100" w:beforeAutospacing="1" w:after="100" w:afterAutospacing="1"/>
+        <w:rPr>
+          <w:rFonts w:ascii="Calibri" w:eastAsia="Times New Roman" w:hAnsi="Calibri" w:cs="Calibri"/>
+          <w:color w:val="1F497D"/>
+          <w:sz w:val="22"/>
+          <w:szCs w:val="22"/>
+          <w:lang w:eastAsia="en-US"/>
+        </w:rPr>
+      </w:pPr>
+      <w:r>
+        <w:rPr>
+          <w:rFonts w:ascii="Calibri" w:eastAsia="Times New Roman" w:hAnsi="Calibri" w:cs="Calibri"/>
+          <w:color w:val="1F497D"/>
+          <w:sz w:val="22"/>
+          <w:szCs w:val="22"/>
+          <w:lang w:eastAsia="en-US"/>
+        </w:rPr>
+        <w:t>Button A sends out number of LEDs to blink (5 times) + increments (up-to 5)</w:t>
+      </w:r>
+    </w:p>
+    <w:p>
+      <w:pPr>
+        <w:numPr>
+          <w:ilvl w:val="2"/>
+          <w:numId w:val="1"/>
+        </w:numPr>
+        <w:spacing w:before="100" w:beforeAutospacing="1" w:after="100" w:afterAutospacing="1"/>
+        <w:rPr>
+          <w:rFonts w:ascii="Calibri" w:eastAsia="Times New Roman" w:hAnsi="Calibri" w:cs="Calibri"/>
+          <w:color w:val="1F497D"/>
+          <w:sz w:val="22"/>
+          <w:szCs w:val="22"/>
+          <w:lang w:eastAsia="en-US"/>
+        </w:rPr>
+      </w:pPr>
+      <w:r>
+        <w:rPr>
+          <w:rFonts w:ascii="Calibri" w:eastAsia="Times New Roman" w:hAnsi="Calibri" w:cs="Calibri"/>
+          <w:color w:val="1F497D"/>
+          <w:sz w:val="22"/>
+          <w:szCs w:val="22"/>
+          <w:lang w:eastAsia="en-US"/>
+        </w:rPr>
+        <w:t>Button B sends out number of LEDs to blink (5 times) + decreases (up-to 0)</w:t>
+      </w:r>
+    </w:p>
+    <w:p>
+      <w:pPr>
+        <w:numPr>
+          <w:ilvl w:val="2"/>
+          <w:numId w:val="1"/>
+        </w:numPr>
+        <w:spacing w:before="100" w:beforeAutospacing="1" w:after="100" w:afterAutospacing="1"/>
+        <w:rPr>
+          <w:rFonts w:ascii="Calibri" w:eastAsia="Times New Roman" w:hAnsi="Calibri" w:cs="Calibri"/>
+          <w:color w:val="1F497D"/>
+          <w:sz w:val="22"/>
+          <w:szCs w:val="22"/>
+          <w:lang w:eastAsia="en-US"/>
+        </w:rPr>
+      </w:pPr>
+      <w:r>
+        <w:rPr>
+          <w:rFonts w:ascii="Calibri" w:eastAsia="Times New Roman" w:hAnsi="Calibri" w:cs="Calibri"/>
+          <w:color w:val="1F497D"/>
+          <w:sz w:val="22"/>
+          <w:szCs w:val="22"/>
+          <w:lang w:eastAsia="en-US"/>
+        </w:rPr>
+        <w:t>Button A+B says game over</w:t>
+      </w:r>
+    </w:p>
+    <w:p>
+      <w:pPr>
+        <w:numPr>
+          <w:ilvl w:val="1"/>
+          <w:numId w:val="1"/>
+        </w:numPr>
+        <w:spacing w:before="100" w:beforeAutospacing="1" w:after="100" w:afterAutospacing="1"/>
+        <w:rPr>
+          <w:rFonts w:ascii="Calibri" w:eastAsia="Times New Roman" w:hAnsi="Calibri" w:cs="Calibri"/>
+          <w:color w:val="1F497D"/>
+          <w:sz w:val="22"/>
+          <w:szCs w:val="22"/>
+          <w:lang w:eastAsia="en-US"/>
+        </w:rPr>
+      </w:pPr>
+      <w:bookmarkStart w:id="3" w:name="_GoBack"/>
+      <w:bookmarkEnd w:id="3"/>
       <w:r>
         <w:rPr>
           <w:rFonts w:ascii="Calibri" w:eastAsia="Times New Roman" w:hAnsi="Calibri" w:cs="Calibri"/>
@@ -5806,6 +5904,7 @@
           <w:szCs w:val="22"/>
           <w:lang w:eastAsia="en-US"/>
         </w:rPr>
+        <w:lastRenderedPageBreak/>
         <w:t>LDR, Potentiometer</w:t>
       </w:r>
     </w:p>
@@ -6066,7 +6165,6 @@
           <w:szCs w:val="22"/>
           <w:lang w:eastAsia="en-US"/>
         </w:rPr>
-        <w:lastRenderedPageBreak/>
         <w:t xml:space="preserve">Set button A to increase speed </w:t>
       </w:r>
     </w:p>
@@ -6873,7 +6971,7 @@
 </file>
 
 <file path=word/numbering.xml><?xml version="1.0" encoding="utf-8"?>
-<w:numbering xmlns:wpc="http://schemas.microsoft.com/office/word/2010/wordprocessingCanvas" xmlns:mc="http://schemas.openxmlformats.org/markup-compatibility/2006" xmlns:o="urn:schemas-microsoft-com:office:office" xmlns:r="http://schemas.openxmlformats.org/officeDocument/2006/relationships" xmlns:m="http://schemas.openxmlformats.org/officeDocument/2006/math" xmlns:v="urn:schemas-microsoft-com:vml" xmlns:wp14="http://schemas.microsoft.com/office/word/2010/wordprocessingDrawing" xmlns:wp="http://schemas.openxmlformats.org/drawingml/2006/wordprocessingDrawing" xmlns:w10="urn:schemas-microsoft-com:office:word" xmlns:w="http://schemas.openxmlformats.org/wordprocessingml/2006/main" xmlns:w14="http://schemas.microsoft.com/office/word/2010/wordml" xmlns:w15="http://schemas.microsoft.com/office/word/2012/wordml" xmlns:wpg="http://schemas.microsoft.com/office/word/2010/wordprocessingGroup" xmlns:wpi="http://schemas.microsoft.com/office/word/2010/wordprocessingInk" xmlns:wne="http://schemas.microsoft.com/office/word/2006/wordml" xmlns:wps="http://schemas.microsoft.com/office/word/2010/wordprocessingShape" mc:Ignorable="w14 w15 wp14">
+<w:numbering xmlns:wpc="http://schemas.microsoft.com/office/word/2010/wordprocessingCanvas" xmlns:cx="http://schemas.microsoft.com/office/drawing/2014/chartex" xmlns:cx1="http://schemas.microsoft.com/office/drawing/2015/9/8/chartex" xmlns:cx2="http://schemas.microsoft.com/office/drawing/2015/10/21/chartex" xmlns:cx3="http://schemas.microsoft.com/office/drawing/2016/5/9/chartex" xmlns:cx4="http://schemas.microsoft.com/office/drawing/2016/5/10/chartex" xmlns:cx5="http://schemas.microsoft.com/office/drawing/2016/5/11/chartex" xmlns:cx6="http://schemas.microsoft.com/office/drawing/2016/5/12/chartex" xmlns:cx7="http://schemas.microsoft.com/office/drawing/2016/5/13/chartex" xmlns:cx8="http://schemas.microsoft.com/office/drawing/2016/5/14/chartex" xmlns:mc="http://schemas.openxmlformats.org/markup-compatibility/2006" xmlns:aink="http://schemas.microsoft.com/office/drawing/2016/ink" xmlns:am3d="http://schemas.microsoft.com/office/drawing/2017/model3d" xmlns:o="urn:schemas-microsoft-com:office:office" xmlns:r="http://schemas.openxmlformats.org/officeDocument/2006/relationships" xmlns:m="http://schemas.openxmlformats.org/officeDocument/2006/math" xmlns:v="urn:schemas-microsoft-com:vml" xmlns:wp14="http://schemas.microsoft.com/office/word/2010/wordprocessingDrawing" xmlns:wp="http://schemas.openxmlformats.org/drawingml/2006/wordprocessingDrawing" xmlns:w10="urn:schemas-microsoft-com:office:word" xmlns:w="http://schemas.openxmlformats.org/wordprocessingml/2006/main" xmlns:w14="http://schemas.microsoft.com/office/word/2010/wordml" xmlns:w15="http://schemas.microsoft.com/office/word/2012/wordml" xmlns:w16cid="http://schemas.microsoft.com/office/word/2016/wordml/cid" xmlns:w16se="http://schemas.microsoft.com/office/word/2015/wordml/symex" xmlns:wpg="http://schemas.microsoft.com/office/word/2010/wordprocessingGroup" xmlns:wpi="http://schemas.microsoft.com/office/word/2010/wordprocessingInk" xmlns:wne="http://schemas.microsoft.com/office/word/2006/wordml" xmlns:wps="http://schemas.microsoft.com/office/word/2010/wordprocessingShape" mc:Ignorable="w14 w15 w16se w16cid wp14">
   <w:abstractNum w:abstractNumId="0" w15:restartNumberingAfterBreak="0">
     <w:nsid w:val="441E0564"/>
     <w:multiLevelType w:val="hybridMultilevel"/>
@@ -7033,7 +7131,7 @@
 </file>
 
 <file path=word/styles.xml><?xml version="1.0" encoding="utf-8"?>
-<w:styles xmlns:mc="http://schemas.openxmlformats.org/markup-compatibility/2006" xmlns:r="http://schemas.openxmlformats.org/officeDocument/2006/relationships" xmlns:w="http://schemas.openxmlformats.org/wordprocessingml/2006/main" xmlns:w14="http://schemas.microsoft.com/office/word/2010/wordml" xmlns:w15="http://schemas.microsoft.com/office/word/2012/wordml" mc:Ignorable="w14 w15">
+<w:styles xmlns:mc="http://schemas.openxmlformats.org/markup-compatibility/2006" xmlns:r="http://schemas.openxmlformats.org/officeDocument/2006/relationships" xmlns:w="http://schemas.openxmlformats.org/wordprocessingml/2006/main" xmlns:w14="http://schemas.microsoft.com/office/word/2010/wordml" xmlns:w15="http://schemas.microsoft.com/office/word/2012/wordml" xmlns:w16cid="http://schemas.microsoft.com/office/word/2016/wordml/cid" xmlns:w16se="http://schemas.microsoft.com/office/word/2015/wordml/symex" mc:Ignorable="w14 w15 w16se w16cid">
   <w:docDefaults>
     <w:rPrDefault>
       <w:rPr>
@@ -7049,7 +7147,7 @@
       </w:pPr>
     </w:pPrDefault>
   </w:docDefaults>
-  <w:latentStyles w:defLockedState="0" w:defUIPriority="99" w:defSemiHidden="0" w:defUnhideWhenUsed="0" w:defQFormat="0" w:count="371">
+  <w:latentStyles w:defLockedState="0" w:defUIPriority="99" w:defSemiHidden="0" w:defUnhideWhenUsed="0" w:defQFormat="0" w:count="375">
     <w:lsdException w:name="Normal" w:uiPriority="0" w:qFormat="1"/>
     <w:lsdException w:name="heading 1" w:uiPriority="9" w:qFormat="1"/>
     <w:lsdException w:name="heading 2" w:semiHidden="1" w:uiPriority="9" w:unhideWhenUsed="1" w:qFormat="1"/>
@@ -7421,6 +7519,10 @@
     <w:lsdException w:name="List Table 5 Dark Accent 6" w:uiPriority="50"/>
     <w:lsdException w:name="List Table 6 Colorful Accent 6" w:uiPriority="51"/>
     <w:lsdException w:name="List Table 7 Colorful Accent 6" w:uiPriority="52"/>
+    <w:lsdException w:name="Mention" w:semiHidden="1" w:unhideWhenUsed="1"/>
+    <w:lsdException w:name="Smart Hyperlink" w:semiHidden="1" w:unhideWhenUsed="1"/>
+    <w:lsdException w:name="Hashtag" w:semiHidden="1" w:unhideWhenUsed="1"/>
+    <w:lsdException w:name="Unresolved Mention" w:semiHidden="1" w:unhideWhenUsed="1"/>
   </w:latentStyles>
   <w:style w:type="paragraph" w:default="1" w:styleId="Normal">
     <w:name w:val="Normal"/>

</xml_diff>